<commit_message>
V1.6 with added inline CLI support
</commit_message>
<xml_diff>
--- a/Empty-Word-Template.docx
+++ b/Empty-Word-Template.docx
@@ -1,6 +1,6 @@
 
 <file path=word/document.xml><?xml version="1.0" encoding="utf-8"?>
-<w:document xmlns:wpc="http://schemas.microsoft.com/office/word/2010/wordprocessingCanvas" xmlns:mc="http://schemas.openxmlformats.org/markup-compatibility/2006" xmlns:o="urn:schemas-microsoft-com:office:office" xmlns:r="http://schemas.openxmlformats.org/officeDocument/2006/relationships" xmlns:m="http://schemas.openxmlformats.org/officeDocument/2006/math" xmlns:v="urn:schemas-microsoft-com:vml" xmlns:wp14="http://schemas.microsoft.com/office/word/2010/wordprocessingDrawing" xmlns:wp="http://schemas.openxmlformats.org/drawingml/2006/wordprocessingDrawing" xmlns:w10="urn:schemas-microsoft-com:office:word" xmlns:w="http://schemas.openxmlformats.org/wordprocessingml/2006/main" xmlns:w14="http://schemas.microsoft.com/office/word/2010/wordml" xmlns:wpg="http://schemas.microsoft.com/office/word/2010/wordprocessingGroup" xmlns:wpi="http://schemas.microsoft.com/office/word/2010/wordprocessingInk" xmlns:wne="http://schemas.microsoft.com/office/word/2006/wordml" xmlns:wps="http://schemas.microsoft.com/office/word/2010/wordprocessingShape" mc:Ignorable="w14 wp14">
+<w:document xmlns:wpc="http://schemas.microsoft.com/office/word/2010/wordprocessingCanvas" xmlns:cx="http://schemas.microsoft.com/office/drawing/2014/chartex" xmlns:cx1="http://schemas.microsoft.com/office/drawing/2015/9/8/chartex" xmlns:cx2="http://schemas.microsoft.com/office/drawing/2015/10/21/chartex" xmlns:cx3="http://schemas.microsoft.com/office/drawing/2016/5/9/chartex" xmlns:cx4="http://schemas.microsoft.com/office/drawing/2016/5/10/chartex" xmlns:cx5="http://schemas.microsoft.com/office/drawing/2016/5/11/chartex" xmlns:cx6="http://schemas.microsoft.com/office/drawing/2016/5/12/chartex" xmlns:cx7="http://schemas.microsoft.com/office/drawing/2016/5/13/chartex" xmlns:cx8="http://schemas.microsoft.com/office/drawing/2016/5/14/chartex" xmlns:mc="http://schemas.openxmlformats.org/markup-compatibility/2006" xmlns:aink="http://schemas.microsoft.com/office/drawing/2016/ink" xmlns:am3d="http://schemas.microsoft.com/office/drawing/2017/model3d" xmlns:o="urn:schemas-microsoft-com:office:office" xmlns:r="http://schemas.openxmlformats.org/officeDocument/2006/relationships" xmlns:m="http://schemas.openxmlformats.org/officeDocument/2006/math" xmlns:v="urn:schemas-microsoft-com:vml" xmlns:wp14="http://schemas.microsoft.com/office/word/2010/wordprocessingDrawing" xmlns:wp="http://schemas.openxmlformats.org/drawingml/2006/wordprocessingDrawing" xmlns:w10="urn:schemas-microsoft-com:office:word" xmlns:w="http://schemas.openxmlformats.org/wordprocessingml/2006/main" xmlns:w14="http://schemas.microsoft.com/office/word/2010/wordml" xmlns:w15="http://schemas.microsoft.com/office/word/2012/wordml" xmlns:w16cex="http://schemas.microsoft.com/office/word/2018/wordml/cex" xmlns:w16cid="http://schemas.microsoft.com/office/word/2016/wordml/cid" xmlns:w16="http://schemas.microsoft.com/office/word/2018/wordml" xmlns:w16se="http://schemas.microsoft.com/office/word/2015/wordml/symex" xmlns:wpg="http://schemas.microsoft.com/office/word/2010/wordprocessingGroup" xmlns:wpi="http://schemas.microsoft.com/office/word/2010/wordprocessingInk" xmlns:wne="http://schemas.microsoft.com/office/word/2006/wordml" xmlns:wps="http://schemas.microsoft.com/office/word/2010/wordprocessingShape" mc:Ignorable="w14 w15 w16se w16cid w16 w16cex wp14">
   <w:background w:color="FFFFFF" w:themeColor="background1"/>
   <w:body>
     <w:p>
@@ -8,7 +8,12 @@
       <w:bookmarkEnd w:id="0"/>
     </w:p>
     <w:sectPr>
-      <w:footerReference w:type="default" r:id="rId10"/>
+      <w:headerReference w:type="even" r:id="rId9"/>
+      <w:headerReference w:type="default" r:id="rId10"/>
+      <w:footerReference w:type="even" r:id="rId11"/>
+      <w:footerReference w:type="default" r:id="rId12"/>
+      <w:headerReference w:type="first" r:id="rId13"/>
+      <w:footerReference w:type="first" r:id="rId14"/>
       <w:footnotePr>
         <w:pos w:val="beneathText"/>
       </w:footnotePr>
@@ -23,7 +28,7 @@
 </file>
 
 <file path=word/endnotes.xml><?xml version="1.0" encoding="utf-8"?>
-<w:endnotes xmlns:wpc="http://schemas.microsoft.com/office/word/2010/wordprocessingCanvas" xmlns:mc="http://schemas.openxmlformats.org/markup-compatibility/2006" xmlns:o="urn:schemas-microsoft-com:office:office" xmlns:r="http://schemas.openxmlformats.org/officeDocument/2006/relationships" xmlns:m="http://schemas.openxmlformats.org/officeDocument/2006/math" xmlns:v="urn:schemas-microsoft-com:vml" xmlns:wp14="http://schemas.microsoft.com/office/word/2010/wordprocessingDrawing" xmlns:wp="http://schemas.openxmlformats.org/drawingml/2006/wordprocessingDrawing" xmlns:w10="urn:schemas-microsoft-com:office:word" xmlns:w="http://schemas.openxmlformats.org/wordprocessingml/2006/main" xmlns:w14="http://schemas.microsoft.com/office/word/2010/wordml" xmlns:wpg="http://schemas.microsoft.com/office/word/2010/wordprocessingGroup" xmlns:wpi="http://schemas.microsoft.com/office/word/2010/wordprocessingInk" xmlns:wne="http://schemas.microsoft.com/office/word/2006/wordml" xmlns:wps="http://schemas.microsoft.com/office/word/2010/wordprocessingShape" mc:Ignorable="w14 wp14">
+<w:endnotes xmlns:wpc="http://schemas.microsoft.com/office/word/2010/wordprocessingCanvas" xmlns:cx="http://schemas.microsoft.com/office/drawing/2014/chartex" xmlns:cx1="http://schemas.microsoft.com/office/drawing/2015/9/8/chartex" xmlns:cx2="http://schemas.microsoft.com/office/drawing/2015/10/21/chartex" xmlns:cx3="http://schemas.microsoft.com/office/drawing/2016/5/9/chartex" xmlns:cx4="http://schemas.microsoft.com/office/drawing/2016/5/10/chartex" xmlns:cx5="http://schemas.microsoft.com/office/drawing/2016/5/11/chartex" xmlns:cx6="http://schemas.microsoft.com/office/drawing/2016/5/12/chartex" xmlns:cx7="http://schemas.microsoft.com/office/drawing/2016/5/13/chartex" xmlns:cx8="http://schemas.microsoft.com/office/drawing/2016/5/14/chartex" xmlns:mc="http://schemas.openxmlformats.org/markup-compatibility/2006" xmlns:aink="http://schemas.microsoft.com/office/drawing/2016/ink" xmlns:am3d="http://schemas.microsoft.com/office/drawing/2017/model3d" xmlns:o="urn:schemas-microsoft-com:office:office" xmlns:r="http://schemas.openxmlformats.org/officeDocument/2006/relationships" xmlns:m="http://schemas.openxmlformats.org/officeDocument/2006/math" xmlns:v="urn:schemas-microsoft-com:vml" xmlns:wp14="http://schemas.microsoft.com/office/word/2010/wordprocessingDrawing" xmlns:wp="http://schemas.openxmlformats.org/drawingml/2006/wordprocessingDrawing" xmlns:w10="urn:schemas-microsoft-com:office:word" xmlns:w="http://schemas.openxmlformats.org/wordprocessingml/2006/main" xmlns:w14="http://schemas.microsoft.com/office/word/2010/wordml" xmlns:w15="http://schemas.microsoft.com/office/word/2012/wordml" xmlns:w16cex="http://schemas.microsoft.com/office/word/2018/wordml/cex" xmlns:w16cid="http://schemas.microsoft.com/office/word/2016/wordml/cid" xmlns:w16="http://schemas.microsoft.com/office/word/2018/wordml" xmlns:w16se="http://schemas.microsoft.com/office/word/2015/wordml/symex" xmlns:wpg="http://schemas.microsoft.com/office/word/2010/wordprocessingGroup" xmlns:wpi="http://schemas.microsoft.com/office/word/2010/wordprocessingInk" xmlns:wne="http://schemas.microsoft.com/office/word/2006/wordml" xmlns:wps="http://schemas.microsoft.com/office/word/2010/wordprocessingShape" mc:Ignorable="w14 w15 w16se w16cid w16 w16cex wp14">
   <w:endnote w:type="separator" w:id="-1">
     <w:p>
       <w:r>
@@ -42,15 +47,24 @@
 </file>
 
 <file path=word/footer1.xml><?xml version="1.0" encoding="utf-8"?>
-<w:ftr xmlns:wpc="http://schemas.microsoft.com/office/word/2010/wordprocessingCanvas" xmlns:mc="http://schemas.openxmlformats.org/markup-compatibility/2006" xmlns:o="urn:schemas-microsoft-com:office:office" xmlns:r="http://schemas.openxmlformats.org/officeDocument/2006/relationships" xmlns:m="http://schemas.openxmlformats.org/officeDocument/2006/math" xmlns:v="urn:schemas-microsoft-com:vml" xmlns:wp14="http://schemas.microsoft.com/office/word/2010/wordprocessingDrawing" xmlns:wp="http://schemas.openxmlformats.org/drawingml/2006/wordprocessingDrawing" xmlns:w10="urn:schemas-microsoft-com:office:word" xmlns:w="http://schemas.openxmlformats.org/wordprocessingml/2006/main" xmlns:w14="http://schemas.microsoft.com/office/word/2010/wordml" xmlns:wpg="http://schemas.microsoft.com/office/word/2010/wordprocessingGroup" xmlns:wpi="http://schemas.microsoft.com/office/word/2010/wordprocessingInk" xmlns:wne="http://schemas.microsoft.com/office/word/2006/wordml" xmlns:wps="http://schemas.microsoft.com/office/word/2010/wordprocessingShape" mc:Ignorable="w14 wp14">
+<w:ftr xmlns:wpc="http://schemas.microsoft.com/office/word/2010/wordprocessingCanvas" xmlns:cx="http://schemas.microsoft.com/office/drawing/2014/chartex" xmlns:cx1="http://schemas.microsoft.com/office/drawing/2015/9/8/chartex" xmlns:cx2="http://schemas.microsoft.com/office/drawing/2015/10/21/chartex" xmlns:cx3="http://schemas.microsoft.com/office/drawing/2016/5/9/chartex" xmlns:cx4="http://schemas.microsoft.com/office/drawing/2016/5/10/chartex" xmlns:cx5="http://schemas.microsoft.com/office/drawing/2016/5/11/chartex" xmlns:cx6="http://schemas.microsoft.com/office/drawing/2016/5/12/chartex" xmlns:cx7="http://schemas.microsoft.com/office/drawing/2016/5/13/chartex" xmlns:cx8="http://schemas.microsoft.com/office/drawing/2016/5/14/chartex" xmlns:mc="http://schemas.openxmlformats.org/markup-compatibility/2006" xmlns:aink="http://schemas.microsoft.com/office/drawing/2016/ink" xmlns:am3d="http://schemas.microsoft.com/office/drawing/2017/model3d" xmlns:o="urn:schemas-microsoft-com:office:office" xmlns:r="http://schemas.openxmlformats.org/officeDocument/2006/relationships" xmlns:m="http://schemas.openxmlformats.org/officeDocument/2006/math" xmlns:v="urn:schemas-microsoft-com:vml" xmlns:wp14="http://schemas.microsoft.com/office/word/2010/wordprocessingDrawing" xmlns:wp="http://schemas.openxmlformats.org/drawingml/2006/wordprocessingDrawing" xmlns:w10="urn:schemas-microsoft-com:office:word" xmlns:w="http://schemas.openxmlformats.org/wordprocessingml/2006/main" xmlns:w14="http://schemas.microsoft.com/office/word/2010/wordml" xmlns:w15="http://schemas.microsoft.com/office/word/2012/wordml" xmlns:w16cex="http://schemas.microsoft.com/office/word/2018/wordml/cex" xmlns:w16cid="http://schemas.microsoft.com/office/word/2016/wordml/cid" xmlns:w16="http://schemas.microsoft.com/office/word/2018/wordml" xmlns:w16se="http://schemas.microsoft.com/office/word/2015/wordml/symex" xmlns:wpg="http://schemas.microsoft.com/office/word/2010/wordprocessingGroup" xmlns:wpi="http://schemas.microsoft.com/office/word/2010/wordprocessingInk" xmlns:wne="http://schemas.microsoft.com/office/word/2006/wordml" xmlns:wps="http://schemas.microsoft.com/office/word/2010/wordprocessingShape" mc:Ignorable="w14 w15 w16se w16cid w16 w16cex wp14">
   <w:p>
     <w:pPr>
-      <w:pStyle w:val="Fuzeile"/>
+      <w:pStyle w:val="Footer"/>
+    </w:pPr>
+  </w:p>
+</w:ftr>
+</file>
+
+<file path=word/footer2.xml><?xml version="1.0" encoding="utf-8"?>
+<w:ftr xmlns:wpc="http://schemas.microsoft.com/office/word/2010/wordprocessingCanvas" xmlns:cx="http://schemas.microsoft.com/office/drawing/2014/chartex" xmlns:cx1="http://schemas.microsoft.com/office/drawing/2015/9/8/chartex" xmlns:cx2="http://schemas.microsoft.com/office/drawing/2015/10/21/chartex" xmlns:cx3="http://schemas.microsoft.com/office/drawing/2016/5/9/chartex" xmlns:cx4="http://schemas.microsoft.com/office/drawing/2016/5/10/chartex" xmlns:cx5="http://schemas.microsoft.com/office/drawing/2016/5/11/chartex" xmlns:cx6="http://schemas.microsoft.com/office/drawing/2016/5/12/chartex" xmlns:cx7="http://schemas.microsoft.com/office/drawing/2016/5/13/chartex" xmlns:cx8="http://schemas.microsoft.com/office/drawing/2016/5/14/chartex" xmlns:mc="http://schemas.openxmlformats.org/markup-compatibility/2006" xmlns:aink="http://schemas.microsoft.com/office/drawing/2016/ink" xmlns:am3d="http://schemas.microsoft.com/office/drawing/2017/model3d" xmlns:o="urn:schemas-microsoft-com:office:office" xmlns:r="http://schemas.openxmlformats.org/officeDocument/2006/relationships" xmlns:m="http://schemas.openxmlformats.org/officeDocument/2006/math" xmlns:v="urn:schemas-microsoft-com:vml" xmlns:wp14="http://schemas.microsoft.com/office/word/2010/wordprocessingDrawing" xmlns:wp="http://schemas.openxmlformats.org/drawingml/2006/wordprocessingDrawing" xmlns:w10="urn:schemas-microsoft-com:office:word" xmlns:w="http://schemas.openxmlformats.org/wordprocessingml/2006/main" xmlns:w14="http://schemas.microsoft.com/office/word/2010/wordml" xmlns:w15="http://schemas.microsoft.com/office/word/2012/wordml" xmlns:w16cex="http://schemas.microsoft.com/office/word/2018/wordml/cex" xmlns:w16cid="http://schemas.microsoft.com/office/word/2016/wordml/cid" xmlns:w16="http://schemas.microsoft.com/office/word/2018/wordml" xmlns:w16se="http://schemas.microsoft.com/office/word/2015/wordml/symex" xmlns:wpg="http://schemas.microsoft.com/office/word/2010/wordprocessingGroup" xmlns:wpi="http://schemas.microsoft.com/office/word/2010/wordprocessingInk" xmlns:wne="http://schemas.microsoft.com/office/word/2006/wordml" xmlns:wps="http://schemas.microsoft.com/office/word/2010/wordprocessingShape" mc:Ignorable="w14 w15 w16se w16cid w16 w16cex wp14">
+  <w:p>
+    <w:pPr>
+      <w:pStyle w:val="Footer"/>
     </w:pPr>
     <w:r>
       <w:rPr>
         <w:noProof/>
-        <w:lang/>
       </w:rPr>
       <mc:AlternateContent>
         <mc:Choice Requires="wps">
@@ -126,7 +140,7 @@
             </wp:anchor>
           </w:drawing>
         </mc:Choice>
-        <mc:Fallback xmlns:cx="http://schemas.microsoft.com/office/drawing/2014/chartex" xmlns:cx1="http://schemas.microsoft.com/office/drawing/2015/9/8/chartex" xmlns:cx2="http://schemas.microsoft.com/office/drawing/2015/10/21/chartex" xmlns:cx3="http://schemas.microsoft.com/office/drawing/2016/5/9/chartex" xmlns:cx4="http://schemas.microsoft.com/office/drawing/2016/5/10/chartex" xmlns:cx5="http://schemas.microsoft.com/office/drawing/2016/5/11/chartex" xmlns:cx6="http://schemas.microsoft.com/office/drawing/2016/5/12/chartex" xmlns:cx7="http://schemas.microsoft.com/office/drawing/2016/5/13/chartex" xmlns:cx8="http://schemas.microsoft.com/office/drawing/2016/5/14/chartex" xmlns:aink="http://schemas.microsoft.com/office/drawing/2016/ink" xmlns:am3d="http://schemas.microsoft.com/office/drawing/2017/model3d" xmlns:w15="http://schemas.microsoft.com/office/word/2012/wordml" xmlns:w16cex="http://schemas.microsoft.com/office/word/2018/wordml/cex" xmlns:w16cid="http://schemas.microsoft.com/office/word/2016/wordml/cid" xmlns:w16="http://schemas.microsoft.com/office/word/2018/wordml" xmlns:w16se="http://schemas.microsoft.com/office/word/2015/wordml/symex">
+        <mc:Fallback>
           <w:pict>
             <v:shapetype w14:anchorId="3721C784" id="_x0000_t202" coordsize="21600,21600" o:spt="202" path="m,l,21600r21600,l21600,xe">
               <v:stroke joinstyle="miter"/>
@@ -163,8 +177,130 @@
 </w:ftr>
 </file>
 
+<file path=word/footer3.xml><?xml version="1.0" encoding="utf-8"?>
+<w:ftr xmlns:wpc="http://schemas.microsoft.com/office/word/2010/wordprocessingCanvas" xmlns:cx="http://schemas.microsoft.com/office/drawing/2014/chartex" xmlns:cx1="http://schemas.microsoft.com/office/drawing/2015/9/8/chartex" xmlns:cx2="http://schemas.microsoft.com/office/drawing/2015/10/21/chartex" xmlns:cx3="http://schemas.microsoft.com/office/drawing/2016/5/9/chartex" xmlns:cx4="http://schemas.microsoft.com/office/drawing/2016/5/10/chartex" xmlns:cx5="http://schemas.microsoft.com/office/drawing/2016/5/11/chartex" xmlns:cx6="http://schemas.microsoft.com/office/drawing/2016/5/12/chartex" xmlns:cx7="http://schemas.microsoft.com/office/drawing/2016/5/13/chartex" xmlns:cx8="http://schemas.microsoft.com/office/drawing/2016/5/14/chartex" xmlns:mc="http://schemas.openxmlformats.org/markup-compatibility/2006" xmlns:aink="http://schemas.microsoft.com/office/drawing/2016/ink" xmlns:am3d="http://schemas.microsoft.com/office/drawing/2017/model3d" xmlns:o="urn:schemas-microsoft-com:office:office" xmlns:r="http://schemas.openxmlformats.org/officeDocument/2006/relationships" xmlns:m="http://schemas.openxmlformats.org/officeDocument/2006/math" xmlns:v="urn:schemas-microsoft-com:vml" xmlns:wp14="http://schemas.microsoft.com/office/word/2010/wordprocessingDrawing" xmlns:wp="http://schemas.openxmlformats.org/drawingml/2006/wordprocessingDrawing" xmlns:w10="urn:schemas-microsoft-com:office:word" xmlns:w="http://schemas.openxmlformats.org/wordprocessingml/2006/main" xmlns:w14="http://schemas.microsoft.com/office/word/2010/wordml" xmlns:w15="http://schemas.microsoft.com/office/word/2012/wordml" xmlns:w16cex="http://schemas.microsoft.com/office/word/2018/wordml/cex" xmlns:w16cid="http://schemas.microsoft.com/office/word/2016/wordml/cid" xmlns:w16="http://schemas.microsoft.com/office/word/2018/wordml" xmlns:w16se="http://schemas.microsoft.com/office/word/2015/wordml/symex" xmlns:wpg="http://schemas.microsoft.com/office/word/2010/wordprocessingGroup" xmlns:wpi="http://schemas.microsoft.com/office/word/2010/wordprocessingInk" xmlns:wne="http://schemas.microsoft.com/office/word/2006/wordml" xmlns:wps="http://schemas.microsoft.com/office/word/2010/wordprocessingShape" mc:Ignorable="w14 w15 w16se w16cid w16 w16cex wp14">
+  <w:p>
+    <w:pPr>
+      <w:pStyle w:val="Footer"/>
+    </w:pPr>
+    <w:r>
+      <w:rPr>
+        <w:noProof/>
+      </w:rPr>
+      <mc:AlternateContent>
+        <mc:Choice Requires="wps">
+          <w:drawing>
+            <wp:anchor distT="0" distB="0" distL="114300" distR="114300" simplePos="0" relativeHeight="251659264" behindDoc="0" locked="0" layoutInCell="0" allowOverlap="1" wp14:anchorId="5F46B35D" wp14:editId="20DC3899">
+              <wp:simplePos x="0" y="0"/>
+              <wp:positionH relativeFrom="page">
+                <wp:posOffset>0</wp:posOffset>
+              </wp:positionH>
+              <wp:positionV relativeFrom="page">
+                <wp:posOffset>9594215</wp:posOffset>
+              </wp:positionV>
+              <wp:extent cx="7772400" cy="273050"/>
+              <wp:effectExtent l="0" t="0" r="0" b="12700"/>
+              <wp:wrapNone/>
+              <wp:docPr id="2" name="MSIPCM3d8c47a58e09856f1f5176c2" descr="{&quot;HashCode&quot;:-297972150,&quot;Height&quot;:792.0,&quot;Width&quot;:612.0,&quot;Placement&quot;:&quot;Footer&quot;,&quot;Index&quot;:&quot;FirstPage&quot;,&quot;Section&quot;:1,&quot;Top&quot;:0.0,&quot;Left&quot;:0.0}"/>
+              <wp:cNvGraphicFramePr/>
+              <a:graphic xmlns:a="http://schemas.openxmlformats.org/drawingml/2006/main">
+                <a:graphicData uri="http://schemas.microsoft.com/office/word/2010/wordprocessingShape">
+                  <wps:wsp>
+                    <wps:cNvSpPr txBox="1"/>
+                    <wps:spPr>
+                      <a:xfrm>
+                        <a:off x="0" y="0"/>
+                        <a:ext cx="7772400" cy="273050"/>
+                      </a:xfrm>
+                      <a:prstGeom prst="rect">
+                        <a:avLst/>
+                      </a:prstGeom>
+                      <a:noFill/>
+                      <a:ln w="6350">
+                        <a:noFill/>
+                      </a:ln>
+                      <a:extLst>
+                        <a:ext uri="{91240B29-F687-4F45-9708-019B960494DF}">
+                          <a14:hiddenLine xmlns:a14="http://schemas.microsoft.com/office/drawing/2010/main" w="6350">
+                            <a:solidFill>
+                              <a:prstClr val="black"/>
+                            </a:solidFill>
+                          </a14:hiddenLine>
+                        </a:ext>
+                      </a:extLst>
+                    </wps:spPr>
+                    <wps:txbx>
+                      <w:txbxContent>
+                        <w:p>
+                          <w:pPr>
+                            <w:jc w:val="center"/>
+                            <w:rPr>
+                              <w:rFonts w:ascii="Calibri" w:hAnsi="Calibri" w:cs="Calibri"/>
+                              <w:sz w:val="14"/>
+                            </w:rPr>
+                          </w:pPr>
+                          <w:r>
+                            <w:rPr>
+                              <w:rFonts w:ascii="Calibri" w:hAnsi="Calibri" w:cs="Calibri"/>
+                              <w:sz w:val="14"/>
+                            </w:rPr>
+                            <w:t>Juniper Public</w:t>
+                          </w:r>
+                        </w:p>
+                      </w:txbxContent>
+                    </wps:txbx>
+                    <wps:bodyPr rot="0" spcFirstLastPara="0" vertOverflow="overflow" horzOverflow="overflow" vert="horz" wrap="square" lIns="91440" tIns="0" rIns="91440" bIns="0" numCol="1" spcCol="0" rtlCol="0" fromWordArt="0" anchor="b" anchorCtr="0" forceAA="0" compatLnSpc="1">
+                      <a:prstTxWarp prst="textNoShape">
+                        <a:avLst/>
+                      </a:prstTxWarp>
+                      <a:noAutofit/>
+                    </wps:bodyPr>
+                  </wps:wsp>
+                </a:graphicData>
+              </a:graphic>
+            </wp:anchor>
+          </w:drawing>
+        </mc:Choice>
+        <mc:Fallback>
+          <w:pict>
+            <v:shapetype w14:anchorId="5F46B35D" id="_x0000_t202" coordsize="21600,21600" o:spt="202" path="m,l,21600r21600,l21600,xe">
+              <v:stroke joinstyle="miter"/>
+              <v:path gradientshapeok="t" o:connecttype="rect"/>
+            </v:shapetype>
+            <v:shape id="MSIPCM3d8c47a58e09856f1f5176c2" o:spid="_x0000_s1027" type="#_x0000_t202" alt="{&quot;HashCode&quot;:-297972150,&quot;Height&quot;:792.0,&quot;Width&quot;:612.0,&quot;Placement&quot;:&quot;Footer&quot;,&quot;Index&quot;:&quot;FirstPage&quot;,&quot;Section&quot;:1,&quot;Top&quot;:0.0,&quot;Left&quot;:0.0}" style="position:absolute;margin-left:0;margin-top:755.45pt;width:612pt;height:21.5pt;z-index:251659264;visibility:visible;mso-wrap-style:square;mso-wrap-distance-left:9pt;mso-wrap-distance-top:0;mso-wrap-distance-right:9pt;mso-wrap-distance-bottom:0;mso-position-horizontal:absolute;mso-position-horizontal-relative:page;mso-position-vertical:absolute;mso-position-vertical-relative:page;v-text-anchor:bottom" o:gfxdata="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" o:allowincell="f" filled="f" stroked="f" strokeweight=".5pt">
+              <v:fill o:detectmouseclick="t"/>
+              <v:textbox inset=",0,,0">
+                <w:txbxContent>
+                  <w:p>
+                    <w:pPr>
+                      <w:jc w:val="center"/>
+                      <w:rPr>
+                        <w:rFonts w:ascii="Calibri" w:hAnsi="Calibri" w:cs="Calibri"/>
+                        <w:sz w:val="14"/>
+                      </w:rPr>
+                    </w:pPr>
+                    <w:r>
+                      <w:rPr>
+                        <w:rFonts w:ascii="Calibri" w:hAnsi="Calibri" w:cs="Calibri"/>
+                        <w:sz w:val="14"/>
+                      </w:rPr>
+                      <w:t>Juniper Public</w:t>
+                    </w:r>
+                  </w:p>
+                </w:txbxContent>
+              </v:textbox>
+              <w10:wrap anchorx="page" anchory="page"/>
+            </v:shape>
+          </w:pict>
+        </mc:Fallback>
+      </mc:AlternateContent>
+    </w:r>
+  </w:p>
+</w:ftr>
+</file>
+
 <file path=word/footnotes.xml><?xml version="1.0" encoding="utf-8"?>
-<w:footnotes xmlns:wpc="http://schemas.microsoft.com/office/word/2010/wordprocessingCanvas" xmlns:mc="http://schemas.openxmlformats.org/markup-compatibility/2006" xmlns:o="urn:schemas-microsoft-com:office:office" xmlns:r="http://schemas.openxmlformats.org/officeDocument/2006/relationships" xmlns:m="http://schemas.openxmlformats.org/officeDocument/2006/math" xmlns:v="urn:schemas-microsoft-com:vml" xmlns:wp14="http://schemas.microsoft.com/office/word/2010/wordprocessingDrawing" xmlns:wp="http://schemas.openxmlformats.org/drawingml/2006/wordprocessingDrawing" xmlns:w10="urn:schemas-microsoft-com:office:word" xmlns:w="http://schemas.openxmlformats.org/wordprocessingml/2006/main" xmlns:w14="http://schemas.microsoft.com/office/word/2010/wordml" xmlns:wpg="http://schemas.microsoft.com/office/word/2010/wordprocessingGroup" xmlns:wpi="http://schemas.microsoft.com/office/word/2010/wordprocessingInk" xmlns:wne="http://schemas.microsoft.com/office/word/2006/wordml" xmlns:wps="http://schemas.microsoft.com/office/word/2010/wordprocessingShape" mc:Ignorable="w14 wp14">
+<w:footnotes xmlns:wpc="http://schemas.microsoft.com/office/word/2010/wordprocessingCanvas" xmlns:cx="http://schemas.microsoft.com/office/drawing/2014/chartex" xmlns:cx1="http://schemas.microsoft.com/office/drawing/2015/9/8/chartex" xmlns:cx2="http://schemas.microsoft.com/office/drawing/2015/10/21/chartex" xmlns:cx3="http://schemas.microsoft.com/office/drawing/2016/5/9/chartex" xmlns:cx4="http://schemas.microsoft.com/office/drawing/2016/5/10/chartex" xmlns:cx5="http://schemas.microsoft.com/office/drawing/2016/5/11/chartex" xmlns:cx6="http://schemas.microsoft.com/office/drawing/2016/5/12/chartex" xmlns:cx7="http://schemas.microsoft.com/office/drawing/2016/5/13/chartex" xmlns:cx8="http://schemas.microsoft.com/office/drawing/2016/5/14/chartex" xmlns:mc="http://schemas.openxmlformats.org/markup-compatibility/2006" xmlns:aink="http://schemas.microsoft.com/office/drawing/2016/ink" xmlns:am3d="http://schemas.microsoft.com/office/drawing/2017/model3d" xmlns:o="urn:schemas-microsoft-com:office:office" xmlns:r="http://schemas.openxmlformats.org/officeDocument/2006/relationships" xmlns:m="http://schemas.openxmlformats.org/officeDocument/2006/math" xmlns:v="urn:schemas-microsoft-com:vml" xmlns:wp14="http://schemas.microsoft.com/office/word/2010/wordprocessingDrawing" xmlns:wp="http://schemas.openxmlformats.org/drawingml/2006/wordprocessingDrawing" xmlns:w10="urn:schemas-microsoft-com:office:word" xmlns:w="http://schemas.openxmlformats.org/wordprocessingml/2006/main" xmlns:w14="http://schemas.microsoft.com/office/word/2010/wordml" xmlns:w15="http://schemas.microsoft.com/office/word/2012/wordml" xmlns:w16cex="http://schemas.microsoft.com/office/word/2018/wordml/cex" xmlns:w16cid="http://schemas.microsoft.com/office/word/2016/wordml/cid" xmlns:w16="http://schemas.microsoft.com/office/word/2018/wordml" xmlns:w16se="http://schemas.microsoft.com/office/word/2015/wordml/symex" xmlns:wpg="http://schemas.microsoft.com/office/word/2010/wordprocessingGroup" xmlns:wpi="http://schemas.microsoft.com/office/word/2010/wordprocessingInk" xmlns:wne="http://schemas.microsoft.com/office/word/2006/wordml" xmlns:wps="http://schemas.microsoft.com/office/word/2010/wordprocessingShape" mc:Ignorable="w14 w15 w16se w16cid w16 w16cex wp14">
   <w:footnote w:type="separator" w:id="-1">
     <w:p>
       <w:r>
@@ -182,9 +318,39 @@
 </w:footnotes>
 </file>
 
+<file path=word/header1.xml><?xml version="1.0" encoding="utf-8"?>
+<w:hdr xmlns:wpc="http://schemas.microsoft.com/office/word/2010/wordprocessingCanvas" xmlns:cx="http://schemas.microsoft.com/office/drawing/2014/chartex" xmlns:cx1="http://schemas.microsoft.com/office/drawing/2015/9/8/chartex" xmlns:cx2="http://schemas.microsoft.com/office/drawing/2015/10/21/chartex" xmlns:cx3="http://schemas.microsoft.com/office/drawing/2016/5/9/chartex" xmlns:cx4="http://schemas.microsoft.com/office/drawing/2016/5/10/chartex" xmlns:cx5="http://schemas.microsoft.com/office/drawing/2016/5/11/chartex" xmlns:cx6="http://schemas.microsoft.com/office/drawing/2016/5/12/chartex" xmlns:cx7="http://schemas.microsoft.com/office/drawing/2016/5/13/chartex" xmlns:cx8="http://schemas.microsoft.com/office/drawing/2016/5/14/chartex" xmlns:mc="http://schemas.openxmlformats.org/markup-compatibility/2006" xmlns:aink="http://schemas.microsoft.com/office/drawing/2016/ink" xmlns:am3d="http://schemas.microsoft.com/office/drawing/2017/model3d" xmlns:o="urn:schemas-microsoft-com:office:office" xmlns:r="http://schemas.openxmlformats.org/officeDocument/2006/relationships" xmlns:m="http://schemas.openxmlformats.org/officeDocument/2006/math" xmlns:v="urn:schemas-microsoft-com:vml" xmlns:wp14="http://schemas.microsoft.com/office/word/2010/wordprocessingDrawing" xmlns:wp="http://schemas.openxmlformats.org/drawingml/2006/wordprocessingDrawing" xmlns:w10="urn:schemas-microsoft-com:office:word" xmlns:w="http://schemas.openxmlformats.org/wordprocessingml/2006/main" xmlns:w14="http://schemas.microsoft.com/office/word/2010/wordml" xmlns:w15="http://schemas.microsoft.com/office/word/2012/wordml" xmlns:w16cex="http://schemas.microsoft.com/office/word/2018/wordml/cex" xmlns:w16cid="http://schemas.microsoft.com/office/word/2016/wordml/cid" xmlns:w16="http://schemas.microsoft.com/office/word/2018/wordml" xmlns:w16se="http://schemas.microsoft.com/office/word/2015/wordml/symex" xmlns:wpg="http://schemas.microsoft.com/office/word/2010/wordprocessingGroup" xmlns:wpi="http://schemas.microsoft.com/office/word/2010/wordprocessingInk" xmlns:wne="http://schemas.microsoft.com/office/word/2006/wordml" xmlns:wps="http://schemas.microsoft.com/office/word/2010/wordprocessingShape" mc:Ignorable="w14 w15 w16se w16cid w16 w16cex wp14">
+  <w:p>
+    <w:pPr>
+      <w:pStyle w:val="Header"/>
+    </w:pPr>
+  </w:p>
+</w:hdr>
+</file>
+
+<file path=word/header2.xml><?xml version="1.0" encoding="utf-8"?>
+<w:hdr xmlns:wpc="http://schemas.microsoft.com/office/word/2010/wordprocessingCanvas" xmlns:cx="http://schemas.microsoft.com/office/drawing/2014/chartex" xmlns:cx1="http://schemas.microsoft.com/office/drawing/2015/9/8/chartex" xmlns:cx2="http://schemas.microsoft.com/office/drawing/2015/10/21/chartex" xmlns:cx3="http://schemas.microsoft.com/office/drawing/2016/5/9/chartex" xmlns:cx4="http://schemas.microsoft.com/office/drawing/2016/5/10/chartex" xmlns:cx5="http://schemas.microsoft.com/office/drawing/2016/5/11/chartex" xmlns:cx6="http://schemas.microsoft.com/office/drawing/2016/5/12/chartex" xmlns:cx7="http://schemas.microsoft.com/office/drawing/2016/5/13/chartex" xmlns:cx8="http://schemas.microsoft.com/office/drawing/2016/5/14/chartex" xmlns:mc="http://schemas.openxmlformats.org/markup-compatibility/2006" xmlns:aink="http://schemas.microsoft.com/office/drawing/2016/ink" xmlns:am3d="http://schemas.microsoft.com/office/drawing/2017/model3d" xmlns:o="urn:schemas-microsoft-com:office:office" xmlns:r="http://schemas.openxmlformats.org/officeDocument/2006/relationships" xmlns:m="http://schemas.openxmlformats.org/officeDocument/2006/math" xmlns:v="urn:schemas-microsoft-com:vml" xmlns:wp14="http://schemas.microsoft.com/office/word/2010/wordprocessingDrawing" xmlns:wp="http://schemas.openxmlformats.org/drawingml/2006/wordprocessingDrawing" xmlns:w10="urn:schemas-microsoft-com:office:word" xmlns:w="http://schemas.openxmlformats.org/wordprocessingml/2006/main" xmlns:w14="http://schemas.microsoft.com/office/word/2010/wordml" xmlns:w15="http://schemas.microsoft.com/office/word/2012/wordml" xmlns:w16cex="http://schemas.microsoft.com/office/word/2018/wordml/cex" xmlns:w16cid="http://schemas.microsoft.com/office/word/2016/wordml/cid" xmlns:w16="http://schemas.microsoft.com/office/word/2018/wordml" xmlns:w16se="http://schemas.microsoft.com/office/word/2015/wordml/symex" xmlns:wpg="http://schemas.microsoft.com/office/word/2010/wordprocessingGroup" xmlns:wpi="http://schemas.microsoft.com/office/word/2010/wordprocessingInk" xmlns:wne="http://schemas.microsoft.com/office/word/2006/wordml" xmlns:wps="http://schemas.microsoft.com/office/word/2010/wordprocessingShape" mc:Ignorable="w14 w15 w16se w16cid w16 w16cex wp14">
+  <w:p>
+    <w:pPr>
+      <w:pStyle w:val="Header"/>
+    </w:pPr>
+  </w:p>
+</w:hdr>
+</file>
+
+<file path=word/header3.xml><?xml version="1.0" encoding="utf-8"?>
+<w:hdr xmlns:wpc="http://schemas.microsoft.com/office/word/2010/wordprocessingCanvas" xmlns:cx="http://schemas.microsoft.com/office/drawing/2014/chartex" xmlns:cx1="http://schemas.microsoft.com/office/drawing/2015/9/8/chartex" xmlns:cx2="http://schemas.microsoft.com/office/drawing/2015/10/21/chartex" xmlns:cx3="http://schemas.microsoft.com/office/drawing/2016/5/9/chartex" xmlns:cx4="http://schemas.microsoft.com/office/drawing/2016/5/10/chartex" xmlns:cx5="http://schemas.microsoft.com/office/drawing/2016/5/11/chartex" xmlns:cx6="http://schemas.microsoft.com/office/drawing/2016/5/12/chartex" xmlns:cx7="http://schemas.microsoft.com/office/drawing/2016/5/13/chartex" xmlns:cx8="http://schemas.microsoft.com/office/drawing/2016/5/14/chartex" xmlns:mc="http://schemas.openxmlformats.org/markup-compatibility/2006" xmlns:aink="http://schemas.microsoft.com/office/drawing/2016/ink" xmlns:am3d="http://schemas.microsoft.com/office/drawing/2017/model3d" xmlns:o="urn:schemas-microsoft-com:office:office" xmlns:r="http://schemas.openxmlformats.org/officeDocument/2006/relationships" xmlns:m="http://schemas.openxmlformats.org/officeDocument/2006/math" xmlns:v="urn:schemas-microsoft-com:vml" xmlns:wp14="http://schemas.microsoft.com/office/word/2010/wordprocessingDrawing" xmlns:wp="http://schemas.openxmlformats.org/drawingml/2006/wordprocessingDrawing" xmlns:w10="urn:schemas-microsoft-com:office:word" xmlns:w="http://schemas.openxmlformats.org/wordprocessingml/2006/main" xmlns:w14="http://schemas.microsoft.com/office/word/2010/wordml" xmlns:w15="http://schemas.microsoft.com/office/word/2012/wordml" xmlns:w16cex="http://schemas.microsoft.com/office/word/2018/wordml/cex" xmlns:w16cid="http://schemas.microsoft.com/office/word/2016/wordml/cid" xmlns:w16="http://schemas.microsoft.com/office/word/2018/wordml" xmlns:w16se="http://schemas.microsoft.com/office/word/2015/wordml/symex" xmlns:wpg="http://schemas.microsoft.com/office/word/2010/wordprocessingGroup" xmlns:wpi="http://schemas.microsoft.com/office/word/2010/wordprocessingInk" xmlns:wne="http://schemas.microsoft.com/office/word/2006/wordml" xmlns:wps="http://schemas.microsoft.com/office/word/2010/wordprocessingShape" mc:Ignorable="w14 w15 w16se w16cid w16 w16cex wp14">
+  <w:p>
+    <w:pPr>
+      <w:pStyle w:val="Header"/>
+    </w:pPr>
+  </w:p>
+</w:hdr>
+</file>
+
 <file path=word/numbering.xml><?xml version="1.0" encoding="utf-8"?>
-<w:numbering xmlns:wpc="http://schemas.microsoft.com/office/word/2010/wordprocessingCanvas" xmlns:mc="http://schemas.openxmlformats.org/markup-compatibility/2006" xmlns:o="urn:schemas-microsoft-com:office:office" xmlns:r="http://schemas.openxmlformats.org/officeDocument/2006/relationships" xmlns:m="http://schemas.openxmlformats.org/officeDocument/2006/math" xmlns:v="urn:schemas-microsoft-com:vml" xmlns:wp14="http://schemas.microsoft.com/office/word/2010/wordprocessingDrawing" xmlns:wp="http://schemas.openxmlformats.org/drawingml/2006/wordprocessingDrawing" xmlns:w10="urn:schemas-microsoft-com:office:word" xmlns:w="http://schemas.openxmlformats.org/wordprocessingml/2006/main" xmlns:w14="http://schemas.microsoft.com/office/word/2010/wordml" xmlns:wpg="http://schemas.microsoft.com/office/word/2010/wordprocessingGroup" xmlns:wpi="http://schemas.microsoft.com/office/word/2010/wordprocessingInk" xmlns:wne="http://schemas.microsoft.com/office/word/2006/wordml" xmlns:wps="http://schemas.microsoft.com/office/word/2010/wordprocessingShape" mc:Ignorable="w14 wp14">
-  <w:abstractNum w:abstractNumId="0">
+<w:numbering xmlns:wpc="http://schemas.microsoft.com/office/word/2010/wordprocessingCanvas" xmlns:cx="http://schemas.microsoft.com/office/drawing/2014/chartex" xmlns:cx1="http://schemas.microsoft.com/office/drawing/2015/9/8/chartex" xmlns:cx2="http://schemas.microsoft.com/office/drawing/2015/10/21/chartex" xmlns:cx3="http://schemas.microsoft.com/office/drawing/2016/5/9/chartex" xmlns:cx4="http://schemas.microsoft.com/office/drawing/2016/5/10/chartex" xmlns:cx5="http://schemas.microsoft.com/office/drawing/2016/5/11/chartex" xmlns:cx6="http://schemas.microsoft.com/office/drawing/2016/5/12/chartex" xmlns:cx7="http://schemas.microsoft.com/office/drawing/2016/5/13/chartex" xmlns:cx8="http://schemas.microsoft.com/office/drawing/2016/5/14/chartex" xmlns:mc="http://schemas.openxmlformats.org/markup-compatibility/2006" xmlns:aink="http://schemas.microsoft.com/office/drawing/2016/ink" xmlns:am3d="http://schemas.microsoft.com/office/drawing/2017/model3d" xmlns:o="urn:schemas-microsoft-com:office:office" xmlns:r="http://schemas.openxmlformats.org/officeDocument/2006/relationships" xmlns:m="http://schemas.openxmlformats.org/officeDocument/2006/math" xmlns:v="urn:schemas-microsoft-com:vml" xmlns:wp14="http://schemas.microsoft.com/office/word/2010/wordprocessingDrawing" xmlns:wp="http://schemas.openxmlformats.org/drawingml/2006/wordprocessingDrawing" xmlns:w10="urn:schemas-microsoft-com:office:word" xmlns:w="http://schemas.openxmlformats.org/wordprocessingml/2006/main" xmlns:w14="http://schemas.microsoft.com/office/word/2010/wordml" xmlns:w15="http://schemas.microsoft.com/office/word/2012/wordml" xmlns:w16cex="http://schemas.microsoft.com/office/word/2018/wordml/cex" xmlns:w16cid="http://schemas.microsoft.com/office/word/2016/wordml/cid" xmlns:w16="http://schemas.microsoft.com/office/word/2018/wordml" xmlns:w16se="http://schemas.microsoft.com/office/word/2015/wordml/symex" xmlns:wpg="http://schemas.microsoft.com/office/word/2010/wordprocessingGroup" xmlns:wpi="http://schemas.microsoft.com/office/word/2010/wordprocessingInk" xmlns:wne="http://schemas.microsoft.com/office/word/2006/wordml" xmlns:wps="http://schemas.microsoft.com/office/word/2010/wordprocessingShape" mc:Ignorable="w14 w15 w16se w16cid w16 w16cex wp14">
+  <w:abstractNum w:abstractNumId="0" w15:restartNumberingAfterBreak="0">
     <w:nsid w:val="FFFFFF7C"/>
     <w:multiLevelType w:val="singleLevel"/>
     <w:tmpl w:val="FD6E1166"/>
@@ -201,7 +367,7 @@
       </w:pPr>
     </w:lvl>
   </w:abstractNum>
-  <w:abstractNum w:abstractNumId="1">
+  <w:abstractNum w:abstractNumId="1" w15:restartNumberingAfterBreak="0">
     <w:nsid w:val="FFFFFF7D"/>
     <w:multiLevelType w:val="singleLevel"/>
     <w:tmpl w:val="934C3F34"/>
@@ -218,7 +384,7 @@
       </w:pPr>
     </w:lvl>
   </w:abstractNum>
-  <w:abstractNum w:abstractNumId="2">
+  <w:abstractNum w:abstractNumId="2" w15:restartNumberingAfterBreak="0">
     <w:nsid w:val="FFFFFF7E"/>
     <w:multiLevelType w:val="singleLevel"/>
     <w:tmpl w:val="103087DA"/>
@@ -235,7 +401,7 @@
       </w:pPr>
     </w:lvl>
   </w:abstractNum>
-  <w:abstractNum w:abstractNumId="3">
+  <w:abstractNum w:abstractNumId="3" w15:restartNumberingAfterBreak="0">
     <w:nsid w:val="FFFFFF7F"/>
     <w:multiLevelType w:val="singleLevel"/>
     <w:tmpl w:val="C6D20FF0"/>
@@ -252,7 +418,7 @@
       </w:pPr>
     </w:lvl>
   </w:abstractNum>
-  <w:abstractNum w:abstractNumId="4">
+  <w:abstractNum w:abstractNumId="4" w15:restartNumberingAfterBreak="0">
     <w:nsid w:val="FFFFFF80"/>
     <w:multiLevelType w:val="singleLevel"/>
     <w:tmpl w:val="16144A96"/>
@@ -272,7 +438,7 @@
       </w:rPr>
     </w:lvl>
   </w:abstractNum>
-  <w:abstractNum w:abstractNumId="5">
+  <w:abstractNum w:abstractNumId="5" w15:restartNumberingAfterBreak="0">
     <w:nsid w:val="FFFFFF81"/>
     <w:multiLevelType w:val="singleLevel"/>
     <w:tmpl w:val="2666871C"/>
@@ -292,7 +458,7 @@
       </w:rPr>
     </w:lvl>
   </w:abstractNum>
-  <w:abstractNum w:abstractNumId="6">
+  <w:abstractNum w:abstractNumId="6" w15:restartNumberingAfterBreak="0">
     <w:nsid w:val="FFFFFF82"/>
     <w:multiLevelType w:val="singleLevel"/>
     <w:tmpl w:val="295CF870"/>
@@ -312,7 +478,7 @@
       </w:rPr>
     </w:lvl>
   </w:abstractNum>
-  <w:abstractNum w:abstractNumId="7">
+  <w:abstractNum w:abstractNumId="7" w15:restartNumberingAfterBreak="0">
     <w:nsid w:val="FFFFFF83"/>
     <w:multiLevelType w:val="singleLevel"/>
     <w:tmpl w:val="97EA5422"/>
@@ -332,7 +498,7 @@
       </w:rPr>
     </w:lvl>
   </w:abstractNum>
-  <w:abstractNum w:abstractNumId="8">
+  <w:abstractNum w:abstractNumId="8" w15:restartNumberingAfterBreak="0">
     <w:nsid w:val="FFFFFF88"/>
     <w:multiLevelType w:val="singleLevel"/>
     <w:tmpl w:val="E62CD5B8"/>
@@ -349,7 +515,7 @@
       </w:pPr>
     </w:lvl>
   </w:abstractNum>
-  <w:abstractNum w:abstractNumId="9">
+  <w:abstractNum w:abstractNumId="9" w15:restartNumberingAfterBreak="0">
     <w:nsid w:val="FFFFFF89"/>
     <w:multiLevelType w:val="singleLevel"/>
     <w:tmpl w:val="2076ABB8"/>
@@ -369,7 +535,7 @@
       </w:rPr>
     </w:lvl>
   </w:abstractNum>
-  <w:abstractNum w:abstractNumId="10">
+  <w:abstractNum w:abstractNumId="10" w15:restartNumberingAfterBreak="0">
     <w:nsid w:val="00000001"/>
     <w:multiLevelType w:val="multilevel"/>
     <w:tmpl w:val="00000001"/>
@@ -471,7 +637,7 @@
       </w:pPr>
     </w:lvl>
   </w:abstractNum>
-  <w:abstractNum w:abstractNumId="11">
+  <w:abstractNum w:abstractNumId="11" w15:restartNumberingAfterBreak="0">
     <w:nsid w:val="00000002"/>
     <w:multiLevelType w:val="multilevel"/>
     <w:tmpl w:val="600077C4"/>
@@ -569,7 +735,7 @@
       </w:pPr>
     </w:lvl>
   </w:abstractNum>
-  <w:abstractNum w:abstractNumId="12">
+  <w:abstractNum w:abstractNumId="12" w15:restartNumberingAfterBreak="0">
     <w:nsid w:val="003A5CFD"/>
     <w:multiLevelType w:val="hybridMultilevel"/>
     <w:tmpl w:val="CC2074CA"/>
@@ -682,7 +848,7 @@
       </w:rPr>
     </w:lvl>
   </w:abstractNum>
-  <w:abstractNum w:abstractNumId="13">
+  <w:abstractNum w:abstractNumId="13" w15:restartNumberingAfterBreak="0">
     <w:nsid w:val="03C01EC1"/>
     <w:multiLevelType w:val="hybridMultilevel"/>
     <w:tmpl w:val="5DB2D800"/>
@@ -768,7 +934,7 @@
       </w:pPr>
     </w:lvl>
   </w:abstractNum>
-  <w:abstractNum w:abstractNumId="14">
+  <w:abstractNum w:abstractNumId="14" w15:restartNumberingAfterBreak="0">
     <w:nsid w:val="04CD673C"/>
     <w:multiLevelType w:val="hybridMultilevel"/>
     <w:tmpl w:val="7A940462"/>
@@ -881,7 +1047,7 @@
       </w:rPr>
     </w:lvl>
   </w:abstractNum>
-  <w:abstractNum w:abstractNumId="15">
+  <w:abstractNum w:abstractNumId="15" w15:restartNumberingAfterBreak="0">
     <w:nsid w:val="054C5A94"/>
     <w:multiLevelType w:val="hybridMultilevel"/>
     <w:tmpl w:val="590A2EC4"/>
@@ -994,7 +1160,7 @@
       </w:rPr>
     </w:lvl>
   </w:abstractNum>
-  <w:abstractNum w:abstractNumId="16">
+  <w:abstractNum w:abstractNumId="16" w15:restartNumberingAfterBreak="0">
     <w:nsid w:val="06395666"/>
     <w:multiLevelType w:val="hybridMultilevel"/>
     <w:tmpl w:val="353A71CA"/>
@@ -1083,7 +1249,7 @@
       </w:pPr>
     </w:lvl>
   </w:abstractNum>
-  <w:abstractNum w:abstractNumId="17">
+  <w:abstractNum w:abstractNumId="17" w15:restartNumberingAfterBreak="0">
     <w:nsid w:val="071444B2"/>
     <w:multiLevelType w:val="hybridMultilevel"/>
     <w:tmpl w:val="29DE775C"/>
@@ -1196,7 +1362,7 @@
       </w:rPr>
     </w:lvl>
   </w:abstractNum>
-  <w:abstractNum w:abstractNumId="18">
+  <w:abstractNum w:abstractNumId="18" w15:restartNumberingAfterBreak="0">
     <w:nsid w:val="09D2638B"/>
     <w:multiLevelType w:val="hybridMultilevel"/>
     <w:tmpl w:val="0C14BAE6"/>
@@ -1309,7 +1475,7 @@
       </w:rPr>
     </w:lvl>
   </w:abstractNum>
-  <w:abstractNum w:abstractNumId="19">
+  <w:abstractNum w:abstractNumId="19" w15:restartNumberingAfterBreak="0">
     <w:nsid w:val="0ECF5CE9"/>
     <w:multiLevelType w:val="hybridMultilevel"/>
     <w:tmpl w:val="6180FF98"/>
@@ -1422,7 +1588,7 @@
       </w:rPr>
     </w:lvl>
   </w:abstractNum>
-  <w:abstractNum w:abstractNumId="20">
+  <w:abstractNum w:abstractNumId="20" w15:restartNumberingAfterBreak="0">
     <w:nsid w:val="0F1D0F8A"/>
     <w:multiLevelType w:val="hybridMultilevel"/>
     <w:tmpl w:val="C7F6AA36"/>
@@ -1535,14 +1701,14 @@
       </w:rPr>
     </w:lvl>
   </w:abstractNum>
-  <w:abstractNum w:abstractNumId="21">
+  <w:abstractNum w:abstractNumId="21" w15:restartNumberingAfterBreak="0">
     <w:nsid w:val="136E26A1"/>
     <w:multiLevelType w:val="multilevel"/>
     <w:tmpl w:val="D0AC05AA"/>
     <w:lvl w:ilvl="0">
       <w:start w:val="1"/>
       <w:numFmt w:val="decimal"/>
-      <w:pStyle w:val="berschrift1"/>
+      <w:pStyle w:val="Heading1"/>
       <w:lvlText w:val="%1"/>
       <w:lvlJc w:val="left"/>
       <w:pPr>
@@ -1559,7 +1725,7 @@
     <w:lvl w:ilvl="1">
       <w:start w:val="1"/>
       <w:numFmt w:val="decimal"/>
-      <w:pStyle w:val="berschrift2"/>
+      <w:pStyle w:val="Heading2"/>
       <w:lvlText w:val="%1.%2"/>
       <w:lvlJc w:val="left"/>
       <w:pPr>
@@ -1575,7 +1741,7 @@
     <w:lvl w:ilvl="2">
       <w:start w:val="1"/>
       <w:numFmt w:val="decimal"/>
-      <w:pStyle w:val="berschrift3"/>
+      <w:pStyle w:val="Heading3"/>
       <w:lvlText w:val="%1.%2.%3"/>
       <w:lvlJc w:val="left"/>
       <w:pPr>
@@ -1591,7 +1757,7 @@
     <w:lvl w:ilvl="3">
       <w:start w:val="1"/>
       <w:numFmt w:val="decimal"/>
-      <w:pStyle w:val="berschrift4"/>
+      <w:pStyle w:val="Heading4"/>
       <w:lvlText w:val="%1.%2.%3.%4"/>
       <w:lvlJc w:val="left"/>
       <w:pPr>
@@ -1607,7 +1773,7 @@
     <w:lvl w:ilvl="4">
       <w:start w:val="1"/>
       <w:numFmt w:val="decimal"/>
-      <w:pStyle w:val="berschrift5"/>
+      <w:pStyle w:val="Heading5"/>
       <w:lvlText w:val="%1.%2.%3.%4.%5"/>
       <w:lvlJc w:val="left"/>
       <w:pPr>
@@ -1623,7 +1789,7 @@
     <w:lvl w:ilvl="5">
       <w:start w:val="1"/>
       <w:numFmt w:val="decimal"/>
-      <w:pStyle w:val="berschrift6"/>
+      <w:pStyle w:val="Heading6"/>
       <w:lvlText w:val="%1.%2.%3.%4.%5.%6"/>
       <w:lvlJc w:val="left"/>
       <w:pPr>
@@ -1639,7 +1805,7 @@
     <w:lvl w:ilvl="6">
       <w:start w:val="1"/>
       <w:numFmt w:val="decimal"/>
-      <w:pStyle w:val="berschrift7"/>
+      <w:pStyle w:val="Heading7"/>
       <w:lvlText w:val="%1.%2.%3.%4.%5.%6.%7"/>
       <w:lvlJc w:val="left"/>
       <w:pPr>
@@ -1655,7 +1821,7 @@
     <w:lvl w:ilvl="7">
       <w:start w:val="1"/>
       <w:numFmt w:val="decimal"/>
-      <w:pStyle w:val="berschrift8"/>
+      <w:pStyle w:val="Heading8"/>
       <w:lvlText w:val="%1.%2.%3.%4.%5.%6.%7.%8"/>
       <w:lvlJc w:val="left"/>
       <w:pPr>
@@ -1671,7 +1837,7 @@
     <w:lvl w:ilvl="8">
       <w:start w:val="1"/>
       <w:numFmt w:val="decimal"/>
-      <w:pStyle w:val="berschrift9"/>
+      <w:pStyle w:val="Heading9"/>
       <w:lvlText w:val="%1.%2.%3.%4.%5.%6.%7.%8.%9"/>
       <w:lvlJc w:val="left"/>
       <w:pPr>
@@ -1685,7 +1851,7 @@
       </w:rPr>
     </w:lvl>
   </w:abstractNum>
-  <w:abstractNum w:abstractNumId="22">
+  <w:abstractNum w:abstractNumId="22" w15:restartNumberingAfterBreak="0">
     <w:nsid w:val="19BF6A83"/>
     <w:multiLevelType w:val="hybridMultilevel"/>
     <w:tmpl w:val="C4A8E482"/>
@@ -1798,7 +1964,7 @@
       </w:rPr>
     </w:lvl>
   </w:abstractNum>
-  <w:abstractNum w:abstractNumId="23">
+  <w:abstractNum w:abstractNumId="23" w15:restartNumberingAfterBreak="0">
     <w:nsid w:val="1BF24BDD"/>
     <w:multiLevelType w:val="hybridMultilevel"/>
     <w:tmpl w:val="2586DAE8"/>
@@ -1884,7 +2050,7 @@
       </w:pPr>
     </w:lvl>
   </w:abstractNum>
-  <w:abstractNum w:abstractNumId="24">
+  <w:abstractNum w:abstractNumId="24" w15:restartNumberingAfterBreak="0">
     <w:nsid w:val="1DD40D0C"/>
     <w:multiLevelType w:val="hybridMultilevel"/>
     <w:tmpl w:val="65EC751C"/>
@@ -1997,7 +2163,7 @@
       </w:rPr>
     </w:lvl>
   </w:abstractNum>
-  <w:abstractNum w:abstractNumId="25">
+  <w:abstractNum w:abstractNumId="25" w15:restartNumberingAfterBreak="0">
     <w:nsid w:val="227F1568"/>
     <w:multiLevelType w:val="hybridMultilevel"/>
     <w:tmpl w:val="E6DC0364"/>
@@ -2110,7 +2276,7 @@
       </w:rPr>
     </w:lvl>
   </w:abstractNum>
-  <w:abstractNum w:abstractNumId="26">
+  <w:abstractNum w:abstractNumId="26" w15:restartNumberingAfterBreak="0">
     <w:nsid w:val="22B24A38"/>
     <w:multiLevelType w:val="hybridMultilevel"/>
     <w:tmpl w:val="2A987D3E"/>
@@ -2223,7 +2389,7 @@
       </w:rPr>
     </w:lvl>
   </w:abstractNum>
-  <w:abstractNum w:abstractNumId="27">
+  <w:abstractNum w:abstractNumId="27" w15:restartNumberingAfterBreak="0">
     <w:nsid w:val="22EF6E8F"/>
     <w:multiLevelType w:val="hybridMultilevel"/>
     <w:tmpl w:val="54968EA4"/>
@@ -2336,7 +2502,7 @@
       </w:rPr>
     </w:lvl>
   </w:abstractNum>
-  <w:abstractNum w:abstractNumId="28">
+  <w:abstractNum w:abstractNumId="28" w15:restartNumberingAfterBreak="0">
     <w:nsid w:val="2A1055EC"/>
     <w:multiLevelType w:val="hybridMultilevel"/>
     <w:tmpl w:val="0E261FFA"/>
@@ -2449,7 +2615,7 @@
       </w:rPr>
     </w:lvl>
   </w:abstractNum>
-  <w:abstractNum w:abstractNumId="29">
+  <w:abstractNum w:abstractNumId="29" w15:restartNumberingAfterBreak="0">
     <w:nsid w:val="2CF20814"/>
     <w:multiLevelType w:val="hybridMultilevel"/>
     <w:tmpl w:val="4CE0ADB8"/>
@@ -2562,7 +2728,7 @@
       </w:rPr>
     </w:lvl>
   </w:abstractNum>
-  <w:abstractNum w:abstractNumId="30">
+  <w:abstractNum w:abstractNumId="30" w15:restartNumberingAfterBreak="0">
     <w:nsid w:val="322614A2"/>
     <w:multiLevelType w:val="hybridMultilevel"/>
     <w:tmpl w:val="2C34388A"/>
@@ -2651,7 +2817,7 @@
       </w:pPr>
     </w:lvl>
   </w:abstractNum>
-  <w:abstractNum w:abstractNumId="31">
+  <w:abstractNum w:abstractNumId="31" w15:restartNumberingAfterBreak="0">
     <w:nsid w:val="3C8D2076"/>
     <w:multiLevelType w:val="hybridMultilevel"/>
     <w:tmpl w:val="FED60368"/>
@@ -2764,7 +2930,7 @@
       </w:rPr>
     </w:lvl>
   </w:abstractNum>
-  <w:abstractNum w:abstractNumId="32">
+  <w:abstractNum w:abstractNumId="32" w15:restartNumberingAfterBreak="0">
     <w:nsid w:val="425047B4"/>
     <w:multiLevelType w:val="hybridMultilevel"/>
     <w:tmpl w:val="34B43F2E"/>
@@ -2877,7 +3043,7 @@
       </w:rPr>
     </w:lvl>
   </w:abstractNum>
-  <w:abstractNum w:abstractNumId="33">
+  <w:abstractNum w:abstractNumId="33" w15:restartNumberingAfterBreak="0">
     <w:nsid w:val="46E879A6"/>
     <w:multiLevelType w:val="hybridMultilevel"/>
     <w:tmpl w:val="6652AFAC"/>
@@ -2990,7 +3156,7 @@
       </w:rPr>
     </w:lvl>
   </w:abstractNum>
-  <w:abstractNum w:abstractNumId="34">
+  <w:abstractNum w:abstractNumId="34" w15:restartNumberingAfterBreak="0">
     <w:nsid w:val="49D958D6"/>
     <w:multiLevelType w:val="hybridMultilevel"/>
     <w:tmpl w:val="E37EDA64"/>
@@ -3079,7 +3245,7 @@
       </w:pPr>
     </w:lvl>
   </w:abstractNum>
-  <w:abstractNum w:abstractNumId="35">
+  <w:abstractNum w:abstractNumId="35" w15:restartNumberingAfterBreak="0">
     <w:nsid w:val="58AC74FF"/>
     <w:multiLevelType w:val="hybridMultilevel"/>
     <w:tmpl w:val="66C05D80"/>
@@ -3192,7 +3358,7 @@
       </w:rPr>
     </w:lvl>
   </w:abstractNum>
-  <w:abstractNum w:abstractNumId="36">
+  <w:abstractNum w:abstractNumId="36" w15:restartNumberingAfterBreak="0">
     <w:nsid w:val="5CF6220A"/>
     <w:multiLevelType w:val="hybridMultilevel"/>
     <w:tmpl w:val="348E7C2E"/>
@@ -3305,7 +3471,7 @@
       </w:rPr>
     </w:lvl>
   </w:abstractNum>
-  <w:abstractNum w:abstractNumId="37">
+  <w:abstractNum w:abstractNumId="37" w15:restartNumberingAfterBreak="0">
     <w:nsid w:val="63046C77"/>
     <w:multiLevelType w:val="hybridMultilevel"/>
     <w:tmpl w:val="CBC2485A"/>
@@ -3418,7 +3584,7 @@
       </w:rPr>
     </w:lvl>
   </w:abstractNum>
-  <w:abstractNum w:abstractNumId="38">
+  <w:abstractNum w:abstractNumId="38" w15:restartNumberingAfterBreak="0">
     <w:nsid w:val="630B77FE"/>
     <w:multiLevelType w:val="hybridMultilevel"/>
     <w:tmpl w:val="609009B4"/>
@@ -3531,7 +3697,7 @@
       </w:rPr>
     </w:lvl>
   </w:abstractNum>
-  <w:abstractNum w:abstractNumId="39">
+  <w:abstractNum w:abstractNumId="39" w15:restartNumberingAfterBreak="0">
     <w:nsid w:val="64446315"/>
     <w:multiLevelType w:val="hybridMultilevel"/>
     <w:tmpl w:val="DAB279DE"/>
@@ -3644,7 +3810,7 @@
       </w:rPr>
     </w:lvl>
   </w:abstractNum>
-  <w:abstractNum w:abstractNumId="40">
+  <w:abstractNum w:abstractNumId="40" w15:restartNumberingAfterBreak="0">
     <w:nsid w:val="67586B8E"/>
     <w:multiLevelType w:val="hybridMultilevel"/>
     <w:tmpl w:val="D88E4682"/>
@@ -3757,7 +3923,7 @@
       </w:rPr>
     </w:lvl>
   </w:abstractNum>
-  <w:abstractNum w:abstractNumId="41">
+  <w:abstractNum w:abstractNumId="41" w15:restartNumberingAfterBreak="0">
     <w:nsid w:val="70F24C6A"/>
     <w:multiLevelType w:val="hybridMultilevel"/>
     <w:tmpl w:val="7D7A4228"/>
@@ -3870,7 +4036,7 @@
       </w:rPr>
     </w:lvl>
   </w:abstractNum>
-  <w:abstractNum w:abstractNumId="42">
+  <w:abstractNum w:abstractNumId="42" w15:restartNumberingAfterBreak="0">
     <w:nsid w:val="7280741F"/>
     <w:multiLevelType w:val="hybridMultilevel"/>
     <w:tmpl w:val="0C080170"/>
@@ -3959,7 +4125,7 @@
       </w:pPr>
     </w:lvl>
   </w:abstractNum>
-  <w:abstractNum w:abstractNumId="43">
+  <w:abstractNum w:abstractNumId="43" w15:restartNumberingAfterBreak="0">
     <w:nsid w:val="736D7777"/>
     <w:multiLevelType w:val="hybridMultilevel"/>
     <w:tmpl w:val="D3805F5C"/>
@@ -4072,7 +4238,7 @@
       </w:rPr>
     </w:lvl>
   </w:abstractNum>
-  <w:abstractNum w:abstractNumId="44">
+  <w:abstractNum w:abstractNumId="44" w15:restartNumberingAfterBreak="0">
     <w:nsid w:val="792303F7"/>
     <w:multiLevelType w:val="hybridMultilevel"/>
     <w:tmpl w:val="65F83CFA"/>
@@ -4161,7 +4327,7 @@
       </w:pPr>
     </w:lvl>
   </w:abstractNum>
-  <w:abstractNum w:abstractNumId="45">
+  <w:abstractNum w:abstractNumId="45" w15:restartNumberingAfterBreak="0">
     <w:nsid w:val="7CBA38E5"/>
     <w:multiLevelType w:val="hybridMultilevel"/>
     <w:tmpl w:val="839802C6"/>
@@ -4274,7 +4440,7 @@
       </w:rPr>
     </w:lvl>
   </w:abstractNum>
-  <w:abstractNum w:abstractNumId="46">
+  <w:abstractNum w:abstractNumId="46" w15:restartNumberingAfterBreak="0">
     <w:nsid w:val="7FBA4FFB"/>
     <w:multiLevelType w:val="hybridMultilevel"/>
     <w:tmpl w:val="3B162684"/>
@@ -4512,7 +4678,7 @@
 </file>
 
 <file path=word/styles.xml><?xml version="1.0" encoding="utf-8"?>
-<w:styles xmlns:mc="http://schemas.openxmlformats.org/markup-compatibility/2006" xmlns:r="http://schemas.openxmlformats.org/officeDocument/2006/relationships" xmlns:w="http://schemas.openxmlformats.org/wordprocessingml/2006/main" xmlns:w14="http://schemas.microsoft.com/office/word/2010/wordml" mc:Ignorable="w14">
+<w:styles xmlns:mc="http://schemas.openxmlformats.org/markup-compatibility/2006" xmlns:r="http://schemas.openxmlformats.org/officeDocument/2006/relationships" xmlns:w="http://schemas.openxmlformats.org/wordprocessingml/2006/main" xmlns:w14="http://schemas.microsoft.com/office/word/2010/wordml" xmlns:w15="http://schemas.microsoft.com/office/word/2012/wordml" xmlns:w16cex="http://schemas.microsoft.com/office/word/2018/wordml/cex" xmlns:w16cid="http://schemas.microsoft.com/office/word/2016/wordml/cid" xmlns:w16="http://schemas.microsoft.com/office/word/2018/wordml" xmlns:w16se="http://schemas.microsoft.com/office/word/2015/wordml/symex" mc:Ignorable="w14 w15 w16se w16cid w16 w16cex">
   <w:docDefaults>
     <w:rPrDefault>
       <w:rPr>
@@ -4522,155 +4688,372 @@
     </w:rPrDefault>
     <w:pPrDefault/>
   </w:docDefaults>
-  <w:latentStyles w:defLockedState="0" w:defUIPriority="0" w:defSemiHidden="1" w:defUnhideWhenUsed="1" w:defQFormat="0" w:count="267">
-    <w:lsdException w:name="Normal" w:semiHidden="0" w:unhideWhenUsed="0" w:qFormat="1"/>
-    <w:lsdException w:name="heading 1" w:semiHidden="0" w:unhideWhenUsed="0" w:qFormat="1"/>
-    <w:lsdException w:name="heading 2" w:semiHidden="0" w:unhideWhenUsed="0" w:qFormat="1"/>
-    <w:lsdException w:name="heading 3" w:semiHidden="0" w:unhideWhenUsed="0" w:qFormat="1"/>
-    <w:lsdException w:name="heading 4" w:semiHidden="0" w:unhideWhenUsed="0" w:qFormat="1"/>
-    <w:lsdException w:name="heading 5" w:semiHidden="0" w:unhideWhenUsed="0"/>
-    <w:lsdException w:name="heading 6" w:semiHidden="0" w:unhideWhenUsed="0"/>
-    <w:lsdException w:name="toc 1" w:uiPriority="39"/>
-    <w:lsdException w:name="toc 2" w:uiPriority="39"/>
-    <w:lsdException w:name="toc 3" w:uiPriority="39"/>
-    <w:lsdException w:name="toc 4" w:uiPriority="39"/>
-    <w:lsdException w:name="toc 5" w:uiPriority="39"/>
-    <w:lsdException w:name="toc 6" w:uiPriority="39"/>
-    <w:lsdException w:name="toc 7" w:uiPriority="39"/>
-    <w:lsdException w:name="toc 8" w:uiPriority="39"/>
-    <w:lsdException w:name="toc 9" w:uiPriority="39"/>
-    <w:lsdException w:name="footer" w:uiPriority="99"/>
-    <w:lsdException w:name="caption" w:uiPriority="35"/>
-    <w:lsdException w:name="List Number" w:semiHidden="0" w:unhideWhenUsed="0"/>
-    <w:lsdException w:name="List 4" w:semiHidden="0" w:unhideWhenUsed="0"/>
-    <w:lsdException w:name="List 5" w:semiHidden="0" w:unhideWhenUsed="0"/>
-    <w:lsdException w:name="Title" w:semiHidden="0" w:unhideWhenUsed="0"/>
-    <w:lsdException w:name="Subtitle" w:semiHidden="0" w:unhideWhenUsed="0"/>
-    <w:lsdException w:name="Salutation" w:semiHidden="0" w:unhideWhenUsed="0"/>
-    <w:lsdException w:name="Date" w:semiHidden="0" w:unhideWhenUsed="0"/>
-    <w:lsdException w:name="Body Text First Indent" w:semiHidden="0" w:unhideWhenUsed="0"/>
-    <w:lsdException w:name="Hyperlink" w:uiPriority="99"/>
-    <w:lsdException w:name="Strong" w:semiHidden="0" w:unhideWhenUsed="0"/>
-    <w:lsdException w:name="Emphasis" w:semiHidden="0" w:unhideWhenUsed="0"/>
-    <w:lsdException w:name="Plain Text" w:uiPriority="99"/>
-    <w:lsdException w:name="Normal (Web)" w:uiPriority="99"/>
-    <w:lsdException w:name="HTML Code" w:uiPriority="99"/>
-    <w:lsdException w:name="HTML Preformatted" w:uiPriority="99"/>
-    <w:lsdException w:name="No List" w:uiPriority="99"/>
-    <w:lsdException w:name="Table Grid" w:semiHidden="0" w:unhideWhenUsed="0"/>
-    <w:lsdException w:name="Placeholder Text" w:uiPriority="99" w:unhideWhenUsed="0"/>
-    <w:lsdException w:name="No Spacing" w:semiHidden="0" w:uiPriority="1" w:unhideWhenUsed="0"/>
-    <w:lsdException w:name="Light Shading" w:semiHidden="0" w:uiPriority="60" w:unhideWhenUsed="0"/>
-    <w:lsdException w:name="Light List" w:semiHidden="0" w:uiPriority="61" w:unhideWhenUsed="0"/>
-    <w:lsdException w:name="Light Grid" w:semiHidden="0" w:uiPriority="62" w:unhideWhenUsed="0"/>
-    <w:lsdException w:name="Medium Shading 1" w:semiHidden="0" w:uiPriority="63" w:unhideWhenUsed="0"/>
-    <w:lsdException w:name="Medium Shading 2" w:semiHidden="0" w:uiPriority="64" w:unhideWhenUsed="0"/>
-    <w:lsdException w:name="Medium List 1" w:semiHidden="0" w:uiPriority="65" w:unhideWhenUsed="0"/>
-    <w:lsdException w:name="Medium List 2" w:semiHidden="0" w:uiPriority="66" w:unhideWhenUsed="0"/>
-    <w:lsdException w:name="Medium Grid 1" w:semiHidden="0" w:uiPriority="67" w:unhideWhenUsed="0"/>
-    <w:lsdException w:name="Medium Grid 2" w:semiHidden="0" w:uiPriority="68" w:unhideWhenUsed="0"/>
-    <w:lsdException w:name="Medium Grid 3" w:semiHidden="0" w:uiPriority="69" w:unhideWhenUsed="0"/>
-    <w:lsdException w:name="Dark List" w:semiHidden="0" w:uiPriority="70" w:unhideWhenUsed="0"/>
-    <w:lsdException w:name="Colorful Shading" w:semiHidden="0" w:uiPriority="71" w:unhideWhenUsed="0"/>
-    <w:lsdException w:name="Colorful List" w:semiHidden="0" w:uiPriority="72" w:unhideWhenUsed="0"/>
-    <w:lsdException w:name="Colorful Grid" w:semiHidden="0" w:uiPriority="73" w:unhideWhenUsed="0"/>
-    <w:lsdException w:name="Light Shading Accent 1" w:semiHidden="0" w:uiPriority="60" w:unhideWhenUsed="0"/>
-    <w:lsdException w:name="Light List Accent 1" w:semiHidden="0" w:uiPriority="61" w:unhideWhenUsed="0"/>
-    <w:lsdException w:name="Light Grid Accent 1" w:semiHidden="0" w:uiPriority="62" w:unhideWhenUsed="0"/>
-    <w:lsdException w:name="Medium Shading 1 Accent 1" w:semiHidden="0" w:uiPriority="63" w:unhideWhenUsed="0"/>
-    <w:lsdException w:name="Medium Shading 2 Accent 1" w:semiHidden="0" w:uiPriority="64" w:unhideWhenUsed="0"/>
-    <w:lsdException w:name="Medium List 1 Accent 1" w:semiHidden="0" w:uiPriority="65" w:unhideWhenUsed="0"/>
-    <w:lsdException w:name="Revision" w:uiPriority="99" w:unhideWhenUsed="0"/>
-    <w:lsdException w:name="List Paragraph" w:semiHidden="0" w:uiPriority="34" w:unhideWhenUsed="0"/>
-    <w:lsdException w:name="Quote" w:semiHidden="0" w:uiPriority="29" w:unhideWhenUsed="0"/>
-    <w:lsdException w:name="Intense Quote" w:semiHidden="0" w:uiPriority="30" w:unhideWhenUsed="0"/>
-    <w:lsdException w:name="Medium List 2 Accent 1" w:semiHidden="0" w:uiPriority="66" w:unhideWhenUsed="0"/>
-    <w:lsdException w:name="Medium Grid 1 Accent 1" w:semiHidden="0" w:uiPriority="67" w:unhideWhenUsed="0"/>
-    <w:lsdException w:name="Medium Grid 2 Accent 1" w:semiHidden="0" w:uiPriority="68" w:unhideWhenUsed="0"/>
-    <w:lsdException w:name="Medium Grid 3 Accent 1" w:semiHidden="0" w:uiPriority="69" w:unhideWhenUsed="0"/>
-    <w:lsdException w:name="Dark List Accent 1" w:semiHidden="0" w:uiPriority="70" w:unhideWhenUsed="0"/>
-    <w:lsdException w:name="Colorful Shading Accent 1" w:semiHidden="0" w:uiPriority="71" w:unhideWhenUsed="0"/>
-    <w:lsdException w:name="Colorful List Accent 1" w:semiHidden="0" w:uiPriority="72" w:unhideWhenUsed="0"/>
-    <w:lsdException w:name="Colorful Grid Accent 1" w:semiHidden="0" w:uiPriority="73" w:unhideWhenUsed="0"/>
-    <w:lsdException w:name="Light Shading Accent 2" w:semiHidden="0" w:uiPriority="60" w:unhideWhenUsed="0"/>
-    <w:lsdException w:name="Light List Accent 2" w:semiHidden="0" w:uiPriority="61" w:unhideWhenUsed="0"/>
-    <w:lsdException w:name="Light Grid Accent 2" w:semiHidden="0" w:uiPriority="62" w:unhideWhenUsed="0"/>
-    <w:lsdException w:name="Medium Shading 1 Accent 2" w:semiHidden="0" w:uiPriority="63" w:unhideWhenUsed="0"/>
-    <w:lsdException w:name="Medium Shading 2 Accent 2" w:semiHidden="0" w:uiPriority="64" w:unhideWhenUsed="0"/>
-    <w:lsdException w:name="Medium List 1 Accent 2" w:semiHidden="0" w:uiPriority="65" w:unhideWhenUsed="0"/>
-    <w:lsdException w:name="Medium List 2 Accent 2" w:semiHidden="0" w:uiPriority="66" w:unhideWhenUsed="0"/>
-    <w:lsdException w:name="Medium Grid 1 Accent 2" w:semiHidden="0" w:uiPriority="67" w:unhideWhenUsed="0"/>
-    <w:lsdException w:name="Medium Grid 2 Accent 2" w:semiHidden="0" w:uiPriority="68" w:unhideWhenUsed="0"/>
-    <w:lsdException w:name="Medium Grid 3 Accent 2" w:semiHidden="0" w:uiPriority="69" w:unhideWhenUsed="0"/>
-    <w:lsdException w:name="Dark List Accent 2" w:semiHidden="0" w:uiPriority="70" w:unhideWhenUsed="0"/>
-    <w:lsdException w:name="Colorful Shading Accent 2" w:semiHidden="0" w:uiPriority="71" w:unhideWhenUsed="0"/>
-    <w:lsdException w:name="Colorful List Accent 2" w:semiHidden="0" w:uiPriority="72" w:unhideWhenUsed="0"/>
-    <w:lsdException w:name="Colorful Grid Accent 2" w:semiHidden="0" w:uiPriority="73" w:unhideWhenUsed="0"/>
-    <w:lsdException w:name="Light Shading Accent 3" w:semiHidden="0" w:uiPriority="60" w:unhideWhenUsed="0"/>
-    <w:lsdException w:name="Light List Accent 3" w:semiHidden="0" w:uiPriority="61" w:unhideWhenUsed="0"/>
-    <w:lsdException w:name="Light Grid Accent 3" w:semiHidden="0" w:uiPriority="62" w:unhideWhenUsed="0"/>
-    <w:lsdException w:name="Medium Shading 1 Accent 3" w:semiHidden="0" w:uiPriority="63" w:unhideWhenUsed="0"/>
-    <w:lsdException w:name="Medium Shading 2 Accent 3" w:semiHidden="0" w:uiPriority="64" w:unhideWhenUsed="0"/>
-    <w:lsdException w:name="Medium List 1 Accent 3" w:semiHidden="0" w:uiPriority="65" w:unhideWhenUsed="0"/>
-    <w:lsdException w:name="Medium List 2 Accent 3" w:semiHidden="0" w:uiPriority="66" w:unhideWhenUsed="0"/>
-    <w:lsdException w:name="Medium Grid 1 Accent 3" w:semiHidden="0" w:uiPriority="67" w:unhideWhenUsed="0"/>
-    <w:lsdException w:name="Medium Grid 2 Accent 3" w:semiHidden="0" w:uiPriority="68" w:unhideWhenUsed="0"/>
-    <w:lsdException w:name="Medium Grid 3 Accent 3" w:semiHidden="0" w:uiPriority="69" w:unhideWhenUsed="0"/>
-    <w:lsdException w:name="Dark List Accent 3" w:semiHidden="0" w:uiPriority="70" w:unhideWhenUsed="0"/>
-    <w:lsdException w:name="Colorful Shading Accent 3" w:semiHidden="0" w:uiPriority="71" w:unhideWhenUsed="0"/>
-    <w:lsdException w:name="Colorful List Accent 3" w:semiHidden="0" w:uiPriority="72" w:unhideWhenUsed="0"/>
-    <w:lsdException w:name="Colorful Grid Accent 3" w:semiHidden="0" w:uiPriority="73" w:unhideWhenUsed="0"/>
-    <w:lsdException w:name="Light Shading Accent 4" w:semiHidden="0" w:uiPriority="60" w:unhideWhenUsed="0"/>
-    <w:lsdException w:name="Light List Accent 4" w:semiHidden="0" w:uiPriority="61" w:unhideWhenUsed="0"/>
-    <w:lsdException w:name="Light Grid Accent 4" w:semiHidden="0" w:uiPriority="62" w:unhideWhenUsed="0"/>
-    <w:lsdException w:name="Medium Shading 1 Accent 4" w:semiHidden="0" w:uiPriority="63" w:unhideWhenUsed="0"/>
-    <w:lsdException w:name="Medium Shading 2 Accent 4" w:semiHidden="0" w:uiPriority="64" w:unhideWhenUsed="0"/>
-    <w:lsdException w:name="Medium List 1 Accent 4" w:semiHidden="0" w:uiPriority="65" w:unhideWhenUsed="0"/>
-    <w:lsdException w:name="Medium List 2 Accent 4" w:semiHidden="0" w:uiPriority="66" w:unhideWhenUsed="0"/>
-    <w:lsdException w:name="Medium Grid 1 Accent 4" w:semiHidden="0" w:uiPriority="67" w:unhideWhenUsed="0"/>
-    <w:lsdException w:name="Medium Grid 2 Accent 4" w:semiHidden="0" w:uiPriority="68" w:unhideWhenUsed="0"/>
-    <w:lsdException w:name="Medium Grid 3 Accent 4" w:semiHidden="0" w:uiPriority="69" w:unhideWhenUsed="0"/>
-    <w:lsdException w:name="Dark List Accent 4" w:semiHidden="0" w:uiPriority="70" w:unhideWhenUsed="0"/>
-    <w:lsdException w:name="Colorful Shading Accent 4" w:semiHidden="0" w:uiPriority="71" w:unhideWhenUsed="0"/>
-    <w:lsdException w:name="Colorful List Accent 4" w:semiHidden="0" w:uiPriority="72" w:unhideWhenUsed="0"/>
-    <w:lsdException w:name="Colorful Grid Accent 4" w:semiHidden="0" w:uiPriority="73" w:unhideWhenUsed="0"/>
-    <w:lsdException w:name="Light Shading Accent 5" w:semiHidden="0" w:uiPriority="60" w:unhideWhenUsed="0"/>
-    <w:lsdException w:name="Light List Accent 5" w:semiHidden="0" w:uiPriority="61" w:unhideWhenUsed="0"/>
-    <w:lsdException w:name="Light Grid Accent 5" w:semiHidden="0" w:uiPriority="62" w:unhideWhenUsed="0"/>
-    <w:lsdException w:name="Medium Shading 1 Accent 5" w:semiHidden="0" w:uiPriority="63" w:unhideWhenUsed="0"/>
-    <w:lsdException w:name="Medium Shading 2 Accent 5" w:semiHidden="0" w:uiPriority="64" w:unhideWhenUsed="0"/>
-    <w:lsdException w:name="Medium List 1 Accent 5" w:semiHidden="0" w:uiPriority="65" w:unhideWhenUsed="0"/>
-    <w:lsdException w:name="Medium List 2 Accent 5" w:semiHidden="0" w:uiPriority="66" w:unhideWhenUsed="0"/>
-    <w:lsdException w:name="Medium Grid 1 Accent 5" w:semiHidden="0" w:uiPriority="67" w:unhideWhenUsed="0"/>
-    <w:lsdException w:name="Medium Grid 2 Accent 5" w:semiHidden="0" w:uiPriority="68" w:unhideWhenUsed="0"/>
-    <w:lsdException w:name="Medium Grid 3 Accent 5" w:semiHidden="0" w:uiPriority="69" w:unhideWhenUsed="0"/>
-    <w:lsdException w:name="Dark List Accent 5" w:semiHidden="0" w:uiPriority="70" w:unhideWhenUsed="0"/>
-    <w:lsdException w:name="Colorful Shading Accent 5" w:semiHidden="0" w:uiPriority="71" w:unhideWhenUsed="0"/>
-    <w:lsdException w:name="Colorful List Accent 5" w:semiHidden="0" w:uiPriority="72" w:unhideWhenUsed="0"/>
-    <w:lsdException w:name="Colorful Grid Accent 5" w:semiHidden="0" w:uiPriority="73" w:unhideWhenUsed="0"/>
-    <w:lsdException w:name="Light Shading Accent 6" w:semiHidden="0" w:uiPriority="60" w:unhideWhenUsed="0"/>
-    <w:lsdException w:name="Light List Accent 6" w:semiHidden="0" w:uiPriority="61" w:unhideWhenUsed="0"/>
-    <w:lsdException w:name="Light Grid Accent 6" w:semiHidden="0" w:uiPriority="62" w:unhideWhenUsed="0"/>
-    <w:lsdException w:name="Medium Shading 1 Accent 6" w:semiHidden="0" w:uiPriority="63" w:unhideWhenUsed="0"/>
-    <w:lsdException w:name="Medium Shading 2 Accent 6" w:semiHidden="0" w:uiPriority="64" w:unhideWhenUsed="0"/>
-    <w:lsdException w:name="Medium List 1 Accent 6" w:semiHidden="0" w:uiPriority="65" w:unhideWhenUsed="0"/>
-    <w:lsdException w:name="Medium List 2 Accent 6" w:semiHidden="0" w:uiPriority="66" w:unhideWhenUsed="0"/>
-    <w:lsdException w:name="Medium Grid 1 Accent 6" w:semiHidden="0" w:uiPriority="67" w:unhideWhenUsed="0"/>
-    <w:lsdException w:name="Medium Grid 2 Accent 6" w:semiHidden="0" w:uiPriority="68" w:unhideWhenUsed="0"/>
-    <w:lsdException w:name="Medium Grid 3 Accent 6" w:semiHidden="0" w:uiPriority="69" w:unhideWhenUsed="0"/>
-    <w:lsdException w:name="Dark List Accent 6" w:semiHidden="0" w:uiPriority="70" w:unhideWhenUsed="0"/>
-    <w:lsdException w:name="Colorful Shading Accent 6" w:semiHidden="0" w:uiPriority="71" w:unhideWhenUsed="0"/>
-    <w:lsdException w:name="Colorful List Accent 6" w:semiHidden="0" w:uiPriority="72" w:unhideWhenUsed="0"/>
-    <w:lsdException w:name="Colorful Grid Accent 6" w:semiHidden="0" w:uiPriority="73" w:unhideWhenUsed="0"/>
-    <w:lsdException w:name="Subtle Emphasis" w:semiHidden="0" w:uiPriority="19" w:unhideWhenUsed="0"/>
-    <w:lsdException w:name="Intense Emphasis" w:semiHidden="0" w:uiPriority="21" w:unhideWhenUsed="0"/>
-    <w:lsdException w:name="Subtle Reference" w:semiHidden="0" w:uiPriority="31" w:unhideWhenUsed="0"/>
-    <w:lsdException w:name="Intense Reference" w:semiHidden="0" w:uiPriority="32" w:unhideWhenUsed="0"/>
-    <w:lsdException w:name="Book Title" w:semiHidden="0" w:uiPriority="33" w:unhideWhenUsed="0"/>
-    <w:lsdException w:name="Bibliography" w:uiPriority="37"/>
-    <w:lsdException w:name="TOC Heading" w:uiPriority="39"/>
+  <w:latentStyles w:defLockedState="0" w:defUIPriority="0" w:defSemiHidden="0" w:defUnhideWhenUsed="0" w:defQFormat="0" w:count="376">
+    <w:lsdException w:name="Normal" w:qFormat="1"/>
+    <w:lsdException w:name="heading 1" w:qFormat="1"/>
+    <w:lsdException w:name="heading 2" w:qFormat="1"/>
+    <w:lsdException w:name="heading 3" w:qFormat="1"/>
+    <w:lsdException w:name="heading 4" w:qFormat="1"/>
+    <w:lsdException w:name="heading 7" w:semiHidden="1" w:unhideWhenUsed="1"/>
+    <w:lsdException w:name="heading 8" w:semiHidden="1" w:unhideWhenUsed="1"/>
+    <w:lsdException w:name="heading 9" w:semiHidden="1" w:unhideWhenUsed="1"/>
+    <w:lsdException w:name="index 1" w:semiHidden="1" w:unhideWhenUsed="1"/>
+    <w:lsdException w:name="index 2" w:semiHidden="1" w:unhideWhenUsed="1"/>
+    <w:lsdException w:name="index 3" w:semiHidden="1" w:unhideWhenUsed="1"/>
+    <w:lsdException w:name="index 4" w:semiHidden="1" w:unhideWhenUsed="1"/>
+    <w:lsdException w:name="index 5" w:semiHidden="1" w:unhideWhenUsed="1"/>
+    <w:lsdException w:name="index 6" w:semiHidden="1" w:unhideWhenUsed="1"/>
+    <w:lsdException w:name="index 7" w:semiHidden="1" w:unhideWhenUsed="1"/>
+    <w:lsdException w:name="index 8" w:semiHidden="1" w:unhideWhenUsed="1"/>
+    <w:lsdException w:name="index 9" w:semiHidden="1" w:unhideWhenUsed="1"/>
+    <w:lsdException w:name="toc 1" w:semiHidden="1" w:uiPriority="39" w:unhideWhenUsed="1"/>
+    <w:lsdException w:name="toc 2" w:semiHidden="1" w:uiPriority="39" w:unhideWhenUsed="1"/>
+    <w:lsdException w:name="toc 3" w:semiHidden="1" w:uiPriority="39" w:unhideWhenUsed="1"/>
+    <w:lsdException w:name="toc 4" w:semiHidden="1" w:uiPriority="39" w:unhideWhenUsed="1"/>
+    <w:lsdException w:name="toc 5" w:semiHidden="1" w:uiPriority="39" w:unhideWhenUsed="1"/>
+    <w:lsdException w:name="toc 6" w:semiHidden="1" w:uiPriority="39" w:unhideWhenUsed="1"/>
+    <w:lsdException w:name="toc 7" w:semiHidden="1" w:uiPriority="39" w:unhideWhenUsed="1"/>
+    <w:lsdException w:name="toc 8" w:semiHidden="1" w:uiPriority="39" w:unhideWhenUsed="1"/>
+    <w:lsdException w:name="toc 9" w:semiHidden="1" w:uiPriority="39" w:unhideWhenUsed="1"/>
+    <w:lsdException w:name="Normal Indent" w:semiHidden="1" w:unhideWhenUsed="1"/>
+    <w:lsdException w:name="footnote text" w:semiHidden="1" w:unhideWhenUsed="1"/>
+    <w:lsdException w:name="annotation text" w:semiHidden="1" w:unhideWhenUsed="1"/>
+    <w:lsdException w:name="header" w:semiHidden="1" w:unhideWhenUsed="1"/>
+    <w:lsdException w:name="footer" w:semiHidden="1" w:uiPriority="99" w:unhideWhenUsed="1"/>
+    <w:lsdException w:name="index heading" w:semiHidden="1" w:unhideWhenUsed="1"/>
+    <w:lsdException w:name="caption" w:semiHidden="1" w:uiPriority="35" w:unhideWhenUsed="1"/>
+    <w:lsdException w:name="table of figures" w:semiHidden="1" w:unhideWhenUsed="1"/>
+    <w:lsdException w:name="envelope address" w:semiHidden="1" w:unhideWhenUsed="1"/>
+    <w:lsdException w:name="envelope return" w:semiHidden="1" w:unhideWhenUsed="1"/>
+    <w:lsdException w:name="footnote reference" w:semiHidden="1" w:unhideWhenUsed="1"/>
+    <w:lsdException w:name="annotation reference" w:semiHidden="1" w:unhideWhenUsed="1"/>
+    <w:lsdException w:name="line number" w:semiHidden="1" w:unhideWhenUsed="1"/>
+    <w:lsdException w:name="page number" w:semiHidden="1" w:unhideWhenUsed="1"/>
+    <w:lsdException w:name="endnote reference" w:semiHidden="1" w:unhideWhenUsed="1"/>
+    <w:lsdException w:name="endnote text" w:semiHidden="1" w:unhideWhenUsed="1"/>
+    <w:lsdException w:name="table of authorities" w:semiHidden="1" w:unhideWhenUsed="1"/>
+    <w:lsdException w:name="macro" w:semiHidden="1" w:unhideWhenUsed="1"/>
+    <w:lsdException w:name="toa heading" w:semiHidden="1" w:unhideWhenUsed="1"/>
+    <w:lsdException w:name="List" w:semiHidden="1" w:unhideWhenUsed="1"/>
+    <w:lsdException w:name="List Bullet" w:semiHidden="1" w:unhideWhenUsed="1"/>
+    <w:lsdException w:name="List 2" w:semiHidden="1" w:unhideWhenUsed="1"/>
+    <w:lsdException w:name="List 3" w:semiHidden="1" w:unhideWhenUsed="1"/>
+    <w:lsdException w:name="List Bullet 2" w:semiHidden="1" w:unhideWhenUsed="1"/>
+    <w:lsdException w:name="List Bullet 3" w:semiHidden="1" w:unhideWhenUsed="1"/>
+    <w:lsdException w:name="List Bullet 4" w:semiHidden="1" w:unhideWhenUsed="1"/>
+    <w:lsdException w:name="List Bullet 5" w:semiHidden="1" w:unhideWhenUsed="1"/>
+    <w:lsdException w:name="List Number 2" w:semiHidden="1" w:unhideWhenUsed="1"/>
+    <w:lsdException w:name="List Number 3" w:semiHidden="1" w:unhideWhenUsed="1"/>
+    <w:lsdException w:name="List Number 4" w:semiHidden="1" w:unhideWhenUsed="1"/>
+    <w:lsdException w:name="List Number 5" w:semiHidden="1" w:unhideWhenUsed="1"/>
+    <w:lsdException w:name="Closing" w:semiHidden="1" w:unhideWhenUsed="1"/>
+    <w:lsdException w:name="Signature" w:semiHidden="1" w:unhideWhenUsed="1"/>
+    <w:lsdException w:name="Default Paragraph Font" w:semiHidden="1" w:unhideWhenUsed="1"/>
+    <w:lsdException w:name="Body Text" w:semiHidden="1" w:unhideWhenUsed="1"/>
+    <w:lsdException w:name="Body Text Indent" w:semiHidden="1" w:unhideWhenUsed="1"/>
+    <w:lsdException w:name="List Continue" w:semiHidden="1" w:unhideWhenUsed="1"/>
+    <w:lsdException w:name="List Continue 2" w:semiHidden="1" w:unhideWhenUsed="1"/>
+    <w:lsdException w:name="List Continue 3" w:semiHidden="1" w:unhideWhenUsed="1"/>
+    <w:lsdException w:name="List Continue 4" w:semiHidden="1" w:unhideWhenUsed="1"/>
+    <w:lsdException w:name="List Continue 5" w:semiHidden="1" w:unhideWhenUsed="1"/>
+    <w:lsdException w:name="Message Header" w:semiHidden="1" w:unhideWhenUsed="1"/>
+    <w:lsdException w:name="Body Text First Indent 2" w:semiHidden="1" w:unhideWhenUsed="1"/>
+    <w:lsdException w:name="Note Heading" w:semiHidden="1" w:unhideWhenUsed="1"/>
+    <w:lsdException w:name="Body Text 2" w:semiHidden="1" w:unhideWhenUsed="1"/>
+    <w:lsdException w:name="Body Text 3" w:semiHidden="1" w:unhideWhenUsed="1"/>
+    <w:lsdException w:name="Body Text Indent 2" w:semiHidden="1" w:unhideWhenUsed="1"/>
+    <w:lsdException w:name="Body Text Indent 3" w:semiHidden="1" w:unhideWhenUsed="1"/>
+    <w:lsdException w:name="Block Text" w:semiHidden="1" w:unhideWhenUsed="1"/>
+    <w:lsdException w:name="Hyperlink" w:semiHidden="1" w:uiPriority="99" w:unhideWhenUsed="1"/>
+    <w:lsdException w:name="FollowedHyperlink" w:semiHidden="1" w:unhideWhenUsed="1"/>
+    <w:lsdException w:name="Document Map" w:semiHidden="1" w:unhideWhenUsed="1"/>
+    <w:lsdException w:name="Plain Text" w:semiHidden="1" w:uiPriority="99" w:unhideWhenUsed="1"/>
+    <w:lsdException w:name="E-mail Signature" w:semiHidden="1" w:unhideWhenUsed="1"/>
+    <w:lsdException w:name="HTML Top of Form" w:semiHidden="1" w:unhideWhenUsed="1"/>
+    <w:lsdException w:name="HTML Bottom of Form" w:semiHidden="1" w:unhideWhenUsed="1"/>
+    <w:lsdException w:name="Normal (Web)" w:semiHidden="1" w:uiPriority="99" w:unhideWhenUsed="1"/>
+    <w:lsdException w:name="HTML Acronym" w:semiHidden="1" w:unhideWhenUsed="1"/>
+    <w:lsdException w:name="HTML Address" w:semiHidden="1" w:unhideWhenUsed="1"/>
+    <w:lsdException w:name="HTML Cite" w:semiHidden="1" w:unhideWhenUsed="1"/>
+    <w:lsdException w:name="HTML Code" w:semiHidden="1" w:uiPriority="99" w:unhideWhenUsed="1"/>
+    <w:lsdException w:name="HTML Definition" w:semiHidden="1" w:unhideWhenUsed="1"/>
+    <w:lsdException w:name="HTML Keyboard" w:semiHidden="1" w:unhideWhenUsed="1"/>
+    <w:lsdException w:name="HTML Preformatted" w:semiHidden="1" w:uiPriority="99" w:unhideWhenUsed="1"/>
+    <w:lsdException w:name="HTML Sample" w:semiHidden="1" w:unhideWhenUsed="1"/>
+    <w:lsdException w:name="HTML Typewriter" w:semiHidden="1" w:unhideWhenUsed="1"/>
+    <w:lsdException w:name="HTML Variable" w:semiHidden="1" w:unhideWhenUsed="1"/>
+    <w:lsdException w:name="Normal Table" w:semiHidden="1" w:unhideWhenUsed="1"/>
+    <w:lsdException w:name="annotation subject" w:semiHidden="1" w:unhideWhenUsed="1"/>
+    <w:lsdException w:name="No List" w:semiHidden="1" w:uiPriority="99" w:unhideWhenUsed="1"/>
+    <w:lsdException w:name="Outline List 1" w:semiHidden="1" w:unhideWhenUsed="1"/>
+    <w:lsdException w:name="Outline List 2" w:semiHidden="1" w:unhideWhenUsed="1"/>
+    <w:lsdException w:name="Outline List 3" w:semiHidden="1" w:unhideWhenUsed="1"/>
+    <w:lsdException w:name="Table Simple 1" w:semiHidden="1" w:unhideWhenUsed="1"/>
+    <w:lsdException w:name="Table Simple 2" w:semiHidden="1" w:unhideWhenUsed="1"/>
+    <w:lsdException w:name="Table Simple 3" w:semiHidden="1" w:unhideWhenUsed="1"/>
+    <w:lsdException w:name="Table Classic 1" w:semiHidden="1" w:unhideWhenUsed="1"/>
+    <w:lsdException w:name="Table Classic 2" w:semiHidden="1" w:unhideWhenUsed="1"/>
+    <w:lsdException w:name="Table Classic 3" w:semiHidden="1" w:unhideWhenUsed="1"/>
+    <w:lsdException w:name="Table Classic 4" w:semiHidden="1" w:unhideWhenUsed="1"/>
+    <w:lsdException w:name="Table Colorful 1" w:semiHidden="1" w:unhideWhenUsed="1"/>
+    <w:lsdException w:name="Table Colorful 2" w:semiHidden="1" w:unhideWhenUsed="1"/>
+    <w:lsdException w:name="Table Colorful 3" w:semiHidden="1" w:unhideWhenUsed="1"/>
+    <w:lsdException w:name="Table Columns 1" w:semiHidden="1" w:unhideWhenUsed="1"/>
+    <w:lsdException w:name="Table Columns 2" w:semiHidden="1" w:unhideWhenUsed="1"/>
+    <w:lsdException w:name="Table Columns 3" w:semiHidden="1" w:unhideWhenUsed="1"/>
+    <w:lsdException w:name="Table Columns 4" w:semiHidden="1" w:unhideWhenUsed="1"/>
+    <w:lsdException w:name="Table Columns 5" w:semiHidden="1" w:unhideWhenUsed="1"/>
+    <w:lsdException w:name="Table Grid 1" w:semiHidden="1" w:unhideWhenUsed="1"/>
+    <w:lsdException w:name="Table Grid 2" w:semiHidden="1" w:unhideWhenUsed="1"/>
+    <w:lsdException w:name="Table Grid 3" w:semiHidden="1" w:unhideWhenUsed="1"/>
+    <w:lsdException w:name="Table Grid 4" w:semiHidden="1" w:unhideWhenUsed="1"/>
+    <w:lsdException w:name="Table Grid 5" w:semiHidden="1" w:unhideWhenUsed="1"/>
+    <w:lsdException w:name="Table Grid 6" w:semiHidden="1" w:unhideWhenUsed="1"/>
+    <w:lsdException w:name="Table Grid 7" w:semiHidden="1" w:unhideWhenUsed="1"/>
+    <w:lsdException w:name="Table Grid 8" w:semiHidden="1" w:unhideWhenUsed="1"/>
+    <w:lsdException w:name="Table List 1" w:semiHidden="1" w:unhideWhenUsed="1"/>
+    <w:lsdException w:name="Table List 2" w:semiHidden="1" w:unhideWhenUsed="1"/>
+    <w:lsdException w:name="Table List 3" w:semiHidden="1" w:unhideWhenUsed="1"/>
+    <w:lsdException w:name="Table List 4" w:semiHidden="1" w:unhideWhenUsed="1"/>
+    <w:lsdException w:name="Table List 5" w:semiHidden="1" w:unhideWhenUsed="1"/>
+    <w:lsdException w:name="Table List 6" w:semiHidden="1" w:unhideWhenUsed="1"/>
+    <w:lsdException w:name="Table List 7" w:semiHidden="1" w:unhideWhenUsed="1"/>
+    <w:lsdException w:name="Table List 8" w:semiHidden="1" w:unhideWhenUsed="1"/>
+    <w:lsdException w:name="Table 3D effects 1" w:semiHidden="1" w:unhideWhenUsed="1"/>
+    <w:lsdException w:name="Table 3D effects 2" w:semiHidden="1" w:unhideWhenUsed="1"/>
+    <w:lsdException w:name="Table 3D effects 3" w:semiHidden="1" w:unhideWhenUsed="1"/>
+    <w:lsdException w:name="Table Contemporary" w:semiHidden="1" w:unhideWhenUsed="1"/>
+    <w:lsdException w:name="Table Elegant" w:semiHidden="1" w:unhideWhenUsed="1"/>
+    <w:lsdException w:name="Table Professional" w:semiHidden="1" w:unhideWhenUsed="1"/>
+    <w:lsdException w:name="Table Subtle 1" w:semiHidden="1" w:unhideWhenUsed="1"/>
+    <w:lsdException w:name="Table Subtle 2" w:semiHidden="1" w:unhideWhenUsed="1"/>
+    <w:lsdException w:name="Table Web 1" w:semiHidden="1" w:unhideWhenUsed="1"/>
+    <w:lsdException w:name="Table Web 2" w:semiHidden="1" w:unhideWhenUsed="1"/>
+    <w:lsdException w:name="Table Web 3" w:semiHidden="1" w:unhideWhenUsed="1"/>
+    <w:lsdException w:name="Balloon Text" w:semiHidden="1" w:unhideWhenUsed="1"/>
+    <w:lsdException w:name="Table Theme" w:semiHidden="1" w:unhideWhenUsed="1"/>
+    <w:lsdException w:name="Placeholder Text" w:semiHidden="1" w:uiPriority="99"/>
+    <w:lsdException w:name="No Spacing" w:uiPriority="1"/>
+    <w:lsdException w:name="Light Shading" w:uiPriority="60"/>
+    <w:lsdException w:name="Light List" w:uiPriority="61"/>
+    <w:lsdException w:name="Light Grid" w:uiPriority="62"/>
+    <w:lsdException w:name="Medium Shading 1" w:uiPriority="63"/>
+    <w:lsdException w:name="Medium Shading 2" w:uiPriority="64"/>
+    <w:lsdException w:name="Medium List 1" w:uiPriority="65"/>
+    <w:lsdException w:name="Medium List 2" w:uiPriority="66"/>
+    <w:lsdException w:name="Medium Grid 1" w:uiPriority="67"/>
+    <w:lsdException w:name="Medium Grid 2" w:uiPriority="68"/>
+    <w:lsdException w:name="Medium Grid 3" w:uiPriority="69"/>
+    <w:lsdException w:name="Dark List" w:uiPriority="70"/>
+    <w:lsdException w:name="Colorful Shading" w:uiPriority="71"/>
+    <w:lsdException w:name="Colorful List" w:uiPriority="72"/>
+    <w:lsdException w:name="Colorful Grid" w:uiPriority="73"/>
+    <w:lsdException w:name="Light Shading Accent 1" w:uiPriority="60"/>
+    <w:lsdException w:name="Light List Accent 1" w:uiPriority="61"/>
+    <w:lsdException w:name="Light Grid Accent 1" w:uiPriority="62"/>
+    <w:lsdException w:name="Medium Shading 1 Accent 1" w:uiPriority="63"/>
+    <w:lsdException w:name="Medium Shading 2 Accent 1" w:uiPriority="64"/>
+    <w:lsdException w:name="Medium List 1 Accent 1" w:uiPriority="65"/>
+    <w:lsdException w:name="Revision" w:semiHidden="1" w:uiPriority="99"/>
+    <w:lsdException w:name="List Paragraph" w:uiPriority="34"/>
+    <w:lsdException w:name="Quote" w:uiPriority="29"/>
+    <w:lsdException w:name="Intense Quote" w:uiPriority="30"/>
+    <w:lsdException w:name="Medium List 2 Accent 1" w:uiPriority="66"/>
+    <w:lsdException w:name="Medium Grid 1 Accent 1" w:uiPriority="67"/>
+    <w:lsdException w:name="Medium Grid 2 Accent 1" w:uiPriority="68"/>
+    <w:lsdException w:name="Medium Grid 3 Accent 1" w:uiPriority="69"/>
+    <w:lsdException w:name="Dark List Accent 1" w:uiPriority="70"/>
+    <w:lsdException w:name="Colorful Shading Accent 1" w:uiPriority="71"/>
+    <w:lsdException w:name="Colorful List Accent 1" w:uiPriority="72"/>
+    <w:lsdException w:name="Colorful Grid Accent 1" w:uiPriority="73"/>
+    <w:lsdException w:name="Light Shading Accent 2" w:uiPriority="60"/>
+    <w:lsdException w:name="Light List Accent 2" w:uiPriority="61"/>
+    <w:lsdException w:name="Light Grid Accent 2" w:uiPriority="62"/>
+    <w:lsdException w:name="Medium Shading 1 Accent 2" w:uiPriority="63"/>
+    <w:lsdException w:name="Medium Shading 2 Accent 2" w:uiPriority="64"/>
+    <w:lsdException w:name="Medium List 1 Accent 2" w:uiPriority="65"/>
+    <w:lsdException w:name="Medium List 2 Accent 2" w:uiPriority="66"/>
+    <w:lsdException w:name="Medium Grid 1 Accent 2" w:uiPriority="67"/>
+    <w:lsdException w:name="Medium Grid 2 Accent 2" w:uiPriority="68"/>
+    <w:lsdException w:name="Medium Grid 3 Accent 2" w:uiPriority="69"/>
+    <w:lsdException w:name="Dark List Accent 2" w:uiPriority="70"/>
+    <w:lsdException w:name="Colorful Shading Accent 2" w:uiPriority="71"/>
+    <w:lsdException w:name="Colorful List Accent 2" w:uiPriority="72"/>
+    <w:lsdException w:name="Colorful Grid Accent 2" w:uiPriority="73"/>
+    <w:lsdException w:name="Light Shading Accent 3" w:uiPriority="60"/>
+    <w:lsdException w:name="Light List Accent 3" w:uiPriority="61"/>
+    <w:lsdException w:name="Light Grid Accent 3" w:uiPriority="62"/>
+    <w:lsdException w:name="Medium Shading 1 Accent 3" w:uiPriority="63"/>
+    <w:lsdException w:name="Medium Shading 2 Accent 3" w:uiPriority="64"/>
+    <w:lsdException w:name="Medium List 1 Accent 3" w:uiPriority="65"/>
+    <w:lsdException w:name="Medium List 2 Accent 3" w:uiPriority="66"/>
+    <w:lsdException w:name="Medium Grid 1 Accent 3" w:uiPriority="67"/>
+    <w:lsdException w:name="Medium Grid 2 Accent 3" w:uiPriority="68"/>
+    <w:lsdException w:name="Medium Grid 3 Accent 3" w:uiPriority="69"/>
+    <w:lsdException w:name="Dark List Accent 3" w:uiPriority="70"/>
+    <w:lsdException w:name="Colorful Shading Accent 3" w:uiPriority="71"/>
+    <w:lsdException w:name="Colorful List Accent 3" w:uiPriority="72"/>
+    <w:lsdException w:name="Colorful Grid Accent 3" w:uiPriority="73"/>
+    <w:lsdException w:name="Light Shading Accent 4" w:uiPriority="60"/>
+    <w:lsdException w:name="Light List Accent 4" w:uiPriority="61"/>
+    <w:lsdException w:name="Light Grid Accent 4" w:uiPriority="62"/>
+    <w:lsdException w:name="Medium Shading 1 Accent 4" w:uiPriority="63"/>
+    <w:lsdException w:name="Medium Shading 2 Accent 4" w:uiPriority="64"/>
+    <w:lsdException w:name="Medium List 1 Accent 4" w:uiPriority="65"/>
+    <w:lsdException w:name="Medium List 2 Accent 4" w:uiPriority="66"/>
+    <w:lsdException w:name="Medium Grid 1 Accent 4" w:uiPriority="67"/>
+    <w:lsdException w:name="Medium Grid 2 Accent 4" w:uiPriority="68"/>
+    <w:lsdException w:name="Medium Grid 3 Accent 4" w:uiPriority="69"/>
+    <w:lsdException w:name="Dark List Accent 4" w:uiPriority="70"/>
+    <w:lsdException w:name="Colorful Shading Accent 4" w:uiPriority="71"/>
+    <w:lsdException w:name="Colorful List Accent 4" w:uiPriority="72"/>
+    <w:lsdException w:name="Colorful Grid Accent 4" w:uiPriority="73"/>
+    <w:lsdException w:name="Light Shading Accent 5" w:uiPriority="60"/>
+    <w:lsdException w:name="Light List Accent 5" w:uiPriority="61"/>
+    <w:lsdException w:name="Light Grid Accent 5" w:uiPriority="62"/>
+    <w:lsdException w:name="Medium Shading 1 Accent 5" w:uiPriority="63"/>
+    <w:lsdException w:name="Medium Shading 2 Accent 5" w:uiPriority="64"/>
+    <w:lsdException w:name="Medium List 1 Accent 5" w:uiPriority="65"/>
+    <w:lsdException w:name="Medium List 2 Accent 5" w:uiPriority="66"/>
+    <w:lsdException w:name="Medium Grid 1 Accent 5" w:uiPriority="67"/>
+    <w:lsdException w:name="Medium Grid 2 Accent 5" w:uiPriority="68"/>
+    <w:lsdException w:name="Medium Grid 3 Accent 5" w:uiPriority="69"/>
+    <w:lsdException w:name="Dark List Accent 5" w:uiPriority="70"/>
+    <w:lsdException w:name="Colorful Shading Accent 5" w:uiPriority="71"/>
+    <w:lsdException w:name="Colorful List Accent 5" w:uiPriority="72"/>
+    <w:lsdException w:name="Colorful Grid Accent 5" w:uiPriority="73"/>
+    <w:lsdException w:name="Light Shading Accent 6" w:uiPriority="60"/>
+    <w:lsdException w:name="Light List Accent 6" w:uiPriority="61"/>
+    <w:lsdException w:name="Light Grid Accent 6" w:uiPriority="62"/>
+    <w:lsdException w:name="Medium Shading 1 Accent 6" w:uiPriority="63"/>
+    <w:lsdException w:name="Medium Shading 2 Accent 6" w:uiPriority="64"/>
+    <w:lsdException w:name="Medium List 1 Accent 6" w:uiPriority="65"/>
+    <w:lsdException w:name="Medium List 2 Accent 6" w:uiPriority="66"/>
+    <w:lsdException w:name="Medium Grid 1 Accent 6" w:uiPriority="67"/>
+    <w:lsdException w:name="Medium Grid 2 Accent 6" w:uiPriority="68"/>
+    <w:lsdException w:name="Medium Grid 3 Accent 6" w:uiPriority="69"/>
+    <w:lsdException w:name="Dark List Accent 6" w:uiPriority="70"/>
+    <w:lsdException w:name="Colorful Shading Accent 6" w:uiPriority="71"/>
+    <w:lsdException w:name="Colorful List Accent 6" w:uiPriority="72"/>
+    <w:lsdException w:name="Colorful Grid Accent 6" w:uiPriority="73"/>
+    <w:lsdException w:name="Subtle Emphasis" w:uiPriority="19"/>
+    <w:lsdException w:name="Intense Emphasis" w:uiPriority="21"/>
+    <w:lsdException w:name="Subtle Reference" w:uiPriority="31"/>
+    <w:lsdException w:name="Intense Reference" w:uiPriority="32"/>
+    <w:lsdException w:name="Book Title" w:uiPriority="33"/>
+    <w:lsdException w:name="Bibliography" w:semiHidden="1" w:uiPriority="37" w:unhideWhenUsed="1"/>
+    <w:lsdException w:name="TOC Heading" w:semiHidden="1" w:uiPriority="39" w:unhideWhenUsed="1"/>
+    <w:lsdException w:name="Plain Table 1" w:uiPriority="41"/>
+    <w:lsdException w:name="Plain Table 2" w:uiPriority="42"/>
+    <w:lsdException w:name="Plain Table 3" w:uiPriority="43"/>
+    <w:lsdException w:name="Plain Table 4" w:uiPriority="44"/>
+    <w:lsdException w:name="Plain Table 5" w:uiPriority="45"/>
+    <w:lsdException w:name="Grid Table Light" w:uiPriority="40"/>
+    <w:lsdException w:name="Grid Table 1 Light" w:uiPriority="46"/>
+    <w:lsdException w:name="Grid Table 2" w:uiPriority="47"/>
+    <w:lsdException w:name="Grid Table 3" w:uiPriority="48"/>
+    <w:lsdException w:name="Grid Table 4" w:uiPriority="49"/>
+    <w:lsdException w:name="Grid Table 5 Dark" w:uiPriority="50"/>
+    <w:lsdException w:name="Grid Table 6 Colorful" w:uiPriority="51"/>
+    <w:lsdException w:name="Grid Table 7 Colorful" w:uiPriority="52"/>
+    <w:lsdException w:name="Grid Table 1 Light Accent 1" w:uiPriority="46"/>
+    <w:lsdException w:name="Grid Table 2 Accent 1" w:uiPriority="47"/>
+    <w:lsdException w:name="Grid Table 3 Accent 1" w:uiPriority="48"/>
+    <w:lsdException w:name="Grid Table 4 Accent 1" w:uiPriority="49"/>
+    <w:lsdException w:name="Grid Table 5 Dark Accent 1" w:uiPriority="50"/>
+    <w:lsdException w:name="Grid Table 6 Colorful Accent 1" w:uiPriority="51"/>
+    <w:lsdException w:name="Grid Table 7 Colorful Accent 1" w:uiPriority="52"/>
+    <w:lsdException w:name="Grid Table 1 Light Accent 2" w:uiPriority="46"/>
+    <w:lsdException w:name="Grid Table 2 Accent 2" w:uiPriority="47"/>
+    <w:lsdException w:name="Grid Table 3 Accent 2" w:uiPriority="48"/>
+    <w:lsdException w:name="Grid Table 4 Accent 2" w:uiPriority="49"/>
+    <w:lsdException w:name="Grid Table 5 Dark Accent 2" w:uiPriority="50"/>
+    <w:lsdException w:name="Grid Table 6 Colorful Accent 2" w:uiPriority="51"/>
+    <w:lsdException w:name="Grid Table 7 Colorful Accent 2" w:uiPriority="52"/>
+    <w:lsdException w:name="Grid Table 1 Light Accent 3" w:uiPriority="46"/>
+    <w:lsdException w:name="Grid Table 2 Accent 3" w:uiPriority="47"/>
+    <w:lsdException w:name="Grid Table 3 Accent 3" w:uiPriority="48"/>
+    <w:lsdException w:name="Grid Table 4 Accent 3" w:uiPriority="49"/>
+    <w:lsdException w:name="Grid Table 5 Dark Accent 3" w:uiPriority="50"/>
+    <w:lsdException w:name="Grid Table 6 Colorful Accent 3" w:uiPriority="51"/>
+    <w:lsdException w:name="Grid Table 7 Colorful Accent 3" w:uiPriority="52"/>
+    <w:lsdException w:name="Grid Table 1 Light Accent 4" w:uiPriority="46"/>
+    <w:lsdException w:name="Grid Table 2 Accent 4" w:uiPriority="47"/>
+    <w:lsdException w:name="Grid Table 3 Accent 4" w:uiPriority="48"/>
+    <w:lsdException w:name="Grid Table 4 Accent 4" w:uiPriority="49"/>
+    <w:lsdException w:name="Grid Table 5 Dark Accent 4" w:uiPriority="50"/>
+    <w:lsdException w:name="Grid Table 6 Colorful Accent 4" w:uiPriority="51"/>
+    <w:lsdException w:name="Grid Table 7 Colorful Accent 4" w:uiPriority="52"/>
+    <w:lsdException w:name="Grid Table 1 Light Accent 5" w:uiPriority="46"/>
+    <w:lsdException w:name="Grid Table 2 Accent 5" w:uiPriority="47"/>
+    <w:lsdException w:name="Grid Table 3 Accent 5" w:uiPriority="48"/>
+    <w:lsdException w:name="Grid Table 4 Accent 5" w:uiPriority="49"/>
+    <w:lsdException w:name="Grid Table 5 Dark Accent 5" w:uiPriority="50"/>
+    <w:lsdException w:name="Grid Table 6 Colorful Accent 5" w:uiPriority="51"/>
+    <w:lsdException w:name="Grid Table 7 Colorful Accent 5" w:uiPriority="52"/>
+    <w:lsdException w:name="Grid Table 1 Light Accent 6" w:uiPriority="46"/>
+    <w:lsdException w:name="Grid Table 2 Accent 6" w:uiPriority="47"/>
+    <w:lsdException w:name="Grid Table 3 Accent 6" w:uiPriority="48"/>
+    <w:lsdException w:name="Grid Table 4 Accent 6" w:uiPriority="49"/>
+    <w:lsdException w:name="Grid Table 5 Dark Accent 6" w:uiPriority="50"/>
+    <w:lsdException w:name="Grid Table 6 Colorful Accent 6" w:uiPriority="51"/>
+    <w:lsdException w:name="Grid Table 7 Colorful Accent 6" w:uiPriority="52"/>
+    <w:lsdException w:name="List Table 1 Light" w:uiPriority="46"/>
+    <w:lsdException w:name="List Table 2" w:uiPriority="47"/>
+    <w:lsdException w:name="List Table 3" w:uiPriority="48"/>
+    <w:lsdException w:name="List Table 4" w:uiPriority="49"/>
+    <w:lsdException w:name="List Table 5 Dark" w:uiPriority="50"/>
+    <w:lsdException w:name="List Table 6 Colorful" w:uiPriority="51"/>
+    <w:lsdException w:name="List Table 7 Colorful" w:uiPriority="52"/>
+    <w:lsdException w:name="List Table 1 Light Accent 1" w:uiPriority="46"/>
+    <w:lsdException w:name="List Table 2 Accent 1" w:uiPriority="47"/>
+    <w:lsdException w:name="List Table 3 Accent 1" w:uiPriority="48"/>
+    <w:lsdException w:name="List Table 4 Accent 1" w:uiPriority="49"/>
+    <w:lsdException w:name="List Table 5 Dark Accent 1" w:uiPriority="50"/>
+    <w:lsdException w:name="List Table 6 Colorful Accent 1" w:uiPriority="51"/>
+    <w:lsdException w:name="List Table 7 Colorful Accent 1" w:uiPriority="52"/>
+    <w:lsdException w:name="List Table 1 Light Accent 2" w:uiPriority="46"/>
+    <w:lsdException w:name="List Table 2 Accent 2" w:uiPriority="47"/>
+    <w:lsdException w:name="List Table 3 Accent 2" w:uiPriority="48"/>
+    <w:lsdException w:name="List Table 4 Accent 2" w:uiPriority="49"/>
+    <w:lsdException w:name="List Table 5 Dark Accent 2" w:uiPriority="50"/>
+    <w:lsdException w:name="List Table 6 Colorful Accent 2" w:uiPriority="51"/>
+    <w:lsdException w:name="List Table 7 Colorful Accent 2" w:uiPriority="52"/>
+    <w:lsdException w:name="List Table 1 Light Accent 3" w:uiPriority="46"/>
+    <w:lsdException w:name="List Table 2 Accent 3" w:uiPriority="47"/>
+    <w:lsdException w:name="List Table 3 Accent 3" w:uiPriority="48"/>
+    <w:lsdException w:name="List Table 4 Accent 3" w:uiPriority="49"/>
+    <w:lsdException w:name="List Table 5 Dark Accent 3" w:uiPriority="50"/>
+    <w:lsdException w:name="List Table 6 Colorful Accent 3" w:uiPriority="51"/>
+    <w:lsdException w:name="List Table 7 Colorful Accent 3" w:uiPriority="52"/>
+    <w:lsdException w:name="List Table 1 Light Accent 4" w:uiPriority="46"/>
+    <w:lsdException w:name="List Table 2 Accent 4" w:uiPriority="47"/>
+    <w:lsdException w:name="List Table 3 Accent 4" w:uiPriority="48"/>
+    <w:lsdException w:name="List Table 4 Accent 4" w:uiPriority="49"/>
+    <w:lsdException w:name="List Table 5 Dark Accent 4" w:uiPriority="50"/>
+    <w:lsdException w:name="List Table 6 Colorful Accent 4" w:uiPriority="51"/>
+    <w:lsdException w:name="List Table 7 Colorful Accent 4" w:uiPriority="52"/>
+    <w:lsdException w:name="List Table 1 Light Accent 5" w:uiPriority="46"/>
+    <w:lsdException w:name="List Table 2 Accent 5" w:uiPriority="47"/>
+    <w:lsdException w:name="List Table 3 Accent 5" w:uiPriority="48"/>
+    <w:lsdException w:name="List Table 4 Accent 5" w:uiPriority="49"/>
+    <w:lsdException w:name="List Table 5 Dark Accent 5" w:uiPriority="50"/>
+    <w:lsdException w:name="List Table 6 Colorful Accent 5" w:uiPriority="51"/>
+    <w:lsdException w:name="List Table 7 Colorful Accent 5" w:uiPriority="52"/>
+    <w:lsdException w:name="List Table 1 Light Accent 6" w:uiPriority="46"/>
+    <w:lsdException w:name="List Table 2 Accent 6" w:uiPriority="47"/>
+    <w:lsdException w:name="List Table 3 Accent 6" w:uiPriority="48"/>
+    <w:lsdException w:name="List Table 4 Accent 6" w:uiPriority="49"/>
+    <w:lsdException w:name="List Table 5 Dark Accent 6" w:uiPriority="50"/>
+    <w:lsdException w:name="List Table 6 Colorful Accent 6" w:uiPriority="51"/>
+    <w:lsdException w:name="List Table 7 Colorful Accent 6" w:uiPriority="52"/>
+    <w:lsdException w:name="Mention" w:semiHidden="1" w:uiPriority="99" w:unhideWhenUsed="1"/>
+    <w:lsdException w:name="Smart Hyperlink" w:semiHidden="1" w:uiPriority="99" w:unhideWhenUsed="1"/>
+    <w:lsdException w:name="Hashtag" w:semiHidden="1" w:uiPriority="99" w:unhideWhenUsed="1"/>
+    <w:lsdException w:name="Unresolved Mention" w:semiHidden="1" w:uiPriority="99" w:unhideWhenUsed="1"/>
+    <w:lsdException w:name="Smart Link" w:semiHidden="1" w:uiPriority="99" w:unhideWhenUsed="1"/>
   </w:latentStyles>
-  <w:style w:type="paragraph" w:default="1" w:styleId="Standard">
+  <w:style w:type="paragraph" w:default="1" w:styleId="Normal">
     <w:name w:val="Normal"/>
     <w:aliases w:val="1Normal"/>
     <w:qFormat/>
@@ -4686,11 +5069,11 @@
       <w:lang w:val="en-GB"/>
     </w:rPr>
   </w:style>
-  <w:style w:type="paragraph" w:styleId="berschrift1">
+  <w:style w:type="paragraph" w:styleId="Heading1">
     <w:name w:val="heading 1"/>
-    <w:basedOn w:val="Standard"/>
-    <w:next w:val="Standard"/>
-    <w:link w:val="berschrift1Zchn"/>
+    <w:basedOn w:val="Normal"/>
+    <w:next w:val="Normal"/>
+    <w:link w:val="Heading1Char"/>
     <w:qFormat/>
     <w:rsid w:val="00A16049"/>
     <w:pPr>
@@ -4708,11 +5091,11 @@
       <w:szCs w:val="28"/>
     </w:rPr>
   </w:style>
-  <w:style w:type="paragraph" w:styleId="berschrift2">
+  <w:style w:type="paragraph" w:styleId="Heading2">
     <w:name w:val="heading 2"/>
-    <w:basedOn w:val="Standard"/>
-    <w:next w:val="Standard"/>
-    <w:link w:val="berschrift2Zchn"/>
+    <w:basedOn w:val="Normal"/>
+    <w:next w:val="Normal"/>
+    <w:link w:val="Heading2Char"/>
     <w:autoRedefine/>
     <w:qFormat/>
     <w:rsid w:val="00260034"/>
@@ -4735,11 +5118,11 @@
       <w:szCs w:val="28"/>
     </w:rPr>
   </w:style>
-  <w:style w:type="paragraph" w:styleId="berschrift3">
+  <w:style w:type="paragraph" w:styleId="Heading3">
     <w:name w:val="heading 3"/>
-    <w:basedOn w:val="Standard"/>
-    <w:next w:val="Standard"/>
-    <w:link w:val="berschrift3Zchn"/>
+    <w:basedOn w:val="Normal"/>
+    <w:next w:val="Normal"/>
+    <w:link w:val="Heading3Char"/>
     <w:autoRedefine/>
     <w:qFormat/>
     <w:rsid w:val="002F5D98"/>
@@ -4760,11 +5143,11 @@
       <w:szCs w:val="28"/>
     </w:rPr>
   </w:style>
-  <w:style w:type="paragraph" w:styleId="berschrift4">
+  <w:style w:type="paragraph" w:styleId="Heading4">
     <w:name w:val="heading 4"/>
-    <w:basedOn w:val="Standard"/>
-    <w:next w:val="Standard"/>
-    <w:link w:val="berschrift4Zchn"/>
+    <w:basedOn w:val="Normal"/>
+    <w:next w:val="Normal"/>
+    <w:link w:val="Heading4Char"/>
     <w:qFormat/>
     <w:rsid w:val="00B916F5"/>
     <w:pPr>
@@ -4783,11 +5166,11 @@
       <w:szCs w:val="28"/>
     </w:rPr>
   </w:style>
-  <w:style w:type="paragraph" w:styleId="berschrift5">
+  <w:style w:type="paragraph" w:styleId="Heading5">
     <w:name w:val="heading 5"/>
-    <w:basedOn w:val="Standard"/>
-    <w:next w:val="Standard"/>
-    <w:link w:val="berschrift5Zchn"/>
+    <w:basedOn w:val="Normal"/>
+    <w:next w:val="Normal"/>
+    <w:link w:val="Heading5Char"/>
     <w:rsid w:val="00A16049"/>
     <w:pPr>
       <w:numPr>
@@ -4806,11 +5189,11 @@
       <w:szCs w:val="26"/>
     </w:rPr>
   </w:style>
-  <w:style w:type="paragraph" w:styleId="berschrift6">
+  <w:style w:type="paragraph" w:styleId="Heading6">
     <w:name w:val="heading 6"/>
-    <w:basedOn w:val="Standard"/>
-    <w:next w:val="Standard"/>
-    <w:link w:val="berschrift6Zchn"/>
+    <w:basedOn w:val="Normal"/>
+    <w:next w:val="Normal"/>
+    <w:link w:val="Heading6Char"/>
     <w:rsid w:val="00B916F5"/>
     <w:pPr>
       <w:numPr>
@@ -4827,10 +5210,10 @@
       <w:szCs w:val="22"/>
     </w:rPr>
   </w:style>
-  <w:style w:type="paragraph" w:styleId="berschrift7">
+  <w:style w:type="paragraph" w:styleId="Heading7">
     <w:name w:val="heading 7"/>
-    <w:basedOn w:val="Standard"/>
-    <w:next w:val="Standard"/>
+    <w:basedOn w:val="Normal"/>
+    <w:next w:val="Normal"/>
     <w:rsid w:val="00A16049"/>
     <w:pPr>
       <w:numPr>
@@ -4845,10 +5228,10 @@
       <w:szCs w:val="24"/>
     </w:rPr>
   </w:style>
-  <w:style w:type="paragraph" w:styleId="berschrift8">
+  <w:style w:type="paragraph" w:styleId="Heading8">
     <w:name w:val="heading 8"/>
-    <w:basedOn w:val="Standard"/>
-    <w:next w:val="Standard"/>
+    <w:basedOn w:val="Normal"/>
+    <w:next w:val="Normal"/>
     <w:rsid w:val="00A16049"/>
     <w:pPr>
       <w:numPr>
@@ -4865,10 +5248,10 @@
       <w:szCs w:val="24"/>
     </w:rPr>
   </w:style>
-  <w:style w:type="paragraph" w:styleId="berschrift9">
+  <w:style w:type="paragraph" w:styleId="Heading9">
     <w:name w:val="heading 9"/>
-    <w:basedOn w:val="Standard"/>
-    <w:next w:val="Standard"/>
+    <w:basedOn w:val="Normal"/>
+    <w:next w:val="Normal"/>
     <w:rsid w:val="00A16049"/>
     <w:pPr>
       <w:numPr>
@@ -4884,13 +5267,13 @@
       <w:szCs w:val="22"/>
     </w:rPr>
   </w:style>
-  <w:style w:type="character" w:default="1" w:styleId="Absatz-Standardschriftart">
+  <w:style w:type="character" w:default="1" w:styleId="DefaultParagraphFont">
     <w:name w:val="Default Paragraph Font"/>
     <w:uiPriority w:val="1"/>
     <w:semiHidden/>
     <w:unhideWhenUsed/>
   </w:style>
-  <w:style w:type="table" w:default="1" w:styleId="NormaleTabelle">
+  <w:style w:type="table" w:default="1" w:styleId="TableNormal">
     <w:name w:val="Normal Table"/>
     <w:uiPriority w:val="99"/>
     <w:semiHidden/>
@@ -4905,16 +5288,16 @@
       </w:tblCellMar>
     </w:tblPr>
   </w:style>
-  <w:style w:type="numbering" w:default="1" w:styleId="KeineListe">
+  <w:style w:type="numbering" w:default="1" w:styleId="NoList">
     <w:name w:val="No List"/>
     <w:uiPriority w:val="99"/>
     <w:semiHidden/>
     <w:unhideWhenUsed/>
   </w:style>
-  <w:style w:type="character" w:customStyle="1" w:styleId="berschrift1Zchn">
-    <w:name w:val="Überschrift 1 Zchn"/>
-    <w:basedOn w:val="Absatz-Standardschriftart"/>
-    <w:link w:val="berschrift1"/>
+  <w:style w:type="character" w:customStyle="1" w:styleId="Heading1Char">
+    <w:name w:val="Heading 1 Char"/>
+    <w:basedOn w:val="DefaultParagraphFont"/>
+    <w:link w:val="Heading1"/>
     <w:rsid w:val="00C8069F"/>
     <w:rPr>
       <w:rFonts w:ascii="Arial" w:eastAsia="Kochi Mincho" w:hAnsi="Arial"/>
@@ -4926,10 +5309,10 @@
       <w:lang w:val="en-GB"/>
     </w:rPr>
   </w:style>
-  <w:style w:type="character" w:customStyle="1" w:styleId="berschrift2Zchn">
-    <w:name w:val="Überschrift 2 Zchn"/>
-    <w:basedOn w:val="Absatz-Standardschriftart"/>
-    <w:link w:val="berschrift2"/>
+  <w:style w:type="character" w:customStyle="1" w:styleId="Heading2Char">
+    <w:name w:val="Heading 2 Char"/>
+    <w:basedOn w:val="DefaultParagraphFont"/>
+    <w:link w:val="Heading2"/>
     <w:rsid w:val="00260034"/>
     <w:rPr>
       <w:rFonts w:ascii="Arial" w:eastAsia="Kochi Mincho" w:hAnsi="Arial" w:cs="Arial"/>
@@ -4943,9 +5326,9 @@
       <w:lang w:val="en-GB"/>
     </w:rPr>
   </w:style>
-  <w:style w:type="character" w:customStyle="1" w:styleId="berschrift3Zchn">
-    <w:name w:val="Überschrift 3 Zchn"/>
-    <w:link w:val="berschrift3"/>
+  <w:style w:type="character" w:customStyle="1" w:styleId="Heading3Char">
+    <w:name w:val="Heading 3 Char"/>
+    <w:link w:val="Heading3"/>
     <w:rsid w:val="002F5D98"/>
     <w:rPr>
       <w:rFonts w:ascii="Arial" w:eastAsia="Kochi Mincho" w:hAnsi="Arial"/>
@@ -4958,10 +5341,10 @@
       <w:lang w:val="en-GB"/>
     </w:rPr>
   </w:style>
-  <w:style w:type="character" w:customStyle="1" w:styleId="berschrift4Zchn">
-    <w:name w:val="Überschrift 4 Zchn"/>
-    <w:basedOn w:val="Absatz-Standardschriftart"/>
-    <w:link w:val="berschrift4"/>
+  <w:style w:type="character" w:customStyle="1" w:styleId="Heading4Char">
+    <w:name w:val="Heading 4 Char"/>
+    <w:basedOn w:val="DefaultParagraphFont"/>
+    <w:link w:val="Heading4"/>
     <w:rsid w:val="00B916F5"/>
     <w:rPr>
       <w:rFonts w:ascii="Arial" w:eastAsia="Kochi Mincho" w:hAnsi="Arial"/>
@@ -4973,10 +5356,10 @@
       <w:lang w:val="en-GB"/>
     </w:rPr>
   </w:style>
-  <w:style w:type="character" w:customStyle="1" w:styleId="berschrift5Zchn">
-    <w:name w:val="Überschrift 5 Zchn"/>
-    <w:basedOn w:val="Absatz-Standardschriftart"/>
-    <w:link w:val="berschrift5"/>
+  <w:style w:type="character" w:customStyle="1" w:styleId="Heading5Char">
+    <w:name w:val="Heading 5 Char"/>
+    <w:basedOn w:val="DefaultParagraphFont"/>
+    <w:link w:val="Heading5"/>
     <w:rsid w:val="00C8069F"/>
     <w:rPr>
       <w:rFonts w:ascii="Arial" w:eastAsia="Kochi Mincho" w:hAnsi="Arial"/>
@@ -4990,10 +5373,10 @@
       <w:lang w:val="en-GB"/>
     </w:rPr>
   </w:style>
-  <w:style w:type="character" w:customStyle="1" w:styleId="berschrift6Zchn">
-    <w:name w:val="Überschrift 6 Zchn"/>
-    <w:basedOn w:val="Absatz-Standardschriftart"/>
-    <w:link w:val="berschrift6"/>
+  <w:style w:type="character" w:customStyle="1" w:styleId="Heading6Char">
+    <w:name w:val="Heading 6 Char"/>
+    <w:basedOn w:val="DefaultParagraphFont"/>
+    <w:link w:val="Heading6"/>
     <w:rsid w:val="00B916F5"/>
     <w:rPr>
       <w:rFonts w:ascii="Arial" w:eastAsia="Kochi Mincho" w:hAnsi="Arial"/>
@@ -5005,10 +5388,10 @@
       <w:lang w:val="en-GB"/>
     </w:rPr>
   </w:style>
-  <w:style w:type="paragraph" w:styleId="Verzeichnis1">
+  <w:style w:type="paragraph" w:styleId="TOC1">
     <w:name w:val="toc 1"/>
-    <w:basedOn w:val="Standard"/>
-    <w:next w:val="Standard"/>
+    <w:basedOn w:val="Normal"/>
+    <w:next w:val="Normal"/>
     <w:autoRedefine/>
     <w:uiPriority w:val="39"/>
     <w:unhideWhenUsed/>
@@ -5017,10 +5400,10 @@
       <w:spacing w:after="100"/>
     </w:pPr>
   </w:style>
-  <w:style w:type="paragraph" w:styleId="Verzeichnis2">
+  <w:style w:type="paragraph" w:styleId="TOC2">
     <w:name w:val="toc 2"/>
-    <w:basedOn w:val="Standard"/>
-    <w:next w:val="Standard"/>
+    <w:basedOn w:val="Normal"/>
+    <w:next w:val="Normal"/>
     <w:autoRedefine/>
     <w:uiPriority w:val="39"/>
     <w:unhideWhenUsed/>
@@ -5030,10 +5413,10 @@
       <w:ind w:left="240"/>
     </w:pPr>
   </w:style>
-  <w:style w:type="paragraph" w:styleId="Verzeichnis3">
+  <w:style w:type="paragraph" w:styleId="TOC3">
     <w:name w:val="toc 3"/>
-    <w:basedOn w:val="Standard"/>
-    <w:next w:val="Standard"/>
+    <w:basedOn w:val="Normal"/>
+    <w:next w:val="Normal"/>
     <w:autoRedefine/>
     <w:uiPriority w:val="39"/>
     <w:unhideWhenUsed/>
@@ -5052,7 +5435,7 @@
       <w:u w:val="single"/>
     </w:rPr>
   </w:style>
-  <w:style w:type="paragraph" w:styleId="berarbeitung">
+  <w:style w:type="paragraph" w:styleId="Revision">
     <w:name w:val="Revision"/>
     <w:hidden/>
     <w:uiPriority w:val="99"/>
@@ -5067,7 +5450,7 @@
   </w:style>
   <w:style w:type="paragraph" w:customStyle="1" w:styleId="CLI10">
     <w:name w:val="CLI10"/>
-    <w:basedOn w:val="Standard"/>
+    <w:basedOn w:val="Normal"/>
     <w:link w:val="CLI10Char"/>
     <w:qFormat/>
     <w:rsid w:val="005D2AC0"/>
@@ -5093,7 +5476,7 @@
   </w:style>
   <w:style w:type="character" w:customStyle="1" w:styleId="CLI10Char">
     <w:name w:val="CLI10 Char"/>
-    <w:basedOn w:val="Absatz-Standardschriftart"/>
+    <w:basedOn w:val="DefaultParagraphFont"/>
     <w:link w:val="CLI10"/>
     <w:rsid w:val="005D2AC0"/>
     <w:rPr>
@@ -5370,9 +5753,9 @@
       </w14:textOutline>
     </w:rPr>
   </w:style>
-  <w:style w:type="paragraph" w:styleId="Listenabsatz">
+  <w:style w:type="paragraph" w:styleId="ListParagraph">
     <w:name w:val="List Paragraph"/>
-    <w:basedOn w:val="Standard"/>
+    <w:basedOn w:val="Normal"/>
     <w:uiPriority w:val="34"/>
     <w:rsid w:val="00997B44"/>
     <w:pPr>
@@ -5382,12 +5765,12 @@
   </w:style>
   <w:style w:type="character" w:customStyle="1" w:styleId="pl-pds">
     <w:name w:val="pl-pds"/>
-    <w:basedOn w:val="Absatz-Standardschriftart"/>
+    <w:basedOn w:val="DefaultParagraphFont"/>
     <w:rsid w:val="004E670C"/>
   </w:style>
-  <w:style w:type="character" w:styleId="Kommentarzeichen">
+  <w:style w:type="character" w:styleId="CommentReference">
     <w:name w:val="annotation reference"/>
-    <w:basedOn w:val="Absatz-Standardschriftart"/>
+    <w:basedOn w:val="DefaultParagraphFont"/>
     <w:semiHidden/>
     <w:unhideWhenUsed/>
     <w:rsid w:val="00D9080B"/>
@@ -5396,10 +5779,10 @@
       <w:szCs w:val="16"/>
     </w:rPr>
   </w:style>
-  <w:style w:type="paragraph" w:styleId="Kommentartext">
+  <w:style w:type="paragraph" w:styleId="CommentText">
     <w:name w:val="annotation text"/>
-    <w:basedOn w:val="Standard"/>
-    <w:link w:val="KommentartextZchn"/>
+    <w:basedOn w:val="Normal"/>
+    <w:link w:val="CommentTextChar"/>
     <w:semiHidden/>
     <w:unhideWhenUsed/>
     <w:rsid w:val="00D9080B"/>
@@ -5407,10 +5790,10 @@
       <w:sz w:val="20"/>
     </w:rPr>
   </w:style>
-  <w:style w:type="character" w:customStyle="1" w:styleId="KommentartextZchn">
-    <w:name w:val="Kommentartext Zchn"/>
-    <w:basedOn w:val="Absatz-Standardschriftart"/>
-    <w:link w:val="Kommentartext"/>
+  <w:style w:type="character" w:customStyle="1" w:styleId="CommentTextChar">
+    <w:name w:val="Comment Text Char"/>
+    <w:basedOn w:val="DefaultParagraphFont"/>
+    <w:link w:val="CommentText"/>
     <w:semiHidden/>
     <w:rsid w:val="00D9080B"/>
     <w:rPr>
@@ -5419,11 +5802,11 @@
       <w:lang w:val="en-GB"/>
     </w:rPr>
   </w:style>
-  <w:style w:type="paragraph" w:styleId="Kommentarthema">
+  <w:style w:type="paragraph" w:styleId="CommentSubject">
     <w:name w:val="annotation subject"/>
-    <w:basedOn w:val="Kommentartext"/>
-    <w:next w:val="Kommentartext"/>
-    <w:link w:val="KommentarthemaZchn"/>
+    <w:basedOn w:val="CommentText"/>
+    <w:next w:val="CommentText"/>
+    <w:link w:val="CommentSubjectChar"/>
     <w:semiHidden/>
     <w:unhideWhenUsed/>
     <w:rsid w:val="00D9080B"/>
@@ -5432,10 +5815,10 @@
       <w:bCs/>
     </w:rPr>
   </w:style>
-  <w:style w:type="character" w:customStyle="1" w:styleId="KommentarthemaZchn">
-    <w:name w:val="Kommentarthema Zchn"/>
-    <w:basedOn w:val="KommentartextZchn"/>
-    <w:link w:val="Kommentarthema"/>
+  <w:style w:type="character" w:customStyle="1" w:styleId="CommentSubjectChar">
+    <w:name w:val="Comment Subject Char"/>
+    <w:basedOn w:val="CommentTextChar"/>
+    <w:link w:val="CommentSubject"/>
     <w:semiHidden/>
     <w:rsid w:val="00D9080B"/>
     <w:rPr>
@@ -5446,10 +5829,10 @@
       <w:lang w:val="en-GB"/>
     </w:rPr>
   </w:style>
-  <w:style w:type="paragraph" w:styleId="Sprechblasentext">
+  <w:style w:type="paragraph" w:styleId="BalloonText">
     <w:name w:val="Balloon Text"/>
-    <w:basedOn w:val="Standard"/>
-    <w:link w:val="SprechblasentextZchn"/>
+    <w:basedOn w:val="Normal"/>
+    <w:link w:val="BalloonTextChar"/>
     <w:semiHidden/>
     <w:unhideWhenUsed/>
     <w:rsid w:val="00D9080B"/>
@@ -5459,10 +5842,10 @@
       <w:szCs w:val="18"/>
     </w:rPr>
   </w:style>
-  <w:style w:type="character" w:customStyle="1" w:styleId="SprechblasentextZchn">
-    <w:name w:val="Sprechblasentext Zchn"/>
-    <w:basedOn w:val="Absatz-Standardschriftart"/>
-    <w:link w:val="Sprechblasentext"/>
+  <w:style w:type="character" w:customStyle="1" w:styleId="BalloonTextChar">
+    <w:name w:val="Balloon Text Char"/>
+    <w:basedOn w:val="DefaultParagraphFont"/>
+    <w:link w:val="BalloonText"/>
     <w:semiHidden/>
     <w:rsid w:val="00D9080B"/>
     <w:rPr>
@@ -5473,10 +5856,10 @@
       <w:lang w:val="en-GB"/>
     </w:rPr>
   </w:style>
-  <w:style w:type="paragraph" w:styleId="Kopfzeile">
+  <w:style w:type="paragraph" w:styleId="Header">
     <w:name w:val="header"/>
-    <w:basedOn w:val="Standard"/>
-    <w:link w:val="KopfzeileZchn"/>
+    <w:basedOn w:val="Normal"/>
+    <w:link w:val="HeaderChar"/>
     <w:unhideWhenUsed/>
     <w:rsid w:val="005D2AC0"/>
     <w:pPr>
@@ -5486,10 +5869,10 @@
       </w:tabs>
     </w:pPr>
   </w:style>
-  <w:style w:type="character" w:customStyle="1" w:styleId="KopfzeileZchn">
-    <w:name w:val="Kopfzeile Zchn"/>
-    <w:basedOn w:val="Absatz-Standardschriftart"/>
-    <w:link w:val="Kopfzeile"/>
+  <w:style w:type="character" w:customStyle="1" w:styleId="HeaderChar">
+    <w:name w:val="Header Char"/>
+    <w:basedOn w:val="DefaultParagraphFont"/>
+    <w:link w:val="Header"/>
     <w:rsid w:val="005D2AC0"/>
     <w:rPr>
       <w:rFonts w:ascii="Arial" w:eastAsia="Kochi Mincho" w:hAnsi="Arial"/>
@@ -5498,10 +5881,10 @@
       <w:lang w:val="en-GB"/>
     </w:rPr>
   </w:style>
-  <w:style w:type="paragraph" w:styleId="Fuzeile">
+  <w:style w:type="paragraph" w:styleId="Footer">
     <w:name w:val="footer"/>
-    <w:basedOn w:val="Standard"/>
-    <w:link w:val="FuzeileZchn"/>
+    <w:basedOn w:val="Normal"/>
+    <w:link w:val="FooterChar"/>
     <w:uiPriority w:val="99"/>
     <w:unhideWhenUsed/>
     <w:rsid w:val="005D2AC0"/>
@@ -5512,10 +5895,10 @@
       </w:tabs>
     </w:pPr>
   </w:style>
-  <w:style w:type="character" w:customStyle="1" w:styleId="FuzeileZchn">
-    <w:name w:val="Fußzeile Zchn"/>
-    <w:basedOn w:val="Absatz-Standardschriftart"/>
-    <w:link w:val="Fuzeile"/>
+  <w:style w:type="character" w:customStyle="1" w:styleId="FooterChar">
+    <w:name w:val="Footer Char"/>
+    <w:basedOn w:val="DefaultParagraphFont"/>
+    <w:link w:val="Footer"/>
     <w:uiPriority w:val="99"/>
     <w:rsid w:val="005D2AC0"/>
     <w:rPr>
@@ -5525,1020 +5908,31 @@
       <w:lang w:val="en-GB"/>
     </w:rPr>
   </w:style>
-</w:styles>
-</file>
-
-<file path=word/stylesWithEffects.xml><?xml version="1.0" encoding="utf-8"?>
-<w:styles xmlns:wpc="http://schemas.microsoft.com/office/word/2010/wordprocessingCanvas" xmlns:mc="http://schemas.openxmlformats.org/markup-compatibility/2006" xmlns:o="urn:schemas-microsoft-com:office:office" xmlns:r="http://schemas.openxmlformats.org/officeDocument/2006/relationships" xmlns:m="http://schemas.openxmlformats.org/officeDocument/2006/math" xmlns:v="urn:schemas-microsoft-com:vml" xmlns:wp14="http://schemas.microsoft.com/office/word/2010/wordprocessingDrawing" xmlns:wp="http://schemas.openxmlformats.org/drawingml/2006/wordprocessingDrawing" xmlns:w10="urn:schemas-microsoft-com:office:word" xmlns:w="http://schemas.openxmlformats.org/wordprocessingml/2006/main" xmlns:w14="http://schemas.microsoft.com/office/word/2010/wordml" xmlns:wpg="http://schemas.microsoft.com/office/word/2010/wordprocessingGroup" xmlns:wpi="http://schemas.microsoft.com/office/word/2010/wordprocessingInk" xmlns:wne="http://schemas.microsoft.com/office/word/2006/wordml" xmlns:wps="http://schemas.microsoft.com/office/word/2010/wordprocessingShape" mc:Ignorable="w14 wp14">
-  <w:docDefaults>
-    <w:rPrDefault>
-      <w:rPr>
-        <w:rFonts w:ascii="Times New Roman" w:eastAsia="Times New Roman" w:hAnsi="Times New Roman" w:cs="Times New Roman"/>
-        <w:lang w:val="en-US" w:eastAsia="en-US" w:bidi="ar-SA"/>
-      </w:rPr>
-    </w:rPrDefault>
-    <w:pPrDefault/>
-  </w:docDefaults>
-  <w:latentStyles w:defLockedState="0" w:defUIPriority="0" w:defSemiHidden="1" w:defUnhideWhenUsed="1" w:defQFormat="0" w:count="267">
-    <w:lsdException w:name="Normal" w:semiHidden="0" w:unhideWhenUsed="0" w:qFormat="1"/>
-    <w:lsdException w:name="heading 1" w:semiHidden="0" w:unhideWhenUsed="0" w:qFormat="1"/>
-    <w:lsdException w:name="heading 2" w:semiHidden="0" w:unhideWhenUsed="0" w:qFormat="1"/>
-    <w:lsdException w:name="heading 3" w:semiHidden="0" w:unhideWhenUsed="0" w:qFormat="1"/>
-    <w:lsdException w:name="heading 4" w:semiHidden="0" w:unhideWhenUsed="0" w:qFormat="1"/>
-    <w:lsdException w:name="heading 5" w:semiHidden="0" w:unhideWhenUsed="0"/>
-    <w:lsdException w:name="heading 6" w:semiHidden="0" w:unhideWhenUsed="0"/>
-    <w:lsdException w:name="toc 1" w:uiPriority="39"/>
-    <w:lsdException w:name="toc 2" w:uiPriority="39"/>
-    <w:lsdException w:name="toc 3" w:uiPriority="39"/>
-    <w:lsdException w:name="toc 4" w:uiPriority="39"/>
-    <w:lsdException w:name="toc 5" w:uiPriority="39"/>
-    <w:lsdException w:name="toc 6" w:uiPriority="39"/>
-    <w:lsdException w:name="toc 7" w:uiPriority="39"/>
-    <w:lsdException w:name="toc 8" w:uiPriority="39"/>
-    <w:lsdException w:name="toc 9" w:uiPriority="39"/>
-    <w:lsdException w:name="footer" w:uiPriority="99"/>
-    <w:lsdException w:name="caption" w:uiPriority="35"/>
-    <w:lsdException w:name="List Number" w:semiHidden="0" w:unhideWhenUsed="0"/>
-    <w:lsdException w:name="List 4" w:semiHidden="0" w:unhideWhenUsed="0"/>
-    <w:lsdException w:name="List 5" w:semiHidden="0" w:unhideWhenUsed="0"/>
-    <w:lsdException w:name="Title" w:semiHidden="0" w:unhideWhenUsed="0"/>
-    <w:lsdException w:name="Subtitle" w:semiHidden="0" w:unhideWhenUsed="0"/>
-    <w:lsdException w:name="Salutation" w:semiHidden="0" w:unhideWhenUsed="0"/>
-    <w:lsdException w:name="Date" w:semiHidden="0" w:unhideWhenUsed="0"/>
-    <w:lsdException w:name="Body Text First Indent" w:semiHidden="0" w:unhideWhenUsed="0"/>
-    <w:lsdException w:name="Hyperlink" w:uiPriority="99"/>
-    <w:lsdException w:name="Strong" w:semiHidden="0" w:unhideWhenUsed="0"/>
-    <w:lsdException w:name="Emphasis" w:semiHidden="0" w:unhideWhenUsed="0"/>
-    <w:lsdException w:name="Plain Text" w:uiPriority="99"/>
-    <w:lsdException w:name="Normal (Web)" w:uiPriority="99"/>
-    <w:lsdException w:name="HTML Code" w:uiPriority="99"/>
-    <w:lsdException w:name="HTML Preformatted" w:uiPriority="99"/>
-    <w:lsdException w:name="No List" w:uiPriority="99"/>
-    <w:lsdException w:name="Table Grid" w:semiHidden="0" w:unhideWhenUsed="0"/>
-    <w:lsdException w:name="Placeholder Text" w:uiPriority="99" w:unhideWhenUsed="0"/>
-    <w:lsdException w:name="No Spacing" w:semiHidden="0" w:uiPriority="1" w:unhideWhenUsed="0"/>
-    <w:lsdException w:name="Light Shading" w:semiHidden="0" w:uiPriority="60" w:unhideWhenUsed="0"/>
-    <w:lsdException w:name="Light List" w:semiHidden="0" w:uiPriority="61" w:unhideWhenUsed="0"/>
-    <w:lsdException w:name="Light Grid" w:semiHidden="0" w:uiPriority="62" w:unhideWhenUsed="0"/>
-    <w:lsdException w:name="Medium Shading 1" w:semiHidden="0" w:uiPriority="63" w:unhideWhenUsed="0"/>
-    <w:lsdException w:name="Medium Shading 2" w:semiHidden="0" w:uiPriority="64" w:unhideWhenUsed="0"/>
-    <w:lsdException w:name="Medium List 1" w:semiHidden="0" w:uiPriority="65" w:unhideWhenUsed="0"/>
-    <w:lsdException w:name="Medium List 2" w:semiHidden="0" w:uiPriority="66" w:unhideWhenUsed="0"/>
-    <w:lsdException w:name="Medium Grid 1" w:semiHidden="0" w:uiPriority="67" w:unhideWhenUsed="0"/>
-    <w:lsdException w:name="Medium Grid 2" w:semiHidden="0" w:uiPriority="68" w:unhideWhenUsed="0"/>
-    <w:lsdException w:name="Medium Grid 3" w:semiHidden="0" w:uiPriority="69" w:unhideWhenUsed="0"/>
-    <w:lsdException w:name="Dark List" w:semiHidden="0" w:uiPriority="70" w:unhideWhenUsed="0"/>
-    <w:lsdException w:name="Colorful Shading" w:semiHidden="0" w:uiPriority="71" w:unhideWhenUsed="0"/>
-    <w:lsdException w:name="Colorful List" w:semiHidden="0" w:uiPriority="72" w:unhideWhenUsed="0"/>
-    <w:lsdException w:name="Colorful Grid" w:semiHidden="0" w:uiPriority="73" w:unhideWhenUsed="0"/>
-    <w:lsdException w:name="Light Shading Accent 1" w:semiHidden="0" w:uiPriority="60" w:unhideWhenUsed="0"/>
-    <w:lsdException w:name="Light List Accent 1" w:semiHidden="0" w:uiPriority="61" w:unhideWhenUsed="0"/>
-    <w:lsdException w:name="Light Grid Accent 1" w:semiHidden="0" w:uiPriority="62" w:unhideWhenUsed="0"/>
-    <w:lsdException w:name="Medium Shading 1 Accent 1" w:semiHidden="0" w:uiPriority="63" w:unhideWhenUsed="0"/>
-    <w:lsdException w:name="Medium Shading 2 Accent 1" w:semiHidden="0" w:uiPriority="64" w:unhideWhenUsed="0"/>
-    <w:lsdException w:name="Medium List 1 Accent 1" w:semiHidden="0" w:uiPriority="65" w:unhideWhenUsed="0"/>
-    <w:lsdException w:name="Revision" w:uiPriority="99" w:unhideWhenUsed="0"/>
-    <w:lsdException w:name="List Paragraph" w:semiHidden="0" w:uiPriority="34" w:unhideWhenUsed="0"/>
-    <w:lsdException w:name="Quote" w:semiHidden="0" w:uiPriority="29" w:unhideWhenUsed="0"/>
-    <w:lsdException w:name="Intense Quote" w:semiHidden="0" w:uiPriority="30" w:unhideWhenUsed="0"/>
-    <w:lsdException w:name="Medium List 2 Accent 1" w:semiHidden="0" w:uiPriority="66" w:unhideWhenUsed="0"/>
-    <w:lsdException w:name="Medium Grid 1 Accent 1" w:semiHidden="0" w:uiPriority="67" w:unhideWhenUsed="0"/>
-    <w:lsdException w:name="Medium Grid 2 Accent 1" w:semiHidden="0" w:uiPriority="68" w:unhideWhenUsed="0"/>
-    <w:lsdException w:name="Medium Grid 3 Accent 1" w:semiHidden="0" w:uiPriority="69" w:unhideWhenUsed="0"/>
-    <w:lsdException w:name="Dark List Accent 1" w:semiHidden="0" w:uiPriority="70" w:unhideWhenUsed="0"/>
-    <w:lsdException w:name="Colorful Shading Accent 1" w:semiHidden="0" w:uiPriority="71" w:unhideWhenUsed="0"/>
-    <w:lsdException w:name="Colorful List Accent 1" w:semiHidden="0" w:uiPriority="72" w:unhideWhenUsed="0"/>
-    <w:lsdException w:name="Colorful Grid Accent 1" w:semiHidden="0" w:uiPriority="73" w:unhideWhenUsed="0"/>
-    <w:lsdException w:name="Light Shading Accent 2" w:semiHidden="0" w:uiPriority="60" w:unhideWhenUsed="0"/>
-    <w:lsdException w:name="Light List Accent 2" w:semiHidden="0" w:uiPriority="61" w:unhideWhenUsed="0"/>
-    <w:lsdException w:name="Light Grid Accent 2" w:semiHidden="0" w:uiPriority="62" w:unhideWhenUsed="0"/>
-    <w:lsdException w:name="Medium Shading 1 Accent 2" w:semiHidden="0" w:uiPriority="63" w:unhideWhenUsed="0"/>
-    <w:lsdException w:name="Medium Shading 2 Accent 2" w:semiHidden="0" w:uiPriority="64" w:unhideWhenUsed="0"/>
-    <w:lsdException w:name="Medium List 1 Accent 2" w:semiHidden="0" w:uiPriority="65" w:unhideWhenUsed="0"/>
-    <w:lsdException w:name="Medium List 2 Accent 2" w:semiHidden="0" w:uiPriority="66" w:unhideWhenUsed="0"/>
-    <w:lsdException w:name="Medium Grid 1 Accent 2" w:semiHidden="0" w:uiPriority="67" w:unhideWhenUsed="0"/>
-    <w:lsdException w:name="Medium Grid 2 Accent 2" w:semiHidden="0" w:uiPriority="68" w:unhideWhenUsed="0"/>
-    <w:lsdException w:name="Medium Grid 3 Accent 2" w:semiHidden="0" w:uiPriority="69" w:unhideWhenUsed="0"/>
-    <w:lsdException w:name="Dark List Accent 2" w:semiHidden="0" w:uiPriority="70" w:unhideWhenUsed="0"/>
-    <w:lsdException w:name="Colorful Shading Accent 2" w:semiHidden="0" w:uiPriority="71" w:unhideWhenUsed="0"/>
-    <w:lsdException w:name="Colorful List Accent 2" w:semiHidden="0" w:uiPriority="72" w:unhideWhenUsed="0"/>
-    <w:lsdException w:name="Colorful Grid Accent 2" w:semiHidden="0" w:uiPriority="73" w:unhideWhenUsed="0"/>
-    <w:lsdException w:name="Light Shading Accent 3" w:semiHidden="0" w:uiPriority="60" w:unhideWhenUsed="0"/>
-    <w:lsdException w:name="Light List Accent 3" w:semiHidden="0" w:uiPriority="61" w:unhideWhenUsed="0"/>
-    <w:lsdException w:name="Light Grid Accent 3" w:semiHidden="0" w:uiPriority="62" w:unhideWhenUsed="0"/>
-    <w:lsdException w:name="Medium Shading 1 Accent 3" w:semiHidden="0" w:uiPriority="63" w:unhideWhenUsed="0"/>
-    <w:lsdException w:name="Medium Shading 2 Accent 3" w:semiHidden="0" w:uiPriority="64" w:unhideWhenUsed="0"/>
-    <w:lsdException w:name="Medium List 1 Accent 3" w:semiHidden="0" w:uiPriority="65" w:unhideWhenUsed="0"/>
-    <w:lsdException w:name="Medium List 2 Accent 3" w:semiHidden="0" w:uiPriority="66" w:unhideWhenUsed="0"/>
-    <w:lsdException w:name="Medium Grid 1 Accent 3" w:semiHidden="0" w:uiPriority="67" w:unhideWhenUsed="0"/>
-    <w:lsdException w:name="Medium Grid 2 Accent 3" w:semiHidden="0" w:uiPriority="68" w:unhideWhenUsed="0"/>
-    <w:lsdException w:name="Medium Grid 3 Accent 3" w:semiHidden="0" w:uiPriority="69" w:unhideWhenUsed="0"/>
-    <w:lsdException w:name="Dark List Accent 3" w:semiHidden="0" w:uiPriority="70" w:unhideWhenUsed="0"/>
-    <w:lsdException w:name="Colorful Shading Accent 3" w:semiHidden="0" w:uiPriority="71" w:unhideWhenUsed="0"/>
-    <w:lsdException w:name="Colorful List Accent 3" w:semiHidden="0" w:uiPriority="72" w:unhideWhenUsed="0"/>
-    <w:lsdException w:name="Colorful Grid Accent 3" w:semiHidden="0" w:uiPriority="73" w:unhideWhenUsed="0"/>
-    <w:lsdException w:name="Light Shading Accent 4" w:semiHidden="0" w:uiPriority="60" w:unhideWhenUsed="0"/>
-    <w:lsdException w:name="Light List Accent 4" w:semiHidden="0" w:uiPriority="61" w:unhideWhenUsed="0"/>
-    <w:lsdException w:name="Light Grid Accent 4" w:semiHidden="0" w:uiPriority="62" w:unhideWhenUsed="0"/>
-    <w:lsdException w:name="Medium Shading 1 Accent 4" w:semiHidden="0" w:uiPriority="63" w:unhideWhenUsed="0"/>
-    <w:lsdException w:name="Medium Shading 2 Accent 4" w:semiHidden="0" w:uiPriority="64" w:unhideWhenUsed="0"/>
-    <w:lsdException w:name="Medium List 1 Accent 4" w:semiHidden="0" w:uiPriority="65" w:unhideWhenUsed="0"/>
-    <w:lsdException w:name="Medium List 2 Accent 4" w:semiHidden="0" w:uiPriority="66" w:unhideWhenUsed="0"/>
-    <w:lsdException w:name="Medium Grid 1 Accent 4" w:semiHidden="0" w:uiPriority="67" w:unhideWhenUsed="0"/>
-    <w:lsdException w:name="Medium Grid 2 Accent 4" w:semiHidden="0" w:uiPriority="68" w:unhideWhenUsed="0"/>
-    <w:lsdException w:name="Medium Grid 3 Accent 4" w:semiHidden="0" w:uiPriority="69" w:unhideWhenUsed="0"/>
-    <w:lsdException w:name="Dark List Accent 4" w:semiHidden="0" w:uiPriority="70" w:unhideWhenUsed="0"/>
-    <w:lsdException w:name="Colorful Shading Accent 4" w:semiHidden="0" w:uiPriority="71" w:unhideWhenUsed="0"/>
-    <w:lsdException w:name="Colorful List Accent 4" w:semiHidden="0" w:uiPriority="72" w:unhideWhenUsed="0"/>
-    <w:lsdException w:name="Colorful Grid Accent 4" w:semiHidden="0" w:uiPriority="73" w:unhideWhenUsed="0"/>
-    <w:lsdException w:name="Light Shading Accent 5" w:semiHidden="0" w:uiPriority="60" w:unhideWhenUsed="0"/>
-    <w:lsdException w:name="Light List Accent 5" w:semiHidden="0" w:uiPriority="61" w:unhideWhenUsed="0"/>
-    <w:lsdException w:name="Light Grid Accent 5" w:semiHidden="0" w:uiPriority="62" w:unhideWhenUsed="0"/>
-    <w:lsdException w:name="Medium Shading 1 Accent 5" w:semiHidden="0" w:uiPriority="63" w:unhideWhenUsed="0"/>
-    <w:lsdException w:name="Medium Shading 2 Accent 5" w:semiHidden="0" w:uiPriority="64" w:unhideWhenUsed="0"/>
-    <w:lsdException w:name="Medium List 1 Accent 5" w:semiHidden="0" w:uiPriority="65" w:unhideWhenUsed="0"/>
-    <w:lsdException w:name="Medium List 2 Accent 5" w:semiHidden="0" w:uiPriority="66" w:unhideWhenUsed="0"/>
-    <w:lsdException w:name="Medium Grid 1 Accent 5" w:semiHidden="0" w:uiPriority="67" w:unhideWhenUsed="0"/>
-    <w:lsdException w:name="Medium Grid 2 Accent 5" w:semiHidden="0" w:uiPriority="68" w:unhideWhenUsed="0"/>
-    <w:lsdException w:name="Medium Grid 3 Accent 5" w:semiHidden="0" w:uiPriority="69" w:unhideWhenUsed="0"/>
-    <w:lsdException w:name="Dark List Accent 5" w:semiHidden="0" w:uiPriority="70" w:unhideWhenUsed="0"/>
-    <w:lsdException w:name="Colorful Shading Accent 5" w:semiHidden="0" w:uiPriority="71" w:unhideWhenUsed="0"/>
-    <w:lsdException w:name="Colorful List Accent 5" w:semiHidden="0" w:uiPriority="72" w:unhideWhenUsed="0"/>
-    <w:lsdException w:name="Colorful Grid Accent 5" w:semiHidden="0" w:uiPriority="73" w:unhideWhenUsed="0"/>
-    <w:lsdException w:name="Light Shading Accent 6" w:semiHidden="0" w:uiPriority="60" w:unhideWhenUsed="0"/>
-    <w:lsdException w:name="Light List Accent 6" w:semiHidden="0" w:uiPriority="61" w:unhideWhenUsed="0"/>
-    <w:lsdException w:name="Light Grid Accent 6" w:semiHidden="0" w:uiPriority="62" w:unhideWhenUsed="0"/>
-    <w:lsdException w:name="Medium Shading 1 Accent 6" w:semiHidden="0" w:uiPriority="63" w:unhideWhenUsed="0"/>
-    <w:lsdException w:name="Medium Shading 2 Accent 6" w:semiHidden="0" w:uiPriority="64" w:unhideWhenUsed="0"/>
-    <w:lsdException w:name="Medium List 1 Accent 6" w:semiHidden="0" w:uiPriority="65" w:unhideWhenUsed="0"/>
-    <w:lsdException w:name="Medium List 2 Accent 6" w:semiHidden="0" w:uiPriority="66" w:unhideWhenUsed="0"/>
-    <w:lsdException w:name="Medium Grid 1 Accent 6" w:semiHidden="0" w:uiPriority="67" w:unhideWhenUsed="0"/>
-    <w:lsdException w:name="Medium Grid 2 Accent 6" w:semiHidden="0" w:uiPriority="68" w:unhideWhenUsed="0"/>
-    <w:lsdException w:name="Medium Grid 3 Accent 6" w:semiHidden="0" w:uiPriority="69" w:unhideWhenUsed="0"/>
-    <w:lsdException w:name="Dark List Accent 6" w:semiHidden="0" w:uiPriority="70" w:unhideWhenUsed="0"/>
-    <w:lsdException w:name="Colorful Shading Accent 6" w:semiHidden="0" w:uiPriority="71" w:unhideWhenUsed="0"/>
-    <w:lsdException w:name="Colorful List Accent 6" w:semiHidden="0" w:uiPriority="72" w:unhideWhenUsed="0"/>
-    <w:lsdException w:name="Colorful Grid Accent 6" w:semiHidden="0" w:uiPriority="73" w:unhideWhenUsed="0"/>
-    <w:lsdException w:name="Subtle Emphasis" w:semiHidden="0" w:uiPriority="19" w:unhideWhenUsed="0"/>
-    <w:lsdException w:name="Intense Emphasis" w:semiHidden="0" w:uiPriority="21" w:unhideWhenUsed="0"/>
-    <w:lsdException w:name="Subtle Reference" w:semiHidden="0" w:uiPriority="31" w:unhideWhenUsed="0"/>
-    <w:lsdException w:name="Intense Reference" w:semiHidden="0" w:uiPriority="32" w:unhideWhenUsed="0"/>
-    <w:lsdException w:name="Book Title" w:semiHidden="0" w:uiPriority="33" w:unhideWhenUsed="0"/>
-    <w:lsdException w:name="Bibliography" w:uiPriority="37"/>
-    <w:lsdException w:name="TOC Heading" w:uiPriority="39"/>
-  </w:latentStyles>
-  <w:style w:type="paragraph" w:default="1" w:styleId="Standard">
-    <w:name w:val="Normal"/>
-    <w:aliases w:val="1Normal"/>
+  <w:style w:type="paragraph" w:customStyle="1" w:styleId="CLIinline">
+    <w:name w:val="CLIinline"/>
+    <w:basedOn w:val="Normal"/>
+    <w:link w:val="CLIinlineChar"/>
     <w:qFormat/>
-    <w:rsid w:val="00B916F5"/>
+    <w:rsid w:val="000C5F9A"/>
     <w:pPr>
-      <w:widowControl w:val="0"/>
-      <w:suppressAutoHyphens/>
-    </w:pPr>
-    <w:rPr>
-      <w:rFonts w:ascii="Arial" w:eastAsia="Kochi Mincho" w:hAnsi="Arial"/>
-      <w:color w:val="000000"/>
-      <w:sz w:val="24"/>
-      <w:lang w:val="en-GB"/>
-    </w:rPr>
-  </w:style>
-  <w:style w:type="paragraph" w:styleId="berschrift1">
-    <w:name w:val="heading 1"/>
-    <w:basedOn w:val="Standard"/>
-    <w:next w:val="Standard"/>
-    <w:link w:val="berschrift1Zchn"/>
-    <w:qFormat/>
-    <w:rsid w:val="00A16049"/>
-    <w:pPr>
-      <w:keepNext/>
-      <w:numPr>
-        <w:numId w:val="2"/>
-      </w:numPr>
-      <w:spacing w:before="240" w:after="60"/>
-      <w:outlineLvl w:val="0"/>
-    </w:pPr>
-    <w:rPr>
-      <w:b/>
-      <w:kern w:val="48"/>
-      <w:sz w:val="28"/>
-      <w:szCs w:val="28"/>
-    </w:rPr>
-  </w:style>
-  <w:style w:type="paragraph" w:styleId="berschrift2">
-    <w:name w:val="heading 2"/>
-    <w:basedOn w:val="Standard"/>
-    <w:next w:val="Standard"/>
-    <w:link w:val="berschrift2Zchn"/>
-    <w:autoRedefine/>
-    <w:qFormat/>
-    <w:rsid w:val="00260034"/>
-    <w:pPr>
-      <w:keepNext/>
-      <w:numPr>
-        <w:ilvl w:val="1"/>
-        <w:numId w:val="2"/>
-      </w:numPr>
-      <w:spacing w:before="240" w:after="60"/>
-      <w:outlineLvl w:val="1"/>
-    </w:pPr>
-    <w:rPr>
-      <w:rFonts w:cs="Arial"/>
-      <w:b/>
-      <w:bCs/>
-      <w:i/>
-      <w:iCs/>
-      <w:sz w:val="28"/>
-      <w:szCs w:val="28"/>
-    </w:rPr>
-  </w:style>
-  <w:style w:type="paragraph" w:styleId="berschrift3">
-    <w:name w:val="heading 3"/>
-    <w:basedOn w:val="Standard"/>
-    <w:next w:val="Standard"/>
-    <w:link w:val="berschrift3Zchn"/>
-    <w:autoRedefine/>
-    <w:qFormat/>
-    <w:rsid w:val="002F5D98"/>
-    <w:pPr>
-      <w:keepNext/>
-      <w:numPr>
-        <w:ilvl w:val="2"/>
-        <w:numId w:val="2"/>
-      </w:numPr>
-      <w:spacing w:before="240" w:after="60"/>
-      <w:outlineLvl w:val="2"/>
-    </w:pPr>
-    <w:rPr>
-      <w:b/>
-      <w:bCs/>
-      <w:i/>
-      <w:sz w:val="28"/>
-      <w:szCs w:val="28"/>
-    </w:rPr>
-  </w:style>
-  <w:style w:type="paragraph" w:styleId="berschrift4">
-    <w:name w:val="heading 4"/>
-    <w:basedOn w:val="Standard"/>
-    <w:next w:val="Standard"/>
-    <w:link w:val="berschrift4Zchn"/>
-    <w:qFormat/>
-    <w:rsid w:val="00B916F5"/>
-    <w:pPr>
-      <w:keepNext/>
-      <w:numPr>
-        <w:ilvl w:val="3"/>
-        <w:numId w:val="2"/>
-      </w:numPr>
-      <w:spacing w:before="240" w:after="60"/>
-      <w:outlineLvl w:val="3"/>
-    </w:pPr>
-    <w:rPr>
-      <w:b/>
-      <w:bCs/>
-      <w:sz w:val="28"/>
-      <w:szCs w:val="28"/>
-    </w:rPr>
-  </w:style>
-  <w:style w:type="paragraph" w:styleId="berschrift5">
-    <w:name w:val="heading 5"/>
-    <w:basedOn w:val="Standard"/>
-    <w:next w:val="Standard"/>
-    <w:link w:val="berschrift5Zchn"/>
-    <w:rsid w:val="00A16049"/>
-    <w:pPr>
-      <w:numPr>
-        <w:ilvl w:val="4"/>
-        <w:numId w:val="2"/>
-      </w:numPr>
-      <w:spacing w:before="240" w:after="60"/>
-      <w:outlineLvl w:val="4"/>
-    </w:pPr>
-    <w:rPr>
-      <w:b/>
-      <w:bCs/>
-      <w:i/>
-      <w:iCs/>
-      <w:sz w:val="26"/>
-      <w:szCs w:val="26"/>
-    </w:rPr>
-  </w:style>
-  <w:style w:type="paragraph" w:styleId="berschrift6">
-    <w:name w:val="heading 6"/>
-    <w:basedOn w:val="Standard"/>
-    <w:next w:val="Standard"/>
-    <w:link w:val="berschrift6Zchn"/>
-    <w:rsid w:val="00B916F5"/>
-    <w:pPr>
-      <w:numPr>
-        <w:ilvl w:val="5"/>
-        <w:numId w:val="2"/>
-      </w:numPr>
-      <w:spacing w:before="240" w:after="60"/>
-      <w:outlineLvl w:val="5"/>
-    </w:pPr>
-    <w:rPr>
-      <w:b/>
-      <w:bCs/>
-      <w:sz w:val="22"/>
-      <w:szCs w:val="22"/>
-    </w:rPr>
-  </w:style>
-  <w:style w:type="paragraph" w:styleId="berschrift7">
-    <w:name w:val="heading 7"/>
-    <w:basedOn w:val="Standard"/>
-    <w:next w:val="Standard"/>
-    <w:rsid w:val="00A16049"/>
-    <w:pPr>
-      <w:numPr>
-        <w:ilvl w:val="6"/>
-        <w:numId w:val="2"/>
-      </w:numPr>
-      <w:spacing w:before="240" w:after="60"/>
-      <w:outlineLvl w:val="6"/>
-    </w:pPr>
-    <w:rPr>
-      <w:rFonts w:ascii="Times New Roman" w:hAnsi="Times New Roman"/>
-      <w:szCs w:val="24"/>
-    </w:rPr>
-  </w:style>
-  <w:style w:type="paragraph" w:styleId="berschrift8">
-    <w:name w:val="heading 8"/>
-    <w:basedOn w:val="Standard"/>
-    <w:next w:val="Standard"/>
-    <w:rsid w:val="00A16049"/>
-    <w:pPr>
-      <w:numPr>
-        <w:ilvl w:val="7"/>
-        <w:numId w:val="2"/>
-      </w:numPr>
-      <w:spacing w:before="240" w:after="60"/>
-      <w:outlineLvl w:val="7"/>
-    </w:pPr>
-    <w:rPr>
-      <w:rFonts w:ascii="Times New Roman" w:hAnsi="Times New Roman"/>
-      <w:i/>
-      <w:iCs/>
-      <w:szCs w:val="24"/>
-    </w:rPr>
-  </w:style>
-  <w:style w:type="paragraph" w:styleId="berschrift9">
-    <w:name w:val="heading 9"/>
-    <w:basedOn w:val="Standard"/>
-    <w:next w:val="Standard"/>
-    <w:rsid w:val="00A16049"/>
-    <w:pPr>
-      <w:numPr>
-        <w:ilvl w:val="8"/>
-        <w:numId w:val="2"/>
-      </w:numPr>
-      <w:spacing w:before="240" w:after="60"/>
-      <w:outlineLvl w:val="8"/>
-    </w:pPr>
-    <w:rPr>
-      <w:rFonts w:cs="Arial"/>
-      <w:sz w:val="22"/>
-      <w:szCs w:val="22"/>
-    </w:rPr>
-  </w:style>
-  <w:style w:type="character" w:default="1" w:styleId="Absatz-Standardschriftart">
-    <w:name w:val="Default Paragraph Font"/>
-    <w:uiPriority w:val="1"/>
-    <w:semiHidden/>
-    <w:unhideWhenUsed/>
-  </w:style>
-  <w:style w:type="table" w:default="1" w:styleId="NormaleTabelle">
-    <w:name w:val="Normal Table"/>
-    <w:uiPriority w:val="99"/>
-    <w:semiHidden/>
-    <w:unhideWhenUsed/>
-    <w:tblPr>
-      <w:tblInd w:w="0" w:type="dxa"/>
-      <w:tblCellMar>
-        <w:top w:w="0" w:type="dxa"/>
-        <w:left w:w="108" w:type="dxa"/>
-        <w:bottom w:w="0" w:type="dxa"/>
-        <w:right w:w="108" w:type="dxa"/>
-      </w:tblCellMar>
-    </w:tblPr>
-  </w:style>
-  <w:style w:type="numbering" w:default="1" w:styleId="KeineListe">
-    <w:name w:val="No List"/>
-    <w:uiPriority w:val="99"/>
-    <w:semiHidden/>
-    <w:unhideWhenUsed/>
-  </w:style>
-  <w:style w:type="character" w:customStyle="1" w:styleId="berschrift1Zchn">
-    <w:name w:val="Überschrift 1 Zchn"/>
-    <w:basedOn w:val="Absatz-Standardschriftart"/>
-    <w:link w:val="berschrift1"/>
-    <w:rsid w:val="00C8069F"/>
-    <w:rPr>
-      <w:rFonts w:ascii="Arial" w:eastAsia="Kochi Mincho" w:hAnsi="Arial"/>
-      <w:b/>
-      <w:color w:val="000000"/>
-      <w:kern w:val="48"/>
-      <w:sz w:val="28"/>
-      <w:szCs w:val="28"/>
-      <w:lang w:val="en-GB"/>
-    </w:rPr>
-  </w:style>
-  <w:style w:type="character" w:customStyle="1" w:styleId="berschrift2Zchn">
-    <w:name w:val="Überschrift 2 Zchn"/>
-    <w:basedOn w:val="Absatz-Standardschriftart"/>
-    <w:link w:val="berschrift2"/>
-    <w:rsid w:val="00260034"/>
-    <w:rPr>
-      <w:rFonts w:ascii="Arial" w:eastAsia="Kochi Mincho" w:hAnsi="Arial" w:cs="Arial"/>
-      <w:b/>
-      <w:bCs/>
-      <w:i/>
-      <w:iCs/>
-      <w:color w:val="000000"/>
-      <w:sz w:val="28"/>
-      <w:szCs w:val="28"/>
-      <w:lang w:val="en-GB"/>
-    </w:rPr>
-  </w:style>
-  <w:style w:type="character" w:customStyle="1" w:styleId="berschrift3Zchn">
-    <w:name w:val="Überschrift 3 Zchn"/>
-    <w:link w:val="berschrift3"/>
-    <w:rsid w:val="002F5D98"/>
-    <w:rPr>
-      <w:rFonts w:ascii="Arial" w:eastAsia="Kochi Mincho" w:hAnsi="Arial"/>
-      <w:b/>
-      <w:bCs/>
-      <w:i/>
-      <w:color w:val="000000"/>
-      <w:sz w:val="28"/>
-      <w:szCs w:val="28"/>
-      <w:lang w:val="en-GB"/>
-    </w:rPr>
-  </w:style>
-  <w:style w:type="character" w:customStyle="1" w:styleId="berschrift4Zchn">
-    <w:name w:val="Überschrift 4 Zchn"/>
-    <w:basedOn w:val="Absatz-Standardschriftart"/>
-    <w:link w:val="berschrift4"/>
-    <w:rsid w:val="00B916F5"/>
-    <w:rPr>
-      <w:rFonts w:ascii="Arial" w:eastAsia="Kochi Mincho" w:hAnsi="Arial"/>
-      <w:b/>
-      <w:bCs/>
-      <w:color w:val="000000"/>
-      <w:sz w:val="28"/>
-      <w:szCs w:val="28"/>
-      <w:lang w:val="en-GB"/>
-    </w:rPr>
-  </w:style>
-  <w:style w:type="character" w:customStyle="1" w:styleId="berschrift5Zchn">
-    <w:name w:val="Überschrift 5 Zchn"/>
-    <w:basedOn w:val="Absatz-Standardschriftart"/>
-    <w:link w:val="berschrift5"/>
-    <w:rsid w:val="00C8069F"/>
-    <w:rPr>
-      <w:rFonts w:ascii="Arial" w:eastAsia="Kochi Mincho" w:hAnsi="Arial"/>
-      <w:b/>
-      <w:bCs/>
-      <w:i/>
-      <w:iCs/>
-      <w:color w:val="000000"/>
-      <w:sz w:val="26"/>
-      <w:szCs w:val="26"/>
-      <w:lang w:val="en-GB"/>
-    </w:rPr>
-  </w:style>
-  <w:style w:type="character" w:customStyle="1" w:styleId="berschrift6Zchn">
-    <w:name w:val="Überschrift 6 Zchn"/>
-    <w:basedOn w:val="Absatz-Standardschriftart"/>
-    <w:link w:val="berschrift6"/>
-    <w:rsid w:val="00B916F5"/>
-    <w:rPr>
-      <w:rFonts w:ascii="Arial" w:eastAsia="Kochi Mincho" w:hAnsi="Arial"/>
-      <w:b/>
-      <w:bCs/>
-      <w:color w:val="000000"/>
-      <w:sz w:val="22"/>
-      <w:szCs w:val="22"/>
-      <w:lang w:val="en-GB"/>
-    </w:rPr>
-  </w:style>
-  <w:style w:type="paragraph" w:styleId="Verzeichnis1">
-    <w:name w:val="toc 1"/>
-    <w:basedOn w:val="Standard"/>
-    <w:next w:val="Standard"/>
-    <w:autoRedefine/>
-    <w:uiPriority w:val="39"/>
-    <w:unhideWhenUsed/>
-    <w:rsid w:val="00F515FE"/>
-    <w:pPr>
-      <w:spacing w:after="100"/>
-    </w:pPr>
-  </w:style>
-  <w:style w:type="paragraph" w:styleId="Verzeichnis2">
-    <w:name w:val="toc 2"/>
-    <w:basedOn w:val="Standard"/>
-    <w:next w:val="Standard"/>
-    <w:autoRedefine/>
-    <w:uiPriority w:val="39"/>
-    <w:unhideWhenUsed/>
-    <w:rsid w:val="00F515FE"/>
-    <w:pPr>
-      <w:spacing w:after="100"/>
-      <w:ind w:left="240"/>
-    </w:pPr>
-  </w:style>
-  <w:style w:type="paragraph" w:styleId="Verzeichnis3">
-    <w:name w:val="toc 3"/>
-    <w:basedOn w:val="Standard"/>
-    <w:next w:val="Standard"/>
-    <w:autoRedefine/>
-    <w:uiPriority w:val="39"/>
-    <w:unhideWhenUsed/>
-    <w:rsid w:val="00F515FE"/>
-    <w:pPr>
-      <w:spacing w:after="100"/>
-      <w:ind w:left="480"/>
-    </w:pPr>
-  </w:style>
-  <w:style w:type="character" w:styleId="Hyperlink">
-    <w:name w:val="Hyperlink"/>
-    <w:uiPriority w:val="99"/>
-    <w:rsid w:val="00A16049"/>
-    <w:rPr>
-      <w:color w:val="0000FF"/>
-      <w:u w:val="single"/>
-    </w:rPr>
-  </w:style>
-  <w:style w:type="paragraph" w:styleId="berarbeitung">
-    <w:name w:val="Revision"/>
-    <w:hidden/>
-    <w:uiPriority w:val="99"/>
-    <w:semiHidden/>
-    <w:rsid w:val="000A3D89"/>
-    <w:rPr>
-      <w:rFonts w:ascii="Nimbus Roman No9 L" w:eastAsia="Kochi Mincho" w:hAnsi="Nimbus Roman No9 L"/>
-      <w:color w:val="000000"/>
-      <w:sz w:val="24"/>
-      <w:lang w:val="en-GB"/>
-    </w:rPr>
-  </w:style>
-  <w:style w:type="paragraph" w:customStyle="1" w:styleId="CLI10">
-    <w:name w:val="CLI10"/>
-    <w:basedOn w:val="Standard"/>
-    <w:link w:val="CLI10Char"/>
-    <w:qFormat/>
-    <w:rsid w:val="005D2AC0"/>
-    <w:pPr>
-      <w:pBdr>
-        <w:top w:val="single" w:sz="8" w:space="1" w:color="auto"/>
-        <w:left w:val="single" w:sz="8" w:space="4" w:color="auto"/>
-        <w:bottom w:val="single" w:sz="8" w:space="1" w:color="auto"/>
-        <w:right w:val="single" w:sz="8" w:space="4" w:color="auto"/>
-      </w:pBdr>
       <w:shd w:val="clear" w:color="auto" w:fill="D9D9D9" w:themeFill="background1" w:themeFillShade="D9"/>
     </w:pPr>
     <w:rPr>
       <w:rFonts w:ascii="Courier New" w:hAnsi="Courier New"/>
-      <w:noProof/>
-      <w:sz w:val="20"/>
-      <w14:textOutline w14:w="9525" w14:cap="rnd" w14:cmpd="sng" w14:algn="ctr">
-        <w14:noFill/>
-        <w14:prstDash w14:val="solid"/>
-        <w14:bevel/>
-      </w14:textOutline>
+      <w:b/>
     </w:rPr>
   </w:style>
-  <w:style w:type="character" w:customStyle="1" w:styleId="CLI10Char">
-    <w:name w:val="CLI10 Char"/>
-    <w:basedOn w:val="Absatz-Standardschriftart"/>
-    <w:link w:val="CLI10"/>
-    <w:rsid w:val="005D2AC0"/>
-    <w:rPr>
-      <w:rFonts w:ascii="Courier New" w:eastAsia="Kochi Mincho" w:hAnsi="Courier New"/>
-      <w:noProof/>
-      <w:color w:val="000000"/>
-      <w:shd w:val="clear" w:color="auto" w:fill="D9D9D9" w:themeFill="background1" w:themeFillShade="D9"/>
-      <w:lang w:val="en-GB"/>
-      <w14:textOutline w14:w="9525" w14:cap="rnd" w14:cmpd="sng" w14:algn="ctr">
-        <w14:noFill/>
-        <w14:prstDash w14:val="solid"/>
-        <w14:bevel/>
-      </w14:textOutline>
-    </w:rPr>
-  </w:style>
-  <w:style w:type="paragraph" w:customStyle="1" w:styleId="CLI8">
-    <w:name w:val="CLI8"/>
-    <w:basedOn w:val="CLI10"/>
-    <w:link w:val="CLI8Char"/>
-    <w:qFormat/>
-    <w:rsid w:val="00ED7914"/>
-    <w:rPr>
-      <w:sz w:val="16"/>
-      <w:szCs w:val="16"/>
-    </w:rPr>
-  </w:style>
-  <w:style w:type="character" w:customStyle="1" w:styleId="CLI8Char">
-    <w:name w:val="CLI8 Char"/>
-    <w:basedOn w:val="CLI10Char"/>
-    <w:link w:val="CLI8"/>
-    <w:rsid w:val="00ED7914"/>
-    <w:rPr>
-      <w:rFonts w:ascii="Courier New" w:eastAsia="Kochi Mincho" w:hAnsi="Courier New"/>
-      <w:noProof/>
-      <w:color w:val="000000"/>
-      <w:sz w:val="16"/>
-      <w:szCs w:val="16"/>
-      <w:shd w:val="clear" w:color="auto" w:fill="D9D9D9" w:themeFill="background1" w:themeFillShade="D9"/>
-      <w:lang w:val="en-GB"/>
-      <w14:textOutline w14:w="9525" w14:cap="rnd" w14:cmpd="sng" w14:algn="ctr">
-        <w14:noFill/>
-        <w14:prstDash w14:val="solid"/>
-        <w14:bevel/>
-      </w14:textOutline>
-    </w:rPr>
-  </w:style>
-  <w:style w:type="paragraph" w:customStyle="1" w:styleId="CLI6">
-    <w:name w:val="CLI6"/>
-    <w:basedOn w:val="CLI10"/>
-    <w:link w:val="CLI6Char"/>
-    <w:qFormat/>
-    <w:rsid w:val="00ED7914"/>
-    <w:rPr>
-      <w:sz w:val="12"/>
-      <w:szCs w:val="12"/>
-    </w:rPr>
-  </w:style>
-  <w:style w:type="character" w:customStyle="1" w:styleId="CLI6Char">
-    <w:name w:val="CLI6 Char"/>
-    <w:basedOn w:val="CLI10Char"/>
-    <w:link w:val="CLI6"/>
-    <w:rsid w:val="00ED7914"/>
-    <w:rPr>
-      <w:rFonts w:ascii="Courier New" w:eastAsia="Kochi Mincho" w:hAnsi="Courier New"/>
-      <w:noProof/>
-      <w:color w:val="000000"/>
-      <w:sz w:val="12"/>
-      <w:szCs w:val="12"/>
-      <w:shd w:val="clear" w:color="auto" w:fill="D9D9D9" w:themeFill="background1" w:themeFillShade="D9"/>
-      <w:lang w:val="en-GB"/>
-      <w14:textOutline w14:w="9525" w14:cap="rnd" w14:cmpd="sng" w14:algn="ctr">
-        <w14:noFill/>
-        <w14:prstDash w14:val="solid"/>
-        <w14:bevel/>
-      </w14:textOutline>
-    </w:rPr>
-  </w:style>
-  <w:style w:type="paragraph" w:customStyle="1" w:styleId="CLI4">
-    <w:name w:val="CLI4"/>
-    <w:basedOn w:val="CLI10"/>
-    <w:link w:val="CLI4Char"/>
-    <w:qFormat/>
-    <w:rsid w:val="00ED7914"/>
-    <w:rPr>
-      <w:sz w:val="8"/>
-      <w:szCs w:val="8"/>
-    </w:rPr>
-  </w:style>
-  <w:style w:type="character" w:customStyle="1" w:styleId="CLI4Char">
-    <w:name w:val="CLI4 Char"/>
-    <w:basedOn w:val="CLI10Char"/>
-    <w:link w:val="CLI4"/>
-    <w:rsid w:val="00ED7914"/>
-    <w:rPr>
-      <w:rFonts w:ascii="Courier New" w:eastAsia="Kochi Mincho" w:hAnsi="Courier New"/>
-      <w:noProof/>
-      <w:color w:val="000000"/>
-      <w:sz w:val="8"/>
-      <w:szCs w:val="8"/>
-      <w:shd w:val="clear" w:color="auto" w:fill="D9D9D9" w:themeFill="background1" w:themeFillShade="D9"/>
-      <w:lang w:val="en-GB"/>
-      <w14:textOutline w14:w="9525" w14:cap="rnd" w14:cmpd="sng" w14:algn="ctr">
-        <w14:noFill/>
-        <w14:prstDash w14:val="solid"/>
-        <w14:bevel/>
-      </w14:textOutline>
-    </w:rPr>
-  </w:style>
-  <w:style w:type="paragraph" w:customStyle="1" w:styleId="CLI10green">
-    <w:name w:val="CLI10green"/>
-    <w:basedOn w:val="CLI10"/>
-    <w:link w:val="CLI10greenChar"/>
-    <w:qFormat/>
-    <w:rsid w:val="00F91DF2"/>
-    <w:rPr>
-      <w:b/>
-      <w:color w:val="00B050"/>
-    </w:rPr>
-  </w:style>
-  <w:style w:type="character" w:customStyle="1" w:styleId="CLI10greenChar">
-    <w:name w:val="CLI10green Char"/>
-    <w:basedOn w:val="CLI10Char"/>
-    <w:link w:val="CLI10green"/>
-    <w:rsid w:val="00F91DF2"/>
+  <w:style w:type="character" w:customStyle="1" w:styleId="CLIinlineChar">
+    <w:name w:val="CLIinline Char"/>
+    <w:basedOn w:val="DefaultParagraphFont"/>
+    <w:link w:val="CLIinline"/>
+    <w:rsid w:val="000C5F9A"/>
     <w:rPr>
       <w:rFonts w:ascii="Courier New" w:eastAsia="Kochi Mincho" w:hAnsi="Courier New"/>
       <w:b/>
-      <w:noProof/>
-      <w:color w:val="00B050"/>
-      <w:shd w:val="clear" w:color="auto" w:fill="D9D9D9" w:themeFill="background1" w:themeFillShade="D9"/>
-      <w:lang w:val="en-GB"/>
-      <w14:textOutline w14:w="9525" w14:cap="rnd" w14:cmpd="sng" w14:algn="ctr">
-        <w14:noFill/>
-        <w14:prstDash w14:val="solid"/>
-        <w14:bevel/>
-      </w14:textOutline>
-    </w:rPr>
-  </w:style>
-  <w:style w:type="paragraph" w:customStyle="1" w:styleId="CLI10red">
-    <w:name w:val="CLI10red"/>
-    <w:basedOn w:val="CLI10"/>
-    <w:link w:val="CLI10redChar"/>
-    <w:qFormat/>
-    <w:rsid w:val="00F91DF2"/>
-    <w:rPr>
-      <w:b/>
-      <w:color w:val="FF0000"/>
-    </w:rPr>
-  </w:style>
-  <w:style w:type="character" w:customStyle="1" w:styleId="CLI10redChar">
-    <w:name w:val="CLI10red Char"/>
-    <w:basedOn w:val="CLI10Char"/>
-    <w:link w:val="CLI10red"/>
-    <w:rsid w:val="00F91DF2"/>
-    <w:rPr>
-      <w:rFonts w:ascii="Courier New" w:eastAsia="Kochi Mincho" w:hAnsi="Courier New"/>
-      <w:b/>
-      <w:noProof/>
-      <w:color w:val="FF0000"/>
-      <w:shd w:val="clear" w:color="auto" w:fill="D9D9D9" w:themeFill="background1" w:themeFillShade="D9"/>
-      <w:lang w:val="en-GB"/>
-      <w14:textOutline w14:w="9525" w14:cap="rnd" w14:cmpd="sng" w14:algn="ctr">
-        <w14:noFill/>
-        <w14:prstDash w14:val="solid"/>
-        <w14:bevel/>
-      </w14:textOutline>
-    </w:rPr>
-  </w:style>
-  <w:style w:type="paragraph" w:customStyle="1" w:styleId="CLI10purple">
-    <w:name w:val="CLI10purple"/>
-    <w:basedOn w:val="CLI10"/>
-    <w:link w:val="CLI10purpleChar"/>
-    <w:qFormat/>
-    <w:rsid w:val="009602A0"/>
-    <w:rPr>
-      <w:b/>
-      <w:color w:val="7030A0"/>
-    </w:rPr>
-  </w:style>
-  <w:style w:type="character" w:customStyle="1" w:styleId="CLI10purpleChar">
-    <w:name w:val="CLI10purple Char"/>
-    <w:basedOn w:val="CLI10Char"/>
-    <w:link w:val="CLI10purple"/>
-    <w:rsid w:val="009602A0"/>
-    <w:rPr>
-      <w:rFonts w:ascii="Courier New" w:eastAsia="Kochi Mincho" w:hAnsi="Courier New"/>
-      <w:b/>
-      <w:noProof/>
-      <w:color w:val="7030A0"/>
-      <w:shd w:val="clear" w:color="auto" w:fill="D9D9D9" w:themeFill="background1" w:themeFillShade="D9"/>
-      <w:lang w:val="en-GB"/>
-      <w14:textOutline w14:w="9525" w14:cap="rnd" w14:cmpd="sng" w14:algn="ctr">
-        <w14:noFill/>
-        <w14:prstDash w14:val="solid"/>
-        <w14:bevel/>
-      </w14:textOutline>
-    </w:rPr>
-  </w:style>
-  <w:style w:type="paragraph" w:customStyle="1" w:styleId="2Note">
-    <w:name w:val="2Note"/>
-    <w:basedOn w:val="CLI10"/>
-    <w:link w:val="2NoteZchn"/>
-    <w:qFormat/>
-    <w:rsid w:val="005D2AC0"/>
-    <w:pPr>
-      <w:pBdr>
-        <w:top w:val="none" w:sz="0" w:space="0" w:color="auto"/>
-        <w:left w:val="none" w:sz="0" w:space="0" w:color="auto"/>
-        <w:bottom w:val="none" w:sz="0" w:space="0" w:color="auto"/>
-        <w:right w:val="none" w:sz="0" w:space="0" w:color="auto"/>
-      </w:pBdr>
-      <w:shd w:val="clear" w:color="auto" w:fill="548DD4" w:themeFill="text2" w:themeFillTint="99"/>
-    </w:pPr>
-    <w:rPr>
-      <w:rFonts w:ascii="Arial" w:hAnsi="Arial"/>
-      <w:noProof w:val="0"/>
-      <w:color w:val="FFFFFF" w:themeColor="background1"/>
-      <w:sz w:val="24"/>
-      <w:szCs w:val="24"/>
-      <w14:textOutline w14:w="0" w14:cap="rnd" w14:cmpd="sng" w14:algn="ctr">
-        <w14:noFill/>
-        <w14:prstDash w14:val="solid"/>
-        <w14:bevel/>
-      </w14:textOutline>
-    </w:rPr>
-  </w:style>
-  <w:style w:type="character" w:customStyle="1" w:styleId="2NoteZchn">
-    <w:name w:val="2Note Zchn"/>
-    <w:basedOn w:val="CLI10Char"/>
-    <w:link w:val="2Note"/>
-    <w:rsid w:val="005D2AC0"/>
-    <w:rPr>
-      <w:rFonts w:ascii="Arial" w:eastAsia="Kochi Mincho" w:hAnsi="Arial"/>
-      <w:noProof/>
-      <w:color w:val="FFFFFF" w:themeColor="background1"/>
-      <w:sz w:val="24"/>
-      <w:szCs w:val="24"/>
-      <w:shd w:val="clear" w:color="auto" w:fill="548DD4" w:themeFill="text2" w:themeFillTint="99"/>
-      <w:lang w:val="en-GB"/>
-      <w14:textOutline w14:w="9525" w14:cap="rnd" w14:cmpd="sng" w14:algn="ctr">
-        <w14:noFill/>
-        <w14:prstDash w14:val="solid"/>
-        <w14:bevel/>
-      </w14:textOutline>
-    </w:rPr>
-  </w:style>
-  <w:style w:type="paragraph" w:customStyle="1" w:styleId="3Warning">
-    <w:name w:val="3Warning"/>
-    <w:basedOn w:val="2Note"/>
-    <w:link w:val="3WarningZchn"/>
-    <w:qFormat/>
-    <w:rsid w:val="005D2AC0"/>
-    <w:pPr>
-      <w:shd w:val="clear" w:color="auto" w:fill="943634" w:themeFill="accent2" w:themeFillShade="BF"/>
-    </w:pPr>
-  </w:style>
-  <w:style w:type="character" w:customStyle="1" w:styleId="3WarningZchn">
-    <w:name w:val="3Warning Zchn"/>
-    <w:basedOn w:val="2NoteZchn"/>
-    <w:link w:val="3Warning"/>
-    <w:rsid w:val="005D2AC0"/>
-    <w:rPr>
-      <w:rFonts w:ascii="Arial" w:eastAsia="Kochi Mincho" w:hAnsi="Arial"/>
-      <w:noProof/>
-      <w:color w:val="FFFFFF" w:themeColor="background1"/>
-      <w:sz w:val="24"/>
-      <w:szCs w:val="24"/>
-      <w:shd w:val="clear" w:color="auto" w:fill="943634" w:themeFill="accent2" w:themeFillShade="BF"/>
-      <w:lang w:val="en-GB"/>
-      <w14:textOutline w14:w="9525" w14:cap="rnd" w14:cmpd="sng" w14:algn="ctr">
-        <w14:noFill/>
-        <w14:prstDash w14:val="solid"/>
-        <w14:bevel/>
-      </w14:textOutline>
-    </w:rPr>
-  </w:style>
-  <w:style w:type="paragraph" w:styleId="Listenabsatz">
-    <w:name w:val="List Paragraph"/>
-    <w:basedOn w:val="Standard"/>
-    <w:uiPriority w:val="34"/>
-    <w:rsid w:val="00997B44"/>
-    <w:pPr>
-      <w:ind w:left="720"/>
-      <w:contextualSpacing/>
-    </w:pPr>
-  </w:style>
-  <w:style w:type="character" w:customStyle="1" w:styleId="pl-pds">
-    <w:name w:val="pl-pds"/>
-    <w:basedOn w:val="Absatz-Standardschriftart"/>
-    <w:rsid w:val="004E670C"/>
-  </w:style>
-  <w:style w:type="character" w:styleId="Kommentarzeichen">
-    <w:name w:val="annotation reference"/>
-    <w:basedOn w:val="Absatz-Standardschriftart"/>
-    <w:semiHidden/>
-    <w:unhideWhenUsed/>
-    <w:rsid w:val="00D9080B"/>
-    <w:rPr>
-      <w:sz w:val="16"/>
-      <w:szCs w:val="16"/>
-    </w:rPr>
-  </w:style>
-  <w:style w:type="paragraph" w:styleId="Kommentartext">
-    <w:name w:val="annotation text"/>
-    <w:basedOn w:val="Standard"/>
-    <w:link w:val="KommentartextZchn"/>
-    <w:semiHidden/>
-    <w:unhideWhenUsed/>
-    <w:rsid w:val="00D9080B"/>
-    <w:rPr>
-      <w:sz w:val="20"/>
-    </w:rPr>
-  </w:style>
-  <w:style w:type="character" w:customStyle="1" w:styleId="KommentartextZchn">
-    <w:name w:val="Kommentartext Zchn"/>
-    <w:basedOn w:val="Absatz-Standardschriftart"/>
-    <w:link w:val="Kommentartext"/>
-    <w:semiHidden/>
-    <w:rsid w:val="00D9080B"/>
-    <w:rPr>
-      <w:rFonts w:ascii="Arial" w:eastAsia="Kochi Mincho" w:hAnsi="Arial"/>
-      <w:color w:val="000000"/>
-      <w:lang w:val="en-GB"/>
-    </w:rPr>
-  </w:style>
-  <w:style w:type="paragraph" w:styleId="Kommentarthema">
-    <w:name w:val="annotation subject"/>
-    <w:basedOn w:val="Kommentartext"/>
-    <w:next w:val="Kommentartext"/>
-    <w:link w:val="KommentarthemaZchn"/>
-    <w:semiHidden/>
-    <w:unhideWhenUsed/>
-    <w:rsid w:val="00D9080B"/>
-    <w:rPr>
-      <w:b/>
-      <w:bCs/>
-    </w:rPr>
-  </w:style>
-  <w:style w:type="character" w:customStyle="1" w:styleId="KommentarthemaZchn">
-    <w:name w:val="Kommentarthema Zchn"/>
-    <w:basedOn w:val="KommentartextZchn"/>
-    <w:link w:val="Kommentarthema"/>
-    <w:semiHidden/>
-    <w:rsid w:val="00D9080B"/>
-    <w:rPr>
-      <w:rFonts w:ascii="Arial" w:eastAsia="Kochi Mincho" w:hAnsi="Arial"/>
-      <w:b/>
-      <w:bCs/>
-      <w:color w:val="000000"/>
-      <w:lang w:val="en-GB"/>
-    </w:rPr>
-  </w:style>
-  <w:style w:type="paragraph" w:styleId="Sprechblasentext">
-    <w:name w:val="Balloon Text"/>
-    <w:basedOn w:val="Standard"/>
-    <w:link w:val="SprechblasentextZchn"/>
-    <w:semiHidden/>
-    <w:unhideWhenUsed/>
-    <w:rsid w:val="00D9080B"/>
-    <w:rPr>
-      <w:rFonts w:ascii="Segoe UI" w:hAnsi="Segoe UI" w:cs="Segoe UI"/>
-      <w:sz w:val="18"/>
-      <w:szCs w:val="18"/>
-    </w:rPr>
-  </w:style>
-  <w:style w:type="character" w:customStyle="1" w:styleId="SprechblasentextZchn">
-    <w:name w:val="Sprechblasentext Zchn"/>
-    <w:basedOn w:val="Absatz-Standardschriftart"/>
-    <w:link w:val="Sprechblasentext"/>
-    <w:semiHidden/>
-    <w:rsid w:val="00D9080B"/>
-    <w:rPr>
-      <w:rFonts w:ascii="Segoe UI" w:eastAsia="Kochi Mincho" w:hAnsi="Segoe UI" w:cs="Segoe UI"/>
-      <w:color w:val="000000"/>
-      <w:sz w:val="18"/>
-      <w:szCs w:val="18"/>
-      <w:lang w:val="en-GB"/>
-    </w:rPr>
-  </w:style>
-  <w:style w:type="paragraph" w:styleId="Kopfzeile">
-    <w:name w:val="header"/>
-    <w:basedOn w:val="Standard"/>
-    <w:link w:val="KopfzeileZchn"/>
-    <w:unhideWhenUsed/>
-    <w:rsid w:val="005D2AC0"/>
-    <w:pPr>
-      <w:tabs>
-        <w:tab w:val="center" w:pos="4680"/>
-        <w:tab w:val="right" w:pos="9360"/>
-      </w:tabs>
-    </w:pPr>
-  </w:style>
-  <w:style w:type="character" w:customStyle="1" w:styleId="KopfzeileZchn">
-    <w:name w:val="Kopfzeile Zchn"/>
-    <w:basedOn w:val="Absatz-Standardschriftart"/>
-    <w:link w:val="Kopfzeile"/>
-    <w:rsid w:val="005D2AC0"/>
-    <w:rPr>
-      <w:rFonts w:ascii="Arial" w:eastAsia="Kochi Mincho" w:hAnsi="Arial"/>
       <w:color w:val="000000"/>
       <w:sz w:val="24"/>
-      <w:lang w:val="en-GB"/>
-    </w:rPr>
-  </w:style>
-  <w:style w:type="paragraph" w:styleId="Fuzeile">
-    <w:name w:val="footer"/>
-    <w:basedOn w:val="Standard"/>
-    <w:link w:val="FuzeileZchn"/>
-    <w:uiPriority w:val="99"/>
-    <w:unhideWhenUsed/>
-    <w:rsid w:val="005D2AC0"/>
-    <w:pPr>
-      <w:tabs>
-        <w:tab w:val="center" w:pos="4680"/>
-        <w:tab w:val="right" w:pos="9360"/>
-      </w:tabs>
-    </w:pPr>
-  </w:style>
-  <w:style w:type="character" w:customStyle="1" w:styleId="FuzeileZchn">
-    <w:name w:val="Fußzeile Zchn"/>
-    <w:basedOn w:val="Absatz-Standardschriftart"/>
-    <w:link w:val="Fuzeile"/>
-    <w:uiPriority w:val="99"/>
-    <w:rsid w:val="005D2AC0"/>
-    <w:rPr>
-      <w:rFonts w:ascii="Arial" w:eastAsia="Kochi Mincho" w:hAnsi="Arial"/>
-      <w:color w:val="000000"/>
-      <w:sz w:val="24"/>
+      <w:shd w:val="clear" w:color="auto" w:fill="D9D9D9" w:themeFill="background1" w:themeFillShade="D9"/>
       <w:lang w:val="en-GB"/>
     </w:rPr>
   </w:style>
@@ -6837,7 +6231,7 @@
 </file>
 
 <file path=customXml/itemProps1.xml><?xml version="1.0" encoding="utf-8"?>
-<ds:datastoreItem xmlns:ds="http://schemas.openxmlformats.org/officeDocument/2006/customXml" ds:itemID="{7803F046-13E1-4414-BD1A-351E94FB9ED4}">
+<ds:datastoreItem xmlns:ds="http://schemas.openxmlformats.org/officeDocument/2006/customXml" ds:itemID="{4CC55AD0-176A-451A-A1CA-FBC66838B0F8}">
   <ds:schemaRefs>
     <ds:schemaRef ds:uri="http://schemas.openxmlformats.org/officeDocument/2006/bibliography"/>
   </ds:schemaRefs>
@@ -6845,7 +6239,7 @@
 </file>
 
 <file path=customXml/itemProps2.xml><?xml version="1.0" encoding="utf-8"?>
-<ds:datastoreItem xmlns:ds="http://schemas.openxmlformats.org/officeDocument/2006/customXml" ds:itemID="{4CC55AD0-176A-451A-A1CA-FBC66838B0F8}">
+<ds:datastoreItem xmlns:ds="http://schemas.openxmlformats.org/officeDocument/2006/customXml" ds:itemID="{02757E6E-C155-401C-BE6B-35731F7829B8}">
   <ds:schemaRefs>
     <ds:schemaRef ds:uri="http://schemas.openxmlformats.org/officeDocument/2006/bibliography"/>
   </ds:schemaRefs>

</xml_diff>

<commit_message>
V1.7 change purple color style bg PLUS creation of markdown-files
V1.7 have the following changes and additions
Change: The background of the purple color style change-indicator is now a light yellow make it more visible. Check Lab-doc-essentials.docx Chapter 2.11.2
New Feature: Creation of markdown-Files for document sharing/edits with others outside of Microsoft Word. 
Can also be used for better version control of your document changes via simple "diff". Check Lab-doc-essentials.docx Chapter 2.11.3
</commit_message>
<xml_diff>
--- a/Empty-Word-Template.docx
+++ b/Empty-Word-Template.docx
@@ -1,6 +1,6 @@
 
 <file path=word/document.xml><?xml version="1.0" encoding="utf-8"?>
-<w:document xmlns:wpc="http://schemas.microsoft.com/office/word/2010/wordprocessingCanvas" xmlns:cx="http://schemas.microsoft.com/office/drawing/2014/chartex" xmlns:cx1="http://schemas.microsoft.com/office/drawing/2015/9/8/chartex" xmlns:cx2="http://schemas.microsoft.com/office/drawing/2015/10/21/chartex" xmlns:cx3="http://schemas.microsoft.com/office/drawing/2016/5/9/chartex" xmlns:cx4="http://schemas.microsoft.com/office/drawing/2016/5/10/chartex" xmlns:cx5="http://schemas.microsoft.com/office/drawing/2016/5/11/chartex" xmlns:cx6="http://schemas.microsoft.com/office/drawing/2016/5/12/chartex" xmlns:cx7="http://schemas.microsoft.com/office/drawing/2016/5/13/chartex" xmlns:cx8="http://schemas.microsoft.com/office/drawing/2016/5/14/chartex" xmlns:mc="http://schemas.openxmlformats.org/markup-compatibility/2006" xmlns:aink="http://schemas.microsoft.com/office/drawing/2016/ink" xmlns:am3d="http://schemas.microsoft.com/office/drawing/2017/model3d" xmlns:o="urn:schemas-microsoft-com:office:office" xmlns:r="http://schemas.openxmlformats.org/officeDocument/2006/relationships" xmlns:m="http://schemas.openxmlformats.org/officeDocument/2006/math" xmlns:v="urn:schemas-microsoft-com:vml" xmlns:wp14="http://schemas.microsoft.com/office/word/2010/wordprocessingDrawing" xmlns:wp="http://schemas.openxmlformats.org/drawingml/2006/wordprocessingDrawing" xmlns:w10="urn:schemas-microsoft-com:office:word" xmlns:w="http://schemas.openxmlformats.org/wordprocessingml/2006/main" xmlns:w14="http://schemas.microsoft.com/office/word/2010/wordml" xmlns:w15="http://schemas.microsoft.com/office/word/2012/wordml" xmlns:w16cex="http://schemas.microsoft.com/office/word/2018/wordml/cex" xmlns:w16cid="http://schemas.microsoft.com/office/word/2016/wordml/cid" xmlns:w16="http://schemas.microsoft.com/office/word/2018/wordml" xmlns:w16se="http://schemas.microsoft.com/office/word/2015/wordml/symex" xmlns:wpg="http://schemas.microsoft.com/office/word/2010/wordprocessingGroup" xmlns:wpi="http://schemas.microsoft.com/office/word/2010/wordprocessingInk" xmlns:wne="http://schemas.microsoft.com/office/word/2006/wordml" xmlns:wps="http://schemas.microsoft.com/office/word/2010/wordprocessingShape" mc:Ignorable="w14 w15 w16se w16cid w16 w16cex wp14">
+<w:document xmlns:wpc="http://schemas.microsoft.com/office/word/2010/wordprocessingCanvas" xmlns:cx="http://schemas.microsoft.com/office/drawing/2014/chartex" xmlns:cx1="http://schemas.microsoft.com/office/drawing/2015/9/8/chartex" xmlns:cx2="http://schemas.microsoft.com/office/drawing/2015/10/21/chartex" xmlns:cx3="http://schemas.microsoft.com/office/drawing/2016/5/9/chartex" xmlns:cx4="http://schemas.microsoft.com/office/drawing/2016/5/10/chartex" xmlns:cx5="http://schemas.microsoft.com/office/drawing/2016/5/11/chartex" xmlns:cx6="http://schemas.microsoft.com/office/drawing/2016/5/12/chartex" xmlns:cx7="http://schemas.microsoft.com/office/drawing/2016/5/13/chartex" xmlns:cx8="http://schemas.microsoft.com/office/drawing/2016/5/14/chartex" xmlns:mc="http://schemas.openxmlformats.org/markup-compatibility/2006" xmlns:aink="http://schemas.microsoft.com/office/drawing/2016/ink" xmlns:am3d="http://schemas.microsoft.com/office/drawing/2017/model3d" xmlns:o="urn:schemas-microsoft-com:office:office" xmlns:r="http://schemas.openxmlformats.org/officeDocument/2006/relationships" xmlns:m="http://schemas.openxmlformats.org/officeDocument/2006/math" xmlns:v="urn:schemas-microsoft-com:vml" xmlns:wp14="http://schemas.microsoft.com/office/word/2010/wordprocessingDrawing" xmlns:wp="http://schemas.openxmlformats.org/drawingml/2006/wordprocessingDrawing" xmlns:w10="urn:schemas-microsoft-com:office:word" xmlns:w="http://schemas.openxmlformats.org/wordprocessingml/2006/main" xmlns:w14="http://schemas.microsoft.com/office/word/2010/wordml" xmlns:w15="http://schemas.microsoft.com/office/word/2012/wordml" xmlns:w16cid="http://schemas.microsoft.com/office/word/2016/wordml/cid" xmlns:w16se="http://schemas.microsoft.com/office/word/2015/wordml/symex" xmlns:wpg="http://schemas.microsoft.com/office/word/2010/wordprocessingGroup" xmlns:wpi="http://schemas.microsoft.com/office/word/2010/wordprocessingInk" xmlns:wne="http://schemas.microsoft.com/office/word/2006/wordml" xmlns:wps="http://schemas.microsoft.com/office/word/2010/wordprocessingShape" mc:Ignorable="w14 w15 w16se w16cid wp14">
   <w:background w:color="FFFFFF" w:themeColor="background1"/>
   <w:body>
     <w:p>
@@ -28,7 +28,7 @@
 </file>
 
 <file path=word/endnotes.xml><?xml version="1.0" encoding="utf-8"?>
-<w:endnotes xmlns:wpc="http://schemas.microsoft.com/office/word/2010/wordprocessingCanvas" xmlns:cx="http://schemas.microsoft.com/office/drawing/2014/chartex" xmlns:cx1="http://schemas.microsoft.com/office/drawing/2015/9/8/chartex" xmlns:cx2="http://schemas.microsoft.com/office/drawing/2015/10/21/chartex" xmlns:cx3="http://schemas.microsoft.com/office/drawing/2016/5/9/chartex" xmlns:cx4="http://schemas.microsoft.com/office/drawing/2016/5/10/chartex" xmlns:cx5="http://schemas.microsoft.com/office/drawing/2016/5/11/chartex" xmlns:cx6="http://schemas.microsoft.com/office/drawing/2016/5/12/chartex" xmlns:cx7="http://schemas.microsoft.com/office/drawing/2016/5/13/chartex" xmlns:cx8="http://schemas.microsoft.com/office/drawing/2016/5/14/chartex" xmlns:mc="http://schemas.openxmlformats.org/markup-compatibility/2006" xmlns:aink="http://schemas.microsoft.com/office/drawing/2016/ink" xmlns:am3d="http://schemas.microsoft.com/office/drawing/2017/model3d" xmlns:o="urn:schemas-microsoft-com:office:office" xmlns:r="http://schemas.openxmlformats.org/officeDocument/2006/relationships" xmlns:m="http://schemas.openxmlformats.org/officeDocument/2006/math" xmlns:v="urn:schemas-microsoft-com:vml" xmlns:wp14="http://schemas.microsoft.com/office/word/2010/wordprocessingDrawing" xmlns:wp="http://schemas.openxmlformats.org/drawingml/2006/wordprocessingDrawing" xmlns:w10="urn:schemas-microsoft-com:office:word" xmlns:w="http://schemas.openxmlformats.org/wordprocessingml/2006/main" xmlns:w14="http://schemas.microsoft.com/office/word/2010/wordml" xmlns:w15="http://schemas.microsoft.com/office/word/2012/wordml" xmlns:w16cex="http://schemas.microsoft.com/office/word/2018/wordml/cex" xmlns:w16cid="http://schemas.microsoft.com/office/word/2016/wordml/cid" xmlns:w16="http://schemas.microsoft.com/office/word/2018/wordml" xmlns:w16se="http://schemas.microsoft.com/office/word/2015/wordml/symex" xmlns:wpg="http://schemas.microsoft.com/office/word/2010/wordprocessingGroup" xmlns:wpi="http://schemas.microsoft.com/office/word/2010/wordprocessingInk" xmlns:wne="http://schemas.microsoft.com/office/word/2006/wordml" xmlns:wps="http://schemas.microsoft.com/office/word/2010/wordprocessingShape" mc:Ignorable="w14 w15 w16se w16cid w16 w16cex wp14">
+<w:endnotes xmlns:wpc="http://schemas.microsoft.com/office/word/2010/wordprocessingCanvas" xmlns:cx="http://schemas.microsoft.com/office/drawing/2014/chartex" xmlns:cx1="http://schemas.microsoft.com/office/drawing/2015/9/8/chartex" xmlns:cx2="http://schemas.microsoft.com/office/drawing/2015/10/21/chartex" xmlns:cx3="http://schemas.microsoft.com/office/drawing/2016/5/9/chartex" xmlns:cx4="http://schemas.microsoft.com/office/drawing/2016/5/10/chartex" xmlns:cx5="http://schemas.microsoft.com/office/drawing/2016/5/11/chartex" xmlns:cx6="http://schemas.microsoft.com/office/drawing/2016/5/12/chartex" xmlns:cx7="http://schemas.microsoft.com/office/drawing/2016/5/13/chartex" xmlns:cx8="http://schemas.microsoft.com/office/drawing/2016/5/14/chartex" xmlns:mc="http://schemas.openxmlformats.org/markup-compatibility/2006" xmlns:aink="http://schemas.microsoft.com/office/drawing/2016/ink" xmlns:am3d="http://schemas.microsoft.com/office/drawing/2017/model3d" xmlns:o="urn:schemas-microsoft-com:office:office" xmlns:r="http://schemas.openxmlformats.org/officeDocument/2006/relationships" xmlns:m="http://schemas.openxmlformats.org/officeDocument/2006/math" xmlns:v="urn:schemas-microsoft-com:vml" xmlns:wp14="http://schemas.microsoft.com/office/word/2010/wordprocessingDrawing" xmlns:wp="http://schemas.openxmlformats.org/drawingml/2006/wordprocessingDrawing" xmlns:w10="urn:schemas-microsoft-com:office:word" xmlns:w="http://schemas.openxmlformats.org/wordprocessingml/2006/main" xmlns:w14="http://schemas.microsoft.com/office/word/2010/wordml" xmlns:w15="http://schemas.microsoft.com/office/word/2012/wordml" xmlns:w16cid="http://schemas.microsoft.com/office/word/2016/wordml/cid" xmlns:w16se="http://schemas.microsoft.com/office/word/2015/wordml/symex" xmlns:wpg="http://schemas.microsoft.com/office/word/2010/wordprocessingGroup" xmlns:wpi="http://schemas.microsoft.com/office/word/2010/wordprocessingInk" xmlns:wne="http://schemas.microsoft.com/office/word/2006/wordml" xmlns:wps="http://schemas.microsoft.com/office/word/2010/wordprocessingShape" mc:Ignorable="w14 w15 w16se w16cid wp14">
   <w:endnote w:type="separator" w:id="-1">
     <w:p>
       <w:r>
@@ -47,20 +47,20 @@
 </file>
 
 <file path=word/footer1.xml><?xml version="1.0" encoding="utf-8"?>
-<w:ftr xmlns:wpc="http://schemas.microsoft.com/office/word/2010/wordprocessingCanvas" xmlns:cx="http://schemas.microsoft.com/office/drawing/2014/chartex" xmlns:cx1="http://schemas.microsoft.com/office/drawing/2015/9/8/chartex" xmlns:cx2="http://schemas.microsoft.com/office/drawing/2015/10/21/chartex" xmlns:cx3="http://schemas.microsoft.com/office/drawing/2016/5/9/chartex" xmlns:cx4="http://schemas.microsoft.com/office/drawing/2016/5/10/chartex" xmlns:cx5="http://schemas.microsoft.com/office/drawing/2016/5/11/chartex" xmlns:cx6="http://schemas.microsoft.com/office/drawing/2016/5/12/chartex" xmlns:cx7="http://schemas.microsoft.com/office/drawing/2016/5/13/chartex" xmlns:cx8="http://schemas.microsoft.com/office/drawing/2016/5/14/chartex" xmlns:mc="http://schemas.openxmlformats.org/markup-compatibility/2006" xmlns:aink="http://schemas.microsoft.com/office/drawing/2016/ink" xmlns:am3d="http://schemas.microsoft.com/office/drawing/2017/model3d" xmlns:o="urn:schemas-microsoft-com:office:office" xmlns:r="http://schemas.openxmlformats.org/officeDocument/2006/relationships" xmlns:m="http://schemas.openxmlformats.org/officeDocument/2006/math" xmlns:v="urn:schemas-microsoft-com:vml" xmlns:wp14="http://schemas.microsoft.com/office/word/2010/wordprocessingDrawing" xmlns:wp="http://schemas.openxmlformats.org/drawingml/2006/wordprocessingDrawing" xmlns:w10="urn:schemas-microsoft-com:office:word" xmlns:w="http://schemas.openxmlformats.org/wordprocessingml/2006/main" xmlns:w14="http://schemas.microsoft.com/office/word/2010/wordml" xmlns:w15="http://schemas.microsoft.com/office/word/2012/wordml" xmlns:w16cex="http://schemas.microsoft.com/office/word/2018/wordml/cex" xmlns:w16cid="http://schemas.microsoft.com/office/word/2016/wordml/cid" xmlns:w16="http://schemas.microsoft.com/office/word/2018/wordml" xmlns:w16se="http://schemas.microsoft.com/office/word/2015/wordml/symex" xmlns:wpg="http://schemas.microsoft.com/office/word/2010/wordprocessingGroup" xmlns:wpi="http://schemas.microsoft.com/office/word/2010/wordprocessingInk" xmlns:wne="http://schemas.microsoft.com/office/word/2006/wordml" xmlns:wps="http://schemas.microsoft.com/office/word/2010/wordprocessingShape" mc:Ignorable="w14 w15 w16se w16cid w16 w16cex wp14">
+<w:ftr xmlns:wpc="http://schemas.microsoft.com/office/word/2010/wordprocessingCanvas" xmlns:cx="http://schemas.microsoft.com/office/drawing/2014/chartex" xmlns:cx1="http://schemas.microsoft.com/office/drawing/2015/9/8/chartex" xmlns:cx2="http://schemas.microsoft.com/office/drawing/2015/10/21/chartex" xmlns:cx3="http://schemas.microsoft.com/office/drawing/2016/5/9/chartex" xmlns:cx4="http://schemas.microsoft.com/office/drawing/2016/5/10/chartex" xmlns:cx5="http://schemas.microsoft.com/office/drawing/2016/5/11/chartex" xmlns:cx6="http://schemas.microsoft.com/office/drawing/2016/5/12/chartex" xmlns:cx7="http://schemas.microsoft.com/office/drawing/2016/5/13/chartex" xmlns:cx8="http://schemas.microsoft.com/office/drawing/2016/5/14/chartex" xmlns:mc="http://schemas.openxmlformats.org/markup-compatibility/2006" xmlns:aink="http://schemas.microsoft.com/office/drawing/2016/ink" xmlns:am3d="http://schemas.microsoft.com/office/drawing/2017/model3d" xmlns:o="urn:schemas-microsoft-com:office:office" xmlns:r="http://schemas.openxmlformats.org/officeDocument/2006/relationships" xmlns:m="http://schemas.openxmlformats.org/officeDocument/2006/math" xmlns:v="urn:schemas-microsoft-com:vml" xmlns:wp14="http://schemas.microsoft.com/office/word/2010/wordprocessingDrawing" xmlns:wp="http://schemas.openxmlformats.org/drawingml/2006/wordprocessingDrawing" xmlns:w10="urn:schemas-microsoft-com:office:word" xmlns:w="http://schemas.openxmlformats.org/wordprocessingml/2006/main" xmlns:w14="http://schemas.microsoft.com/office/word/2010/wordml" xmlns:w15="http://schemas.microsoft.com/office/word/2012/wordml" xmlns:w16cid="http://schemas.microsoft.com/office/word/2016/wordml/cid" xmlns:w16se="http://schemas.microsoft.com/office/word/2015/wordml/symex" xmlns:wpg="http://schemas.microsoft.com/office/word/2010/wordprocessingGroup" xmlns:wpi="http://schemas.microsoft.com/office/word/2010/wordprocessingInk" xmlns:wne="http://schemas.microsoft.com/office/word/2006/wordml" xmlns:wps="http://schemas.microsoft.com/office/word/2010/wordprocessingShape" mc:Ignorable="w14 w15 w16se w16cid wp14">
   <w:p>
     <w:pPr>
-      <w:pStyle w:val="Footer"/>
+      <w:pStyle w:val="Fuzeile"/>
     </w:pPr>
   </w:p>
 </w:ftr>
 </file>
 
 <file path=word/footer2.xml><?xml version="1.0" encoding="utf-8"?>
-<w:ftr xmlns:wpc="http://schemas.microsoft.com/office/word/2010/wordprocessingCanvas" xmlns:cx="http://schemas.microsoft.com/office/drawing/2014/chartex" xmlns:cx1="http://schemas.microsoft.com/office/drawing/2015/9/8/chartex" xmlns:cx2="http://schemas.microsoft.com/office/drawing/2015/10/21/chartex" xmlns:cx3="http://schemas.microsoft.com/office/drawing/2016/5/9/chartex" xmlns:cx4="http://schemas.microsoft.com/office/drawing/2016/5/10/chartex" xmlns:cx5="http://schemas.microsoft.com/office/drawing/2016/5/11/chartex" xmlns:cx6="http://schemas.microsoft.com/office/drawing/2016/5/12/chartex" xmlns:cx7="http://schemas.microsoft.com/office/drawing/2016/5/13/chartex" xmlns:cx8="http://schemas.microsoft.com/office/drawing/2016/5/14/chartex" xmlns:mc="http://schemas.openxmlformats.org/markup-compatibility/2006" xmlns:aink="http://schemas.microsoft.com/office/drawing/2016/ink" xmlns:am3d="http://schemas.microsoft.com/office/drawing/2017/model3d" xmlns:o="urn:schemas-microsoft-com:office:office" xmlns:r="http://schemas.openxmlformats.org/officeDocument/2006/relationships" xmlns:m="http://schemas.openxmlformats.org/officeDocument/2006/math" xmlns:v="urn:schemas-microsoft-com:vml" xmlns:wp14="http://schemas.microsoft.com/office/word/2010/wordprocessingDrawing" xmlns:wp="http://schemas.openxmlformats.org/drawingml/2006/wordprocessingDrawing" xmlns:w10="urn:schemas-microsoft-com:office:word" xmlns:w="http://schemas.openxmlformats.org/wordprocessingml/2006/main" xmlns:w14="http://schemas.microsoft.com/office/word/2010/wordml" xmlns:w15="http://schemas.microsoft.com/office/word/2012/wordml" xmlns:w16cex="http://schemas.microsoft.com/office/word/2018/wordml/cex" xmlns:w16cid="http://schemas.microsoft.com/office/word/2016/wordml/cid" xmlns:w16="http://schemas.microsoft.com/office/word/2018/wordml" xmlns:w16se="http://schemas.microsoft.com/office/word/2015/wordml/symex" xmlns:wpg="http://schemas.microsoft.com/office/word/2010/wordprocessingGroup" xmlns:wpi="http://schemas.microsoft.com/office/word/2010/wordprocessingInk" xmlns:wne="http://schemas.microsoft.com/office/word/2006/wordml" xmlns:wps="http://schemas.microsoft.com/office/word/2010/wordprocessingShape" mc:Ignorable="w14 w15 w16se w16cid w16 w16cex wp14">
+<w:ftr xmlns:wpc="http://schemas.microsoft.com/office/word/2010/wordprocessingCanvas" xmlns:cx="http://schemas.microsoft.com/office/drawing/2014/chartex" xmlns:cx1="http://schemas.microsoft.com/office/drawing/2015/9/8/chartex" xmlns:cx2="http://schemas.microsoft.com/office/drawing/2015/10/21/chartex" xmlns:cx3="http://schemas.microsoft.com/office/drawing/2016/5/9/chartex" xmlns:cx4="http://schemas.microsoft.com/office/drawing/2016/5/10/chartex" xmlns:cx5="http://schemas.microsoft.com/office/drawing/2016/5/11/chartex" xmlns:cx6="http://schemas.microsoft.com/office/drawing/2016/5/12/chartex" xmlns:cx7="http://schemas.microsoft.com/office/drawing/2016/5/13/chartex" xmlns:cx8="http://schemas.microsoft.com/office/drawing/2016/5/14/chartex" xmlns:mc="http://schemas.openxmlformats.org/markup-compatibility/2006" xmlns:aink="http://schemas.microsoft.com/office/drawing/2016/ink" xmlns:am3d="http://schemas.microsoft.com/office/drawing/2017/model3d" xmlns:o="urn:schemas-microsoft-com:office:office" xmlns:r="http://schemas.openxmlformats.org/officeDocument/2006/relationships" xmlns:m="http://schemas.openxmlformats.org/officeDocument/2006/math" xmlns:v="urn:schemas-microsoft-com:vml" xmlns:wp14="http://schemas.microsoft.com/office/word/2010/wordprocessingDrawing" xmlns:wp="http://schemas.openxmlformats.org/drawingml/2006/wordprocessingDrawing" xmlns:w10="urn:schemas-microsoft-com:office:word" xmlns:w="http://schemas.openxmlformats.org/wordprocessingml/2006/main" xmlns:w14="http://schemas.microsoft.com/office/word/2010/wordml" xmlns:w15="http://schemas.microsoft.com/office/word/2012/wordml" xmlns:w16cid="http://schemas.microsoft.com/office/word/2016/wordml/cid" xmlns:w16se="http://schemas.microsoft.com/office/word/2015/wordml/symex" xmlns:wpg="http://schemas.microsoft.com/office/word/2010/wordprocessingGroup" xmlns:wpi="http://schemas.microsoft.com/office/word/2010/wordprocessingInk" xmlns:wne="http://schemas.microsoft.com/office/word/2006/wordml" xmlns:wps="http://schemas.microsoft.com/office/word/2010/wordprocessingShape" mc:Ignorable="w14 w15 w16se w16cid wp14">
   <w:p>
     <w:pPr>
-      <w:pStyle w:val="Footer"/>
+      <w:pStyle w:val="Fuzeile"/>
     </w:pPr>
     <w:r>
       <w:rPr>
@@ -146,7 +146,7 @@
               <v:stroke joinstyle="miter"/>
               <v:path gradientshapeok="t" o:connecttype="rect"/>
             </v:shapetype>
-            <v:shape id="MSIPCM8f244583a801df9f891f53dd" o:spid="_x0000_s1026" type="#_x0000_t202" alt="{&quot;HashCode&quot;:-297972150,&quot;Height&quot;:792.0,&quot;Width&quot;:612.0,&quot;Placement&quot;:&quot;Footer&quot;,&quot;Index&quot;:&quot;Primary&quot;,&quot;Section&quot;:1,&quot;Top&quot;:0.0,&quot;Left&quot;:0.0}" style="position:absolute;margin-left:0;margin-top:756pt;width:612pt;height:21pt;z-index:251657216;visibility:visible;mso-wrap-style:square;mso-wrap-distance-left:9pt;mso-wrap-distance-top:0;mso-wrap-distance-right:9pt;mso-wrap-distance-bottom:0;mso-position-horizontal:absolute;mso-position-horizontal-relative:page;mso-position-vertical:absolute;mso-position-vertical-relative:page;v-text-anchor:bottom" o:gfxdata="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" o:allowincell="f" filled="f" stroked="f" strokeweight=".5pt">
+            <v:shape id="MSIPCM8f244583a801df9f891f53dd" o:spid="_x0000_s1026" type="#_x0000_t202" alt="{&quot;HashCode&quot;:-297972150,&quot;Height&quot;:792.0,&quot;Width&quot;:612.0,&quot;Placement&quot;:&quot;Footer&quot;,&quot;Index&quot;:&quot;Primary&quot;,&quot;Section&quot;:1,&quot;Top&quot;:0.0,&quot;Left&quot;:0.0}" style="position:absolute;margin-left:0;margin-top:756pt;width:612pt;height:21pt;z-index:251657216;visibility:visible;mso-wrap-style:square;mso-wrap-distance-left:9pt;mso-wrap-distance-top:0;mso-wrap-distance-right:9pt;mso-wrap-distance-bottom:0;mso-position-horizontal:absolute;mso-position-horizontal-relative:page;mso-position-vertical:absolute;mso-position-vertical-relative:page;v-text-anchor:bottom" o:gfxdata="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" o:allowincell="f" filled="f" stroked="f" strokeweight=".5pt">
               <v:textbox inset=",0,,0">
                 <w:txbxContent>
                   <w:p>
@@ -178,10 +178,10 @@
 </file>
 
 <file path=word/footer3.xml><?xml version="1.0" encoding="utf-8"?>
-<w:ftr xmlns:wpc="http://schemas.microsoft.com/office/word/2010/wordprocessingCanvas" xmlns:cx="http://schemas.microsoft.com/office/drawing/2014/chartex" xmlns:cx1="http://schemas.microsoft.com/office/drawing/2015/9/8/chartex" xmlns:cx2="http://schemas.microsoft.com/office/drawing/2015/10/21/chartex" xmlns:cx3="http://schemas.microsoft.com/office/drawing/2016/5/9/chartex" xmlns:cx4="http://schemas.microsoft.com/office/drawing/2016/5/10/chartex" xmlns:cx5="http://schemas.microsoft.com/office/drawing/2016/5/11/chartex" xmlns:cx6="http://schemas.microsoft.com/office/drawing/2016/5/12/chartex" xmlns:cx7="http://schemas.microsoft.com/office/drawing/2016/5/13/chartex" xmlns:cx8="http://schemas.microsoft.com/office/drawing/2016/5/14/chartex" xmlns:mc="http://schemas.openxmlformats.org/markup-compatibility/2006" xmlns:aink="http://schemas.microsoft.com/office/drawing/2016/ink" xmlns:am3d="http://schemas.microsoft.com/office/drawing/2017/model3d" xmlns:o="urn:schemas-microsoft-com:office:office" xmlns:r="http://schemas.openxmlformats.org/officeDocument/2006/relationships" xmlns:m="http://schemas.openxmlformats.org/officeDocument/2006/math" xmlns:v="urn:schemas-microsoft-com:vml" xmlns:wp14="http://schemas.microsoft.com/office/word/2010/wordprocessingDrawing" xmlns:wp="http://schemas.openxmlformats.org/drawingml/2006/wordprocessingDrawing" xmlns:w10="urn:schemas-microsoft-com:office:word" xmlns:w="http://schemas.openxmlformats.org/wordprocessingml/2006/main" xmlns:w14="http://schemas.microsoft.com/office/word/2010/wordml" xmlns:w15="http://schemas.microsoft.com/office/word/2012/wordml" xmlns:w16cex="http://schemas.microsoft.com/office/word/2018/wordml/cex" xmlns:w16cid="http://schemas.microsoft.com/office/word/2016/wordml/cid" xmlns:w16="http://schemas.microsoft.com/office/word/2018/wordml" xmlns:w16se="http://schemas.microsoft.com/office/word/2015/wordml/symex" xmlns:wpg="http://schemas.microsoft.com/office/word/2010/wordprocessingGroup" xmlns:wpi="http://schemas.microsoft.com/office/word/2010/wordprocessingInk" xmlns:wne="http://schemas.microsoft.com/office/word/2006/wordml" xmlns:wps="http://schemas.microsoft.com/office/word/2010/wordprocessingShape" mc:Ignorable="w14 w15 w16se w16cid w16 w16cex wp14">
+<w:ftr xmlns:wpc="http://schemas.microsoft.com/office/word/2010/wordprocessingCanvas" xmlns:cx="http://schemas.microsoft.com/office/drawing/2014/chartex" xmlns:cx1="http://schemas.microsoft.com/office/drawing/2015/9/8/chartex" xmlns:cx2="http://schemas.microsoft.com/office/drawing/2015/10/21/chartex" xmlns:cx3="http://schemas.microsoft.com/office/drawing/2016/5/9/chartex" xmlns:cx4="http://schemas.microsoft.com/office/drawing/2016/5/10/chartex" xmlns:cx5="http://schemas.microsoft.com/office/drawing/2016/5/11/chartex" xmlns:cx6="http://schemas.microsoft.com/office/drawing/2016/5/12/chartex" xmlns:cx7="http://schemas.microsoft.com/office/drawing/2016/5/13/chartex" xmlns:cx8="http://schemas.microsoft.com/office/drawing/2016/5/14/chartex" xmlns:mc="http://schemas.openxmlformats.org/markup-compatibility/2006" xmlns:aink="http://schemas.microsoft.com/office/drawing/2016/ink" xmlns:am3d="http://schemas.microsoft.com/office/drawing/2017/model3d" xmlns:o="urn:schemas-microsoft-com:office:office" xmlns:r="http://schemas.openxmlformats.org/officeDocument/2006/relationships" xmlns:m="http://schemas.openxmlformats.org/officeDocument/2006/math" xmlns:v="urn:schemas-microsoft-com:vml" xmlns:wp14="http://schemas.microsoft.com/office/word/2010/wordprocessingDrawing" xmlns:wp="http://schemas.openxmlformats.org/drawingml/2006/wordprocessingDrawing" xmlns:w10="urn:schemas-microsoft-com:office:word" xmlns:w="http://schemas.openxmlformats.org/wordprocessingml/2006/main" xmlns:w14="http://schemas.microsoft.com/office/word/2010/wordml" xmlns:w15="http://schemas.microsoft.com/office/word/2012/wordml" xmlns:w16cid="http://schemas.microsoft.com/office/word/2016/wordml/cid" xmlns:w16se="http://schemas.microsoft.com/office/word/2015/wordml/symex" xmlns:wpg="http://schemas.microsoft.com/office/word/2010/wordprocessingGroup" xmlns:wpi="http://schemas.microsoft.com/office/word/2010/wordprocessingInk" xmlns:wne="http://schemas.microsoft.com/office/word/2006/wordml" xmlns:wps="http://schemas.microsoft.com/office/word/2010/wordprocessingShape" mc:Ignorable="w14 w15 w16se w16cid wp14">
   <w:p>
     <w:pPr>
-      <w:pStyle w:val="Footer"/>
+      <w:pStyle w:val="Fuzeile"/>
     </w:pPr>
     <w:r>
       <w:rPr>
@@ -267,8 +267,7 @@
               <v:stroke joinstyle="miter"/>
               <v:path gradientshapeok="t" o:connecttype="rect"/>
             </v:shapetype>
-            <v:shape id="MSIPCM3d8c47a58e09856f1f5176c2" o:spid="_x0000_s1027" type="#_x0000_t202" alt="{&quot;HashCode&quot;:-297972150,&quot;Height&quot;:792.0,&quot;Width&quot;:612.0,&quot;Placement&quot;:&quot;Footer&quot;,&quot;Index&quot;:&quot;FirstPage&quot;,&quot;Section&quot;:1,&quot;Top&quot;:0.0,&quot;Left&quot;:0.0}" style="position:absolute;margin-left:0;margin-top:755.45pt;width:612pt;height:21.5pt;z-index:251659264;visibility:visible;mso-wrap-style:square;mso-wrap-distance-left:9pt;mso-wrap-distance-top:0;mso-wrap-distance-right:9pt;mso-wrap-distance-bottom:0;mso-position-horizontal:absolute;mso-position-horizontal-relative:page;mso-position-vertical:absolute;mso-position-vertical-relative:page;v-text-anchor:bottom" o:gfxdata="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" o:allowincell="f" filled="f" stroked="f" strokeweight=".5pt">
-              <v:fill o:detectmouseclick="t"/>
+            <v:shape id="MSIPCM3d8c47a58e09856f1f5176c2" o:spid="_x0000_s1027" type="#_x0000_t202" alt="{&quot;HashCode&quot;:-297972150,&quot;Height&quot;:792.0,&quot;Width&quot;:612.0,&quot;Placement&quot;:&quot;Footer&quot;,&quot;Index&quot;:&quot;FirstPage&quot;,&quot;Section&quot;:1,&quot;Top&quot;:0.0,&quot;Left&quot;:0.0}" style="position:absolute;margin-left:0;margin-top:755.45pt;width:612pt;height:21.5pt;z-index:251659264;visibility:visible;mso-wrap-style:square;mso-wrap-distance-left:9pt;mso-wrap-distance-top:0;mso-wrap-distance-right:9pt;mso-wrap-distance-bottom:0;mso-position-horizontal:absolute;mso-position-horizontal-relative:page;mso-position-vertical:absolute;mso-position-vertical-relative:page;v-text-anchor:bottom" o:gfxdata="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" o:allowincell="f" filled="f" stroked="f" strokeweight=".5pt">
               <v:textbox inset=",0,,0">
                 <w:txbxContent>
                   <w:p>
@@ -300,7 +299,7 @@
 </file>
 
 <file path=word/footnotes.xml><?xml version="1.0" encoding="utf-8"?>
-<w:footnotes xmlns:wpc="http://schemas.microsoft.com/office/word/2010/wordprocessingCanvas" xmlns:cx="http://schemas.microsoft.com/office/drawing/2014/chartex" xmlns:cx1="http://schemas.microsoft.com/office/drawing/2015/9/8/chartex" xmlns:cx2="http://schemas.microsoft.com/office/drawing/2015/10/21/chartex" xmlns:cx3="http://schemas.microsoft.com/office/drawing/2016/5/9/chartex" xmlns:cx4="http://schemas.microsoft.com/office/drawing/2016/5/10/chartex" xmlns:cx5="http://schemas.microsoft.com/office/drawing/2016/5/11/chartex" xmlns:cx6="http://schemas.microsoft.com/office/drawing/2016/5/12/chartex" xmlns:cx7="http://schemas.microsoft.com/office/drawing/2016/5/13/chartex" xmlns:cx8="http://schemas.microsoft.com/office/drawing/2016/5/14/chartex" xmlns:mc="http://schemas.openxmlformats.org/markup-compatibility/2006" xmlns:aink="http://schemas.microsoft.com/office/drawing/2016/ink" xmlns:am3d="http://schemas.microsoft.com/office/drawing/2017/model3d" xmlns:o="urn:schemas-microsoft-com:office:office" xmlns:r="http://schemas.openxmlformats.org/officeDocument/2006/relationships" xmlns:m="http://schemas.openxmlformats.org/officeDocument/2006/math" xmlns:v="urn:schemas-microsoft-com:vml" xmlns:wp14="http://schemas.microsoft.com/office/word/2010/wordprocessingDrawing" xmlns:wp="http://schemas.openxmlformats.org/drawingml/2006/wordprocessingDrawing" xmlns:w10="urn:schemas-microsoft-com:office:word" xmlns:w="http://schemas.openxmlformats.org/wordprocessingml/2006/main" xmlns:w14="http://schemas.microsoft.com/office/word/2010/wordml" xmlns:w15="http://schemas.microsoft.com/office/word/2012/wordml" xmlns:w16cex="http://schemas.microsoft.com/office/word/2018/wordml/cex" xmlns:w16cid="http://schemas.microsoft.com/office/word/2016/wordml/cid" xmlns:w16="http://schemas.microsoft.com/office/word/2018/wordml" xmlns:w16se="http://schemas.microsoft.com/office/word/2015/wordml/symex" xmlns:wpg="http://schemas.microsoft.com/office/word/2010/wordprocessingGroup" xmlns:wpi="http://schemas.microsoft.com/office/word/2010/wordprocessingInk" xmlns:wne="http://schemas.microsoft.com/office/word/2006/wordml" xmlns:wps="http://schemas.microsoft.com/office/word/2010/wordprocessingShape" mc:Ignorable="w14 w15 w16se w16cid w16 w16cex wp14">
+<w:footnotes xmlns:wpc="http://schemas.microsoft.com/office/word/2010/wordprocessingCanvas" xmlns:cx="http://schemas.microsoft.com/office/drawing/2014/chartex" xmlns:cx1="http://schemas.microsoft.com/office/drawing/2015/9/8/chartex" xmlns:cx2="http://schemas.microsoft.com/office/drawing/2015/10/21/chartex" xmlns:cx3="http://schemas.microsoft.com/office/drawing/2016/5/9/chartex" xmlns:cx4="http://schemas.microsoft.com/office/drawing/2016/5/10/chartex" xmlns:cx5="http://schemas.microsoft.com/office/drawing/2016/5/11/chartex" xmlns:cx6="http://schemas.microsoft.com/office/drawing/2016/5/12/chartex" xmlns:cx7="http://schemas.microsoft.com/office/drawing/2016/5/13/chartex" xmlns:cx8="http://schemas.microsoft.com/office/drawing/2016/5/14/chartex" xmlns:mc="http://schemas.openxmlformats.org/markup-compatibility/2006" xmlns:aink="http://schemas.microsoft.com/office/drawing/2016/ink" xmlns:am3d="http://schemas.microsoft.com/office/drawing/2017/model3d" xmlns:o="urn:schemas-microsoft-com:office:office" xmlns:r="http://schemas.openxmlformats.org/officeDocument/2006/relationships" xmlns:m="http://schemas.openxmlformats.org/officeDocument/2006/math" xmlns:v="urn:schemas-microsoft-com:vml" xmlns:wp14="http://schemas.microsoft.com/office/word/2010/wordprocessingDrawing" xmlns:wp="http://schemas.openxmlformats.org/drawingml/2006/wordprocessingDrawing" xmlns:w10="urn:schemas-microsoft-com:office:word" xmlns:w="http://schemas.openxmlformats.org/wordprocessingml/2006/main" xmlns:w14="http://schemas.microsoft.com/office/word/2010/wordml" xmlns:w15="http://schemas.microsoft.com/office/word/2012/wordml" xmlns:w16cid="http://schemas.microsoft.com/office/word/2016/wordml/cid" xmlns:w16se="http://schemas.microsoft.com/office/word/2015/wordml/symex" xmlns:wpg="http://schemas.microsoft.com/office/word/2010/wordprocessingGroup" xmlns:wpi="http://schemas.microsoft.com/office/word/2010/wordprocessingInk" xmlns:wne="http://schemas.microsoft.com/office/word/2006/wordml" xmlns:wps="http://schemas.microsoft.com/office/word/2010/wordprocessingShape" mc:Ignorable="w14 w15 w16se w16cid wp14">
   <w:footnote w:type="separator" w:id="-1">
     <w:p>
       <w:r>
@@ -319,37 +318,37 @@
 </file>
 
 <file path=word/header1.xml><?xml version="1.0" encoding="utf-8"?>
-<w:hdr xmlns:wpc="http://schemas.microsoft.com/office/word/2010/wordprocessingCanvas" xmlns:cx="http://schemas.microsoft.com/office/drawing/2014/chartex" xmlns:cx1="http://schemas.microsoft.com/office/drawing/2015/9/8/chartex" xmlns:cx2="http://schemas.microsoft.com/office/drawing/2015/10/21/chartex" xmlns:cx3="http://schemas.microsoft.com/office/drawing/2016/5/9/chartex" xmlns:cx4="http://schemas.microsoft.com/office/drawing/2016/5/10/chartex" xmlns:cx5="http://schemas.microsoft.com/office/drawing/2016/5/11/chartex" xmlns:cx6="http://schemas.microsoft.com/office/drawing/2016/5/12/chartex" xmlns:cx7="http://schemas.microsoft.com/office/drawing/2016/5/13/chartex" xmlns:cx8="http://schemas.microsoft.com/office/drawing/2016/5/14/chartex" xmlns:mc="http://schemas.openxmlformats.org/markup-compatibility/2006" xmlns:aink="http://schemas.microsoft.com/office/drawing/2016/ink" xmlns:am3d="http://schemas.microsoft.com/office/drawing/2017/model3d" xmlns:o="urn:schemas-microsoft-com:office:office" xmlns:r="http://schemas.openxmlformats.org/officeDocument/2006/relationships" xmlns:m="http://schemas.openxmlformats.org/officeDocument/2006/math" xmlns:v="urn:schemas-microsoft-com:vml" xmlns:wp14="http://schemas.microsoft.com/office/word/2010/wordprocessingDrawing" xmlns:wp="http://schemas.openxmlformats.org/drawingml/2006/wordprocessingDrawing" xmlns:w10="urn:schemas-microsoft-com:office:word" xmlns:w="http://schemas.openxmlformats.org/wordprocessingml/2006/main" xmlns:w14="http://schemas.microsoft.com/office/word/2010/wordml" xmlns:w15="http://schemas.microsoft.com/office/word/2012/wordml" xmlns:w16cex="http://schemas.microsoft.com/office/word/2018/wordml/cex" xmlns:w16cid="http://schemas.microsoft.com/office/word/2016/wordml/cid" xmlns:w16="http://schemas.microsoft.com/office/word/2018/wordml" xmlns:w16se="http://schemas.microsoft.com/office/word/2015/wordml/symex" xmlns:wpg="http://schemas.microsoft.com/office/word/2010/wordprocessingGroup" xmlns:wpi="http://schemas.microsoft.com/office/word/2010/wordprocessingInk" xmlns:wne="http://schemas.microsoft.com/office/word/2006/wordml" xmlns:wps="http://schemas.microsoft.com/office/word/2010/wordprocessingShape" mc:Ignorable="w14 w15 w16se w16cid w16 w16cex wp14">
+<w:hdr xmlns:wpc="http://schemas.microsoft.com/office/word/2010/wordprocessingCanvas" xmlns:cx="http://schemas.microsoft.com/office/drawing/2014/chartex" xmlns:cx1="http://schemas.microsoft.com/office/drawing/2015/9/8/chartex" xmlns:cx2="http://schemas.microsoft.com/office/drawing/2015/10/21/chartex" xmlns:cx3="http://schemas.microsoft.com/office/drawing/2016/5/9/chartex" xmlns:cx4="http://schemas.microsoft.com/office/drawing/2016/5/10/chartex" xmlns:cx5="http://schemas.microsoft.com/office/drawing/2016/5/11/chartex" xmlns:cx6="http://schemas.microsoft.com/office/drawing/2016/5/12/chartex" xmlns:cx7="http://schemas.microsoft.com/office/drawing/2016/5/13/chartex" xmlns:cx8="http://schemas.microsoft.com/office/drawing/2016/5/14/chartex" xmlns:mc="http://schemas.openxmlformats.org/markup-compatibility/2006" xmlns:aink="http://schemas.microsoft.com/office/drawing/2016/ink" xmlns:am3d="http://schemas.microsoft.com/office/drawing/2017/model3d" xmlns:o="urn:schemas-microsoft-com:office:office" xmlns:r="http://schemas.openxmlformats.org/officeDocument/2006/relationships" xmlns:m="http://schemas.openxmlformats.org/officeDocument/2006/math" xmlns:v="urn:schemas-microsoft-com:vml" xmlns:wp14="http://schemas.microsoft.com/office/word/2010/wordprocessingDrawing" xmlns:wp="http://schemas.openxmlformats.org/drawingml/2006/wordprocessingDrawing" xmlns:w10="urn:schemas-microsoft-com:office:word" xmlns:w="http://schemas.openxmlformats.org/wordprocessingml/2006/main" xmlns:w14="http://schemas.microsoft.com/office/word/2010/wordml" xmlns:w15="http://schemas.microsoft.com/office/word/2012/wordml" xmlns:w16cid="http://schemas.microsoft.com/office/word/2016/wordml/cid" xmlns:w16se="http://schemas.microsoft.com/office/word/2015/wordml/symex" xmlns:wpg="http://schemas.microsoft.com/office/word/2010/wordprocessingGroup" xmlns:wpi="http://schemas.microsoft.com/office/word/2010/wordprocessingInk" xmlns:wne="http://schemas.microsoft.com/office/word/2006/wordml" xmlns:wps="http://schemas.microsoft.com/office/word/2010/wordprocessingShape" mc:Ignorable="w14 w15 w16se w16cid wp14">
   <w:p>
     <w:pPr>
-      <w:pStyle w:val="Header"/>
+      <w:pStyle w:val="Kopfzeile"/>
     </w:pPr>
   </w:p>
 </w:hdr>
 </file>
 
 <file path=word/header2.xml><?xml version="1.0" encoding="utf-8"?>
-<w:hdr xmlns:wpc="http://schemas.microsoft.com/office/word/2010/wordprocessingCanvas" xmlns:cx="http://schemas.microsoft.com/office/drawing/2014/chartex" xmlns:cx1="http://schemas.microsoft.com/office/drawing/2015/9/8/chartex" xmlns:cx2="http://schemas.microsoft.com/office/drawing/2015/10/21/chartex" xmlns:cx3="http://schemas.microsoft.com/office/drawing/2016/5/9/chartex" xmlns:cx4="http://schemas.microsoft.com/office/drawing/2016/5/10/chartex" xmlns:cx5="http://schemas.microsoft.com/office/drawing/2016/5/11/chartex" xmlns:cx6="http://schemas.microsoft.com/office/drawing/2016/5/12/chartex" xmlns:cx7="http://schemas.microsoft.com/office/drawing/2016/5/13/chartex" xmlns:cx8="http://schemas.microsoft.com/office/drawing/2016/5/14/chartex" xmlns:mc="http://schemas.openxmlformats.org/markup-compatibility/2006" xmlns:aink="http://schemas.microsoft.com/office/drawing/2016/ink" xmlns:am3d="http://schemas.microsoft.com/office/drawing/2017/model3d" xmlns:o="urn:schemas-microsoft-com:office:office" xmlns:r="http://schemas.openxmlformats.org/officeDocument/2006/relationships" xmlns:m="http://schemas.openxmlformats.org/officeDocument/2006/math" xmlns:v="urn:schemas-microsoft-com:vml" xmlns:wp14="http://schemas.microsoft.com/office/word/2010/wordprocessingDrawing" xmlns:wp="http://schemas.openxmlformats.org/drawingml/2006/wordprocessingDrawing" xmlns:w10="urn:schemas-microsoft-com:office:word" xmlns:w="http://schemas.openxmlformats.org/wordprocessingml/2006/main" xmlns:w14="http://schemas.microsoft.com/office/word/2010/wordml" xmlns:w15="http://schemas.microsoft.com/office/word/2012/wordml" xmlns:w16cex="http://schemas.microsoft.com/office/word/2018/wordml/cex" xmlns:w16cid="http://schemas.microsoft.com/office/word/2016/wordml/cid" xmlns:w16="http://schemas.microsoft.com/office/word/2018/wordml" xmlns:w16se="http://schemas.microsoft.com/office/word/2015/wordml/symex" xmlns:wpg="http://schemas.microsoft.com/office/word/2010/wordprocessingGroup" xmlns:wpi="http://schemas.microsoft.com/office/word/2010/wordprocessingInk" xmlns:wne="http://schemas.microsoft.com/office/word/2006/wordml" xmlns:wps="http://schemas.microsoft.com/office/word/2010/wordprocessingShape" mc:Ignorable="w14 w15 w16se w16cid w16 w16cex wp14">
+<w:hdr xmlns:wpc="http://schemas.microsoft.com/office/word/2010/wordprocessingCanvas" xmlns:cx="http://schemas.microsoft.com/office/drawing/2014/chartex" xmlns:cx1="http://schemas.microsoft.com/office/drawing/2015/9/8/chartex" xmlns:cx2="http://schemas.microsoft.com/office/drawing/2015/10/21/chartex" xmlns:cx3="http://schemas.microsoft.com/office/drawing/2016/5/9/chartex" xmlns:cx4="http://schemas.microsoft.com/office/drawing/2016/5/10/chartex" xmlns:cx5="http://schemas.microsoft.com/office/drawing/2016/5/11/chartex" xmlns:cx6="http://schemas.microsoft.com/office/drawing/2016/5/12/chartex" xmlns:cx7="http://schemas.microsoft.com/office/drawing/2016/5/13/chartex" xmlns:cx8="http://schemas.microsoft.com/office/drawing/2016/5/14/chartex" xmlns:mc="http://schemas.openxmlformats.org/markup-compatibility/2006" xmlns:aink="http://schemas.microsoft.com/office/drawing/2016/ink" xmlns:am3d="http://schemas.microsoft.com/office/drawing/2017/model3d" xmlns:o="urn:schemas-microsoft-com:office:office" xmlns:r="http://schemas.openxmlformats.org/officeDocument/2006/relationships" xmlns:m="http://schemas.openxmlformats.org/officeDocument/2006/math" xmlns:v="urn:schemas-microsoft-com:vml" xmlns:wp14="http://schemas.microsoft.com/office/word/2010/wordprocessingDrawing" xmlns:wp="http://schemas.openxmlformats.org/drawingml/2006/wordprocessingDrawing" xmlns:w10="urn:schemas-microsoft-com:office:word" xmlns:w="http://schemas.openxmlformats.org/wordprocessingml/2006/main" xmlns:w14="http://schemas.microsoft.com/office/word/2010/wordml" xmlns:w15="http://schemas.microsoft.com/office/word/2012/wordml" xmlns:w16cid="http://schemas.microsoft.com/office/word/2016/wordml/cid" xmlns:w16se="http://schemas.microsoft.com/office/word/2015/wordml/symex" xmlns:wpg="http://schemas.microsoft.com/office/word/2010/wordprocessingGroup" xmlns:wpi="http://schemas.microsoft.com/office/word/2010/wordprocessingInk" xmlns:wne="http://schemas.microsoft.com/office/word/2006/wordml" xmlns:wps="http://schemas.microsoft.com/office/word/2010/wordprocessingShape" mc:Ignorable="w14 w15 w16se w16cid wp14">
   <w:p>
     <w:pPr>
-      <w:pStyle w:val="Header"/>
+      <w:pStyle w:val="Kopfzeile"/>
     </w:pPr>
   </w:p>
 </w:hdr>
 </file>
 
 <file path=word/header3.xml><?xml version="1.0" encoding="utf-8"?>
-<w:hdr xmlns:wpc="http://schemas.microsoft.com/office/word/2010/wordprocessingCanvas" xmlns:cx="http://schemas.microsoft.com/office/drawing/2014/chartex" xmlns:cx1="http://schemas.microsoft.com/office/drawing/2015/9/8/chartex" xmlns:cx2="http://schemas.microsoft.com/office/drawing/2015/10/21/chartex" xmlns:cx3="http://schemas.microsoft.com/office/drawing/2016/5/9/chartex" xmlns:cx4="http://schemas.microsoft.com/office/drawing/2016/5/10/chartex" xmlns:cx5="http://schemas.microsoft.com/office/drawing/2016/5/11/chartex" xmlns:cx6="http://schemas.microsoft.com/office/drawing/2016/5/12/chartex" xmlns:cx7="http://schemas.microsoft.com/office/drawing/2016/5/13/chartex" xmlns:cx8="http://schemas.microsoft.com/office/drawing/2016/5/14/chartex" xmlns:mc="http://schemas.openxmlformats.org/markup-compatibility/2006" xmlns:aink="http://schemas.microsoft.com/office/drawing/2016/ink" xmlns:am3d="http://schemas.microsoft.com/office/drawing/2017/model3d" xmlns:o="urn:schemas-microsoft-com:office:office" xmlns:r="http://schemas.openxmlformats.org/officeDocument/2006/relationships" xmlns:m="http://schemas.openxmlformats.org/officeDocument/2006/math" xmlns:v="urn:schemas-microsoft-com:vml" xmlns:wp14="http://schemas.microsoft.com/office/word/2010/wordprocessingDrawing" xmlns:wp="http://schemas.openxmlformats.org/drawingml/2006/wordprocessingDrawing" xmlns:w10="urn:schemas-microsoft-com:office:word" xmlns:w="http://schemas.openxmlformats.org/wordprocessingml/2006/main" xmlns:w14="http://schemas.microsoft.com/office/word/2010/wordml" xmlns:w15="http://schemas.microsoft.com/office/word/2012/wordml" xmlns:w16cex="http://schemas.microsoft.com/office/word/2018/wordml/cex" xmlns:w16cid="http://schemas.microsoft.com/office/word/2016/wordml/cid" xmlns:w16="http://schemas.microsoft.com/office/word/2018/wordml" xmlns:w16se="http://schemas.microsoft.com/office/word/2015/wordml/symex" xmlns:wpg="http://schemas.microsoft.com/office/word/2010/wordprocessingGroup" xmlns:wpi="http://schemas.microsoft.com/office/word/2010/wordprocessingInk" xmlns:wne="http://schemas.microsoft.com/office/word/2006/wordml" xmlns:wps="http://schemas.microsoft.com/office/word/2010/wordprocessingShape" mc:Ignorable="w14 w15 w16se w16cid w16 w16cex wp14">
+<w:hdr xmlns:wpc="http://schemas.microsoft.com/office/word/2010/wordprocessingCanvas" xmlns:cx="http://schemas.microsoft.com/office/drawing/2014/chartex" xmlns:cx1="http://schemas.microsoft.com/office/drawing/2015/9/8/chartex" xmlns:cx2="http://schemas.microsoft.com/office/drawing/2015/10/21/chartex" xmlns:cx3="http://schemas.microsoft.com/office/drawing/2016/5/9/chartex" xmlns:cx4="http://schemas.microsoft.com/office/drawing/2016/5/10/chartex" xmlns:cx5="http://schemas.microsoft.com/office/drawing/2016/5/11/chartex" xmlns:cx6="http://schemas.microsoft.com/office/drawing/2016/5/12/chartex" xmlns:cx7="http://schemas.microsoft.com/office/drawing/2016/5/13/chartex" xmlns:cx8="http://schemas.microsoft.com/office/drawing/2016/5/14/chartex" xmlns:mc="http://schemas.openxmlformats.org/markup-compatibility/2006" xmlns:aink="http://schemas.microsoft.com/office/drawing/2016/ink" xmlns:am3d="http://schemas.microsoft.com/office/drawing/2017/model3d" xmlns:o="urn:schemas-microsoft-com:office:office" xmlns:r="http://schemas.openxmlformats.org/officeDocument/2006/relationships" xmlns:m="http://schemas.openxmlformats.org/officeDocument/2006/math" xmlns:v="urn:schemas-microsoft-com:vml" xmlns:wp14="http://schemas.microsoft.com/office/word/2010/wordprocessingDrawing" xmlns:wp="http://schemas.openxmlformats.org/drawingml/2006/wordprocessingDrawing" xmlns:w10="urn:schemas-microsoft-com:office:word" xmlns:w="http://schemas.openxmlformats.org/wordprocessingml/2006/main" xmlns:w14="http://schemas.microsoft.com/office/word/2010/wordml" xmlns:w15="http://schemas.microsoft.com/office/word/2012/wordml" xmlns:w16cid="http://schemas.microsoft.com/office/word/2016/wordml/cid" xmlns:w16se="http://schemas.microsoft.com/office/word/2015/wordml/symex" xmlns:wpg="http://schemas.microsoft.com/office/word/2010/wordprocessingGroup" xmlns:wpi="http://schemas.microsoft.com/office/word/2010/wordprocessingInk" xmlns:wne="http://schemas.microsoft.com/office/word/2006/wordml" xmlns:wps="http://schemas.microsoft.com/office/word/2010/wordprocessingShape" mc:Ignorable="w14 w15 w16se w16cid wp14">
   <w:p>
     <w:pPr>
-      <w:pStyle w:val="Header"/>
+      <w:pStyle w:val="Kopfzeile"/>
     </w:pPr>
   </w:p>
 </w:hdr>
 </file>
 
 <file path=word/numbering.xml><?xml version="1.0" encoding="utf-8"?>
-<w:numbering xmlns:wpc="http://schemas.microsoft.com/office/word/2010/wordprocessingCanvas" xmlns:cx="http://schemas.microsoft.com/office/drawing/2014/chartex" xmlns:cx1="http://schemas.microsoft.com/office/drawing/2015/9/8/chartex" xmlns:cx2="http://schemas.microsoft.com/office/drawing/2015/10/21/chartex" xmlns:cx3="http://schemas.microsoft.com/office/drawing/2016/5/9/chartex" xmlns:cx4="http://schemas.microsoft.com/office/drawing/2016/5/10/chartex" xmlns:cx5="http://schemas.microsoft.com/office/drawing/2016/5/11/chartex" xmlns:cx6="http://schemas.microsoft.com/office/drawing/2016/5/12/chartex" xmlns:cx7="http://schemas.microsoft.com/office/drawing/2016/5/13/chartex" xmlns:cx8="http://schemas.microsoft.com/office/drawing/2016/5/14/chartex" xmlns:mc="http://schemas.openxmlformats.org/markup-compatibility/2006" xmlns:aink="http://schemas.microsoft.com/office/drawing/2016/ink" xmlns:am3d="http://schemas.microsoft.com/office/drawing/2017/model3d" xmlns:o="urn:schemas-microsoft-com:office:office" xmlns:r="http://schemas.openxmlformats.org/officeDocument/2006/relationships" xmlns:m="http://schemas.openxmlformats.org/officeDocument/2006/math" xmlns:v="urn:schemas-microsoft-com:vml" xmlns:wp14="http://schemas.microsoft.com/office/word/2010/wordprocessingDrawing" xmlns:wp="http://schemas.openxmlformats.org/drawingml/2006/wordprocessingDrawing" xmlns:w10="urn:schemas-microsoft-com:office:word" xmlns:w="http://schemas.openxmlformats.org/wordprocessingml/2006/main" xmlns:w14="http://schemas.microsoft.com/office/word/2010/wordml" xmlns:w15="http://schemas.microsoft.com/office/word/2012/wordml" xmlns:w16cex="http://schemas.microsoft.com/office/word/2018/wordml/cex" xmlns:w16cid="http://schemas.microsoft.com/office/word/2016/wordml/cid" xmlns:w16="http://schemas.microsoft.com/office/word/2018/wordml" xmlns:w16se="http://schemas.microsoft.com/office/word/2015/wordml/symex" xmlns:wpg="http://schemas.microsoft.com/office/word/2010/wordprocessingGroup" xmlns:wpi="http://schemas.microsoft.com/office/word/2010/wordprocessingInk" xmlns:wne="http://schemas.microsoft.com/office/word/2006/wordml" xmlns:wps="http://schemas.microsoft.com/office/word/2010/wordprocessingShape" mc:Ignorable="w14 w15 w16se w16cid w16 w16cex wp14">
+<w:numbering xmlns:wpc="http://schemas.microsoft.com/office/word/2010/wordprocessingCanvas" xmlns:cx="http://schemas.microsoft.com/office/drawing/2014/chartex" xmlns:cx1="http://schemas.microsoft.com/office/drawing/2015/9/8/chartex" xmlns:cx2="http://schemas.microsoft.com/office/drawing/2015/10/21/chartex" xmlns:cx3="http://schemas.microsoft.com/office/drawing/2016/5/9/chartex" xmlns:cx4="http://schemas.microsoft.com/office/drawing/2016/5/10/chartex" xmlns:cx5="http://schemas.microsoft.com/office/drawing/2016/5/11/chartex" xmlns:cx6="http://schemas.microsoft.com/office/drawing/2016/5/12/chartex" xmlns:cx7="http://schemas.microsoft.com/office/drawing/2016/5/13/chartex" xmlns:cx8="http://schemas.microsoft.com/office/drawing/2016/5/14/chartex" xmlns:mc="http://schemas.openxmlformats.org/markup-compatibility/2006" xmlns:aink="http://schemas.microsoft.com/office/drawing/2016/ink" xmlns:am3d="http://schemas.microsoft.com/office/drawing/2017/model3d" xmlns:o="urn:schemas-microsoft-com:office:office" xmlns:r="http://schemas.openxmlformats.org/officeDocument/2006/relationships" xmlns:m="http://schemas.openxmlformats.org/officeDocument/2006/math" xmlns:v="urn:schemas-microsoft-com:vml" xmlns:wp14="http://schemas.microsoft.com/office/word/2010/wordprocessingDrawing" xmlns:wp="http://schemas.openxmlformats.org/drawingml/2006/wordprocessingDrawing" xmlns:w10="urn:schemas-microsoft-com:office:word" xmlns:w="http://schemas.openxmlformats.org/wordprocessingml/2006/main" xmlns:w14="http://schemas.microsoft.com/office/word/2010/wordml" xmlns:w15="http://schemas.microsoft.com/office/word/2012/wordml" xmlns:w16cid="http://schemas.microsoft.com/office/word/2016/wordml/cid" xmlns:w16se="http://schemas.microsoft.com/office/word/2015/wordml/symex" xmlns:wpg="http://schemas.microsoft.com/office/word/2010/wordprocessingGroup" xmlns:wpi="http://schemas.microsoft.com/office/word/2010/wordprocessingInk" xmlns:wne="http://schemas.microsoft.com/office/word/2006/wordml" xmlns:wps="http://schemas.microsoft.com/office/word/2010/wordprocessingShape" mc:Ignorable="w14 w15 w16se w16cid wp14">
   <w:abstractNum w:abstractNumId="0" w15:restartNumberingAfterBreak="0">
     <w:nsid w:val="FFFFFF7C"/>
     <w:multiLevelType w:val="singleLevel"/>
@@ -1708,7 +1707,7 @@
     <w:lvl w:ilvl="0">
       <w:start w:val="1"/>
       <w:numFmt w:val="decimal"/>
-      <w:pStyle w:val="Heading1"/>
+      <w:pStyle w:val="berschrift1"/>
       <w:lvlText w:val="%1"/>
       <w:lvlJc w:val="left"/>
       <w:pPr>
@@ -1725,7 +1724,7 @@
     <w:lvl w:ilvl="1">
       <w:start w:val="1"/>
       <w:numFmt w:val="decimal"/>
-      <w:pStyle w:val="Heading2"/>
+      <w:pStyle w:val="berschrift2"/>
       <w:lvlText w:val="%1.%2"/>
       <w:lvlJc w:val="left"/>
       <w:pPr>
@@ -1741,7 +1740,7 @@
     <w:lvl w:ilvl="2">
       <w:start w:val="1"/>
       <w:numFmt w:val="decimal"/>
-      <w:pStyle w:val="Heading3"/>
+      <w:pStyle w:val="berschrift3"/>
       <w:lvlText w:val="%1.%2.%3"/>
       <w:lvlJc w:val="left"/>
       <w:pPr>
@@ -1757,7 +1756,7 @@
     <w:lvl w:ilvl="3">
       <w:start w:val="1"/>
       <w:numFmt w:val="decimal"/>
-      <w:pStyle w:val="Heading4"/>
+      <w:pStyle w:val="berschrift4"/>
       <w:lvlText w:val="%1.%2.%3.%4"/>
       <w:lvlJc w:val="left"/>
       <w:pPr>
@@ -1773,7 +1772,7 @@
     <w:lvl w:ilvl="4">
       <w:start w:val="1"/>
       <w:numFmt w:val="decimal"/>
-      <w:pStyle w:val="Heading5"/>
+      <w:pStyle w:val="berschrift5"/>
       <w:lvlText w:val="%1.%2.%3.%4.%5"/>
       <w:lvlJc w:val="left"/>
       <w:pPr>
@@ -1789,7 +1788,7 @@
     <w:lvl w:ilvl="5">
       <w:start w:val="1"/>
       <w:numFmt w:val="decimal"/>
-      <w:pStyle w:val="Heading6"/>
+      <w:pStyle w:val="berschrift6"/>
       <w:lvlText w:val="%1.%2.%3.%4.%5.%6"/>
       <w:lvlJc w:val="left"/>
       <w:pPr>
@@ -1805,7 +1804,7 @@
     <w:lvl w:ilvl="6">
       <w:start w:val="1"/>
       <w:numFmt w:val="decimal"/>
-      <w:pStyle w:val="Heading7"/>
+      <w:pStyle w:val="berschrift7"/>
       <w:lvlText w:val="%1.%2.%3.%4.%5.%6.%7"/>
       <w:lvlJc w:val="left"/>
       <w:pPr>
@@ -1821,7 +1820,7 @@
     <w:lvl w:ilvl="7">
       <w:start w:val="1"/>
       <w:numFmt w:val="decimal"/>
-      <w:pStyle w:val="Heading8"/>
+      <w:pStyle w:val="berschrift8"/>
       <w:lvlText w:val="%1.%2.%3.%4.%5.%6.%7.%8"/>
       <w:lvlJc w:val="left"/>
       <w:pPr>
@@ -1837,7 +1836,7 @@
     <w:lvl w:ilvl="8">
       <w:start w:val="1"/>
       <w:numFmt w:val="decimal"/>
-      <w:pStyle w:val="Heading9"/>
+      <w:pStyle w:val="berschrift9"/>
       <w:lvlText w:val="%1.%2.%3.%4.%5.%6.%7.%8.%9"/>
       <w:lvlJc w:val="left"/>
       <w:pPr>
@@ -4678,7 +4677,7 @@
 </file>
 
 <file path=word/styles.xml><?xml version="1.0" encoding="utf-8"?>
-<w:styles xmlns:mc="http://schemas.openxmlformats.org/markup-compatibility/2006" xmlns:r="http://schemas.openxmlformats.org/officeDocument/2006/relationships" xmlns:w="http://schemas.openxmlformats.org/wordprocessingml/2006/main" xmlns:w14="http://schemas.microsoft.com/office/word/2010/wordml" xmlns:w15="http://schemas.microsoft.com/office/word/2012/wordml" xmlns:w16cex="http://schemas.microsoft.com/office/word/2018/wordml/cex" xmlns:w16cid="http://schemas.microsoft.com/office/word/2016/wordml/cid" xmlns:w16="http://schemas.microsoft.com/office/word/2018/wordml" xmlns:w16se="http://schemas.microsoft.com/office/word/2015/wordml/symex" mc:Ignorable="w14 w15 w16se w16cid w16 w16cex">
+<w:styles xmlns:mc="http://schemas.openxmlformats.org/markup-compatibility/2006" xmlns:r="http://schemas.openxmlformats.org/officeDocument/2006/relationships" xmlns:w="http://schemas.openxmlformats.org/wordprocessingml/2006/main" xmlns:w14="http://schemas.microsoft.com/office/word/2010/wordml" xmlns:w15="http://schemas.microsoft.com/office/word/2012/wordml" xmlns:w16cid="http://schemas.microsoft.com/office/word/2016/wordml/cid" xmlns:w16se="http://schemas.microsoft.com/office/word/2015/wordml/symex" mc:Ignorable="w14 w15 w16se w16cid">
   <w:docDefaults>
     <w:rPrDefault>
       <w:rPr>
@@ -4688,7 +4687,7 @@
     </w:rPrDefault>
     <w:pPrDefault/>
   </w:docDefaults>
-  <w:latentStyles w:defLockedState="0" w:defUIPriority="0" w:defSemiHidden="0" w:defUnhideWhenUsed="0" w:defQFormat="0" w:count="376">
+  <w:latentStyles w:defLockedState="0" w:defUIPriority="0" w:defSemiHidden="0" w:defUnhideWhenUsed="0" w:defQFormat="0" w:count="375">
     <w:lsdException w:name="Normal" w:qFormat="1"/>
     <w:lsdException w:name="heading 1" w:qFormat="1"/>
     <w:lsdException w:name="heading 2" w:qFormat="1"/>
@@ -5051,9 +5050,8 @@
     <w:lsdException w:name="Smart Hyperlink" w:semiHidden="1" w:uiPriority="99" w:unhideWhenUsed="1"/>
     <w:lsdException w:name="Hashtag" w:semiHidden="1" w:uiPriority="99" w:unhideWhenUsed="1"/>
     <w:lsdException w:name="Unresolved Mention" w:semiHidden="1" w:uiPriority="99" w:unhideWhenUsed="1"/>
-    <w:lsdException w:name="Smart Link" w:semiHidden="1" w:uiPriority="99" w:unhideWhenUsed="1"/>
   </w:latentStyles>
-  <w:style w:type="paragraph" w:default="1" w:styleId="Normal">
+  <w:style w:type="paragraph" w:default="1" w:styleId="Standard">
     <w:name w:val="Normal"/>
     <w:aliases w:val="1Normal"/>
     <w:qFormat/>
@@ -5069,11 +5067,11 @@
       <w:lang w:val="en-GB"/>
     </w:rPr>
   </w:style>
-  <w:style w:type="paragraph" w:styleId="Heading1">
+  <w:style w:type="paragraph" w:styleId="berschrift1">
     <w:name w:val="heading 1"/>
-    <w:basedOn w:val="Normal"/>
-    <w:next w:val="Normal"/>
-    <w:link w:val="Heading1Char"/>
+    <w:basedOn w:val="Standard"/>
+    <w:next w:val="Standard"/>
+    <w:link w:val="berschrift1Zchn"/>
     <w:qFormat/>
     <w:rsid w:val="00A16049"/>
     <w:pPr>
@@ -5091,11 +5089,11 @@
       <w:szCs w:val="28"/>
     </w:rPr>
   </w:style>
-  <w:style w:type="paragraph" w:styleId="Heading2">
+  <w:style w:type="paragraph" w:styleId="berschrift2">
     <w:name w:val="heading 2"/>
-    <w:basedOn w:val="Normal"/>
-    <w:next w:val="Normal"/>
-    <w:link w:val="Heading2Char"/>
+    <w:basedOn w:val="Standard"/>
+    <w:next w:val="Standard"/>
+    <w:link w:val="berschrift2Zchn"/>
     <w:autoRedefine/>
     <w:qFormat/>
     <w:rsid w:val="00260034"/>
@@ -5118,11 +5116,11 @@
       <w:szCs w:val="28"/>
     </w:rPr>
   </w:style>
-  <w:style w:type="paragraph" w:styleId="Heading3">
+  <w:style w:type="paragraph" w:styleId="berschrift3">
     <w:name w:val="heading 3"/>
-    <w:basedOn w:val="Normal"/>
-    <w:next w:val="Normal"/>
-    <w:link w:val="Heading3Char"/>
+    <w:basedOn w:val="Standard"/>
+    <w:next w:val="Standard"/>
+    <w:link w:val="berschrift3Zchn"/>
     <w:autoRedefine/>
     <w:qFormat/>
     <w:rsid w:val="002F5D98"/>
@@ -5143,11 +5141,11 @@
       <w:szCs w:val="28"/>
     </w:rPr>
   </w:style>
-  <w:style w:type="paragraph" w:styleId="Heading4">
+  <w:style w:type="paragraph" w:styleId="berschrift4">
     <w:name w:val="heading 4"/>
-    <w:basedOn w:val="Normal"/>
-    <w:next w:val="Normal"/>
-    <w:link w:val="Heading4Char"/>
+    <w:basedOn w:val="Standard"/>
+    <w:next w:val="Standard"/>
+    <w:link w:val="berschrift4Zchn"/>
     <w:qFormat/>
     <w:rsid w:val="00B916F5"/>
     <w:pPr>
@@ -5166,11 +5164,11 @@
       <w:szCs w:val="28"/>
     </w:rPr>
   </w:style>
-  <w:style w:type="paragraph" w:styleId="Heading5">
+  <w:style w:type="paragraph" w:styleId="berschrift5">
     <w:name w:val="heading 5"/>
-    <w:basedOn w:val="Normal"/>
-    <w:next w:val="Normal"/>
-    <w:link w:val="Heading5Char"/>
+    <w:basedOn w:val="Standard"/>
+    <w:next w:val="Standard"/>
+    <w:link w:val="berschrift5Zchn"/>
     <w:rsid w:val="00A16049"/>
     <w:pPr>
       <w:numPr>
@@ -5189,11 +5187,11 @@
       <w:szCs w:val="26"/>
     </w:rPr>
   </w:style>
-  <w:style w:type="paragraph" w:styleId="Heading6">
+  <w:style w:type="paragraph" w:styleId="berschrift6">
     <w:name w:val="heading 6"/>
-    <w:basedOn w:val="Normal"/>
-    <w:next w:val="Normal"/>
-    <w:link w:val="Heading6Char"/>
+    <w:basedOn w:val="Standard"/>
+    <w:next w:val="Standard"/>
+    <w:link w:val="berschrift6Zchn"/>
     <w:rsid w:val="00B916F5"/>
     <w:pPr>
       <w:numPr>
@@ -5210,10 +5208,10 @@
       <w:szCs w:val="22"/>
     </w:rPr>
   </w:style>
-  <w:style w:type="paragraph" w:styleId="Heading7">
+  <w:style w:type="paragraph" w:styleId="berschrift7">
     <w:name w:val="heading 7"/>
-    <w:basedOn w:val="Normal"/>
-    <w:next w:val="Normal"/>
+    <w:basedOn w:val="Standard"/>
+    <w:next w:val="Standard"/>
     <w:rsid w:val="00A16049"/>
     <w:pPr>
       <w:numPr>
@@ -5228,10 +5226,10 @@
       <w:szCs w:val="24"/>
     </w:rPr>
   </w:style>
-  <w:style w:type="paragraph" w:styleId="Heading8">
+  <w:style w:type="paragraph" w:styleId="berschrift8">
     <w:name w:val="heading 8"/>
-    <w:basedOn w:val="Normal"/>
-    <w:next w:val="Normal"/>
+    <w:basedOn w:val="Standard"/>
+    <w:next w:val="Standard"/>
     <w:rsid w:val="00A16049"/>
     <w:pPr>
       <w:numPr>
@@ -5248,10 +5246,10 @@
       <w:szCs w:val="24"/>
     </w:rPr>
   </w:style>
-  <w:style w:type="paragraph" w:styleId="Heading9">
+  <w:style w:type="paragraph" w:styleId="berschrift9">
     <w:name w:val="heading 9"/>
-    <w:basedOn w:val="Normal"/>
-    <w:next w:val="Normal"/>
+    <w:basedOn w:val="Standard"/>
+    <w:next w:val="Standard"/>
     <w:rsid w:val="00A16049"/>
     <w:pPr>
       <w:numPr>
@@ -5267,13 +5265,13 @@
       <w:szCs w:val="22"/>
     </w:rPr>
   </w:style>
-  <w:style w:type="character" w:default="1" w:styleId="DefaultParagraphFont">
+  <w:style w:type="character" w:default="1" w:styleId="Absatz-Standardschriftart">
     <w:name w:val="Default Paragraph Font"/>
     <w:uiPriority w:val="1"/>
     <w:semiHidden/>
     <w:unhideWhenUsed/>
   </w:style>
-  <w:style w:type="table" w:default="1" w:styleId="TableNormal">
+  <w:style w:type="table" w:default="1" w:styleId="NormaleTabelle">
     <w:name w:val="Normal Table"/>
     <w:uiPriority w:val="99"/>
     <w:semiHidden/>
@@ -5288,16 +5286,16 @@
       </w:tblCellMar>
     </w:tblPr>
   </w:style>
-  <w:style w:type="numbering" w:default="1" w:styleId="NoList">
+  <w:style w:type="numbering" w:default="1" w:styleId="KeineListe">
     <w:name w:val="No List"/>
     <w:uiPriority w:val="99"/>
     <w:semiHidden/>
     <w:unhideWhenUsed/>
   </w:style>
-  <w:style w:type="character" w:customStyle="1" w:styleId="Heading1Char">
-    <w:name w:val="Heading 1 Char"/>
-    <w:basedOn w:val="DefaultParagraphFont"/>
-    <w:link w:val="Heading1"/>
+  <w:style w:type="character" w:customStyle="1" w:styleId="berschrift1Zchn">
+    <w:name w:val="Überschrift 1 Zchn"/>
+    <w:basedOn w:val="Absatz-Standardschriftart"/>
+    <w:link w:val="berschrift1"/>
     <w:rsid w:val="00C8069F"/>
     <w:rPr>
       <w:rFonts w:ascii="Arial" w:eastAsia="Kochi Mincho" w:hAnsi="Arial"/>
@@ -5309,10 +5307,10 @@
       <w:lang w:val="en-GB"/>
     </w:rPr>
   </w:style>
-  <w:style w:type="character" w:customStyle="1" w:styleId="Heading2Char">
-    <w:name w:val="Heading 2 Char"/>
-    <w:basedOn w:val="DefaultParagraphFont"/>
-    <w:link w:val="Heading2"/>
+  <w:style w:type="character" w:customStyle="1" w:styleId="berschrift2Zchn">
+    <w:name w:val="Überschrift 2 Zchn"/>
+    <w:basedOn w:val="Absatz-Standardschriftart"/>
+    <w:link w:val="berschrift2"/>
     <w:rsid w:val="00260034"/>
     <w:rPr>
       <w:rFonts w:ascii="Arial" w:eastAsia="Kochi Mincho" w:hAnsi="Arial" w:cs="Arial"/>
@@ -5326,9 +5324,9 @@
       <w:lang w:val="en-GB"/>
     </w:rPr>
   </w:style>
-  <w:style w:type="character" w:customStyle="1" w:styleId="Heading3Char">
-    <w:name w:val="Heading 3 Char"/>
-    <w:link w:val="Heading3"/>
+  <w:style w:type="character" w:customStyle="1" w:styleId="berschrift3Zchn">
+    <w:name w:val="Überschrift 3 Zchn"/>
+    <w:link w:val="berschrift3"/>
     <w:rsid w:val="002F5D98"/>
     <w:rPr>
       <w:rFonts w:ascii="Arial" w:eastAsia="Kochi Mincho" w:hAnsi="Arial"/>
@@ -5341,10 +5339,10 @@
       <w:lang w:val="en-GB"/>
     </w:rPr>
   </w:style>
-  <w:style w:type="character" w:customStyle="1" w:styleId="Heading4Char">
-    <w:name w:val="Heading 4 Char"/>
-    <w:basedOn w:val="DefaultParagraphFont"/>
-    <w:link w:val="Heading4"/>
+  <w:style w:type="character" w:customStyle="1" w:styleId="berschrift4Zchn">
+    <w:name w:val="Überschrift 4 Zchn"/>
+    <w:basedOn w:val="Absatz-Standardschriftart"/>
+    <w:link w:val="berschrift4"/>
     <w:rsid w:val="00B916F5"/>
     <w:rPr>
       <w:rFonts w:ascii="Arial" w:eastAsia="Kochi Mincho" w:hAnsi="Arial"/>
@@ -5356,10 +5354,10 @@
       <w:lang w:val="en-GB"/>
     </w:rPr>
   </w:style>
-  <w:style w:type="character" w:customStyle="1" w:styleId="Heading5Char">
-    <w:name w:val="Heading 5 Char"/>
-    <w:basedOn w:val="DefaultParagraphFont"/>
-    <w:link w:val="Heading5"/>
+  <w:style w:type="character" w:customStyle="1" w:styleId="berschrift5Zchn">
+    <w:name w:val="Überschrift 5 Zchn"/>
+    <w:basedOn w:val="Absatz-Standardschriftart"/>
+    <w:link w:val="berschrift5"/>
     <w:rsid w:val="00C8069F"/>
     <w:rPr>
       <w:rFonts w:ascii="Arial" w:eastAsia="Kochi Mincho" w:hAnsi="Arial"/>
@@ -5373,10 +5371,10 @@
       <w:lang w:val="en-GB"/>
     </w:rPr>
   </w:style>
-  <w:style w:type="character" w:customStyle="1" w:styleId="Heading6Char">
-    <w:name w:val="Heading 6 Char"/>
-    <w:basedOn w:val="DefaultParagraphFont"/>
-    <w:link w:val="Heading6"/>
+  <w:style w:type="character" w:customStyle="1" w:styleId="berschrift6Zchn">
+    <w:name w:val="Überschrift 6 Zchn"/>
+    <w:basedOn w:val="Absatz-Standardschriftart"/>
+    <w:link w:val="berschrift6"/>
     <w:rsid w:val="00B916F5"/>
     <w:rPr>
       <w:rFonts w:ascii="Arial" w:eastAsia="Kochi Mincho" w:hAnsi="Arial"/>
@@ -5388,10 +5386,10 @@
       <w:lang w:val="en-GB"/>
     </w:rPr>
   </w:style>
-  <w:style w:type="paragraph" w:styleId="TOC1">
+  <w:style w:type="paragraph" w:styleId="Verzeichnis1">
     <w:name w:val="toc 1"/>
-    <w:basedOn w:val="Normal"/>
-    <w:next w:val="Normal"/>
+    <w:basedOn w:val="Standard"/>
+    <w:next w:val="Standard"/>
     <w:autoRedefine/>
     <w:uiPriority w:val="39"/>
     <w:unhideWhenUsed/>
@@ -5400,10 +5398,10 @@
       <w:spacing w:after="100"/>
     </w:pPr>
   </w:style>
-  <w:style w:type="paragraph" w:styleId="TOC2">
+  <w:style w:type="paragraph" w:styleId="Verzeichnis2">
     <w:name w:val="toc 2"/>
-    <w:basedOn w:val="Normal"/>
-    <w:next w:val="Normal"/>
+    <w:basedOn w:val="Standard"/>
+    <w:next w:val="Standard"/>
     <w:autoRedefine/>
     <w:uiPriority w:val="39"/>
     <w:unhideWhenUsed/>
@@ -5413,10 +5411,10 @@
       <w:ind w:left="240"/>
     </w:pPr>
   </w:style>
-  <w:style w:type="paragraph" w:styleId="TOC3">
+  <w:style w:type="paragraph" w:styleId="Verzeichnis3">
     <w:name w:val="toc 3"/>
-    <w:basedOn w:val="Normal"/>
-    <w:next w:val="Normal"/>
+    <w:basedOn w:val="Standard"/>
+    <w:next w:val="Standard"/>
     <w:autoRedefine/>
     <w:uiPriority w:val="39"/>
     <w:unhideWhenUsed/>
@@ -5435,7 +5433,7 @@
       <w:u w:val="single"/>
     </w:rPr>
   </w:style>
-  <w:style w:type="paragraph" w:styleId="Revision">
+  <w:style w:type="paragraph" w:styleId="berarbeitung">
     <w:name w:val="Revision"/>
     <w:hidden/>
     <w:uiPriority w:val="99"/>
@@ -5450,7 +5448,7 @@
   </w:style>
   <w:style w:type="paragraph" w:customStyle="1" w:styleId="CLI10">
     <w:name w:val="CLI10"/>
-    <w:basedOn w:val="Normal"/>
+    <w:basedOn w:val="Standard"/>
     <w:link w:val="CLI10Char"/>
     <w:qFormat/>
     <w:rsid w:val="005D2AC0"/>
@@ -5476,7 +5474,7 @@
   </w:style>
   <w:style w:type="character" w:customStyle="1" w:styleId="CLI10Char">
     <w:name w:val="CLI10 Char"/>
-    <w:basedOn w:val="DefaultParagraphFont"/>
+    <w:basedOn w:val="Absatz-Standardschriftart"/>
     <w:link w:val="CLI10"/>
     <w:rsid w:val="005D2AC0"/>
     <w:rPr>
@@ -5650,7 +5648,10 @@
     <w:basedOn w:val="CLI10"/>
     <w:link w:val="CLI10purpleChar"/>
     <w:qFormat/>
-    <w:rsid w:val="009602A0"/>
+    <w:rsid w:val="006D7993"/>
+    <w:pPr>
+      <w:shd w:val="clear" w:color="auto" w:fill="F0E68C"/>
+    </w:pPr>
     <w:rPr>
       <w:b/>
       <w:color w:val="7030A0"/>
@@ -5660,13 +5661,13 @@
     <w:name w:val="CLI10purple Char"/>
     <w:basedOn w:val="CLI10Char"/>
     <w:link w:val="CLI10purple"/>
-    <w:rsid w:val="009602A0"/>
+    <w:rsid w:val="006D7993"/>
     <w:rPr>
       <w:rFonts w:ascii="Courier New" w:eastAsia="Kochi Mincho" w:hAnsi="Courier New"/>
       <w:b/>
       <w:noProof/>
       <w:color w:val="7030A0"/>
-      <w:shd w:val="clear" w:color="auto" w:fill="D9D9D9" w:themeFill="background1" w:themeFillShade="D9"/>
+      <w:shd w:val="clear" w:color="auto" w:fill="F0E68C"/>
       <w:lang w:val="en-GB"/>
       <w14:textOutline w14:w="9525" w14:cap="rnd" w14:cmpd="sng" w14:algn="ctr">
         <w14:noFill/>
@@ -5753,9 +5754,9 @@
       </w14:textOutline>
     </w:rPr>
   </w:style>
-  <w:style w:type="paragraph" w:styleId="ListParagraph">
+  <w:style w:type="paragraph" w:styleId="Listenabsatz">
     <w:name w:val="List Paragraph"/>
-    <w:basedOn w:val="Normal"/>
+    <w:basedOn w:val="Standard"/>
     <w:uiPriority w:val="34"/>
     <w:rsid w:val="00997B44"/>
     <w:pPr>
@@ -5765,12 +5766,12 @@
   </w:style>
   <w:style w:type="character" w:customStyle="1" w:styleId="pl-pds">
     <w:name w:val="pl-pds"/>
-    <w:basedOn w:val="DefaultParagraphFont"/>
+    <w:basedOn w:val="Absatz-Standardschriftart"/>
     <w:rsid w:val="004E670C"/>
   </w:style>
-  <w:style w:type="character" w:styleId="CommentReference">
+  <w:style w:type="character" w:styleId="Kommentarzeichen">
     <w:name w:val="annotation reference"/>
-    <w:basedOn w:val="DefaultParagraphFont"/>
+    <w:basedOn w:val="Absatz-Standardschriftart"/>
     <w:semiHidden/>
     <w:unhideWhenUsed/>
     <w:rsid w:val="00D9080B"/>
@@ -5779,10 +5780,10 @@
       <w:szCs w:val="16"/>
     </w:rPr>
   </w:style>
-  <w:style w:type="paragraph" w:styleId="CommentText">
+  <w:style w:type="paragraph" w:styleId="Kommentartext">
     <w:name w:val="annotation text"/>
-    <w:basedOn w:val="Normal"/>
-    <w:link w:val="CommentTextChar"/>
+    <w:basedOn w:val="Standard"/>
+    <w:link w:val="KommentartextZchn"/>
     <w:semiHidden/>
     <w:unhideWhenUsed/>
     <w:rsid w:val="00D9080B"/>
@@ -5790,10 +5791,10 @@
       <w:sz w:val="20"/>
     </w:rPr>
   </w:style>
-  <w:style w:type="character" w:customStyle="1" w:styleId="CommentTextChar">
-    <w:name w:val="Comment Text Char"/>
-    <w:basedOn w:val="DefaultParagraphFont"/>
-    <w:link w:val="CommentText"/>
+  <w:style w:type="character" w:customStyle="1" w:styleId="KommentartextZchn">
+    <w:name w:val="Kommentartext Zchn"/>
+    <w:basedOn w:val="Absatz-Standardschriftart"/>
+    <w:link w:val="Kommentartext"/>
     <w:semiHidden/>
     <w:rsid w:val="00D9080B"/>
     <w:rPr>
@@ -5802,11 +5803,11 @@
       <w:lang w:val="en-GB"/>
     </w:rPr>
   </w:style>
-  <w:style w:type="paragraph" w:styleId="CommentSubject">
+  <w:style w:type="paragraph" w:styleId="Kommentarthema">
     <w:name w:val="annotation subject"/>
-    <w:basedOn w:val="CommentText"/>
-    <w:next w:val="CommentText"/>
-    <w:link w:val="CommentSubjectChar"/>
+    <w:basedOn w:val="Kommentartext"/>
+    <w:next w:val="Kommentartext"/>
+    <w:link w:val="KommentarthemaZchn"/>
     <w:semiHidden/>
     <w:unhideWhenUsed/>
     <w:rsid w:val="00D9080B"/>
@@ -5815,10 +5816,10 @@
       <w:bCs/>
     </w:rPr>
   </w:style>
-  <w:style w:type="character" w:customStyle="1" w:styleId="CommentSubjectChar">
-    <w:name w:val="Comment Subject Char"/>
-    <w:basedOn w:val="CommentTextChar"/>
-    <w:link w:val="CommentSubject"/>
+  <w:style w:type="character" w:customStyle="1" w:styleId="KommentarthemaZchn">
+    <w:name w:val="Kommentarthema Zchn"/>
+    <w:basedOn w:val="KommentartextZchn"/>
+    <w:link w:val="Kommentarthema"/>
     <w:semiHidden/>
     <w:rsid w:val="00D9080B"/>
     <w:rPr>
@@ -5829,10 +5830,10 @@
       <w:lang w:val="en-GB"/>
     </w:rPr>
   </w:style>
-  <w:style w:type="paragraph" w:styleId="BalloonText">
+  <w:style w:type="paragraph" w:styleId="Sprechblasentext">
     <w:name w:val="Balloon Text"/>
-    <w:basedOn w:val="Normal"/>
-    <w:link w:val="BalloonTextChar"/>
+    <w:basedOn w:val="Standard"/>
+    <w:link w:val="SprechblasentextZchn"/>
     <w:semiHidden/>
     <w:unhideWhenUsed/>
     <w:rsid w:val="00D9080B"/>
@@ -5842,10 +5843,10 @@
       <w:szCs w:val="18"/>
     </w:rPr>
   </w:style>
-  <w:style w:type="character" w:customStyle="1" w:styleId="BalloonTextChar">
-    <w:name w:val="Balloon Text Char"/>
-    <w:basedOn w:val="DefaultParagraphFont"/>
-    <w:link w:val="BalloonText"/>
+  <w:style w:type="character" w:customStyle="1" w:styleId="SprechblasentextZchn">
+    <w:name w:val="Sprechblasentext Zchn"/>
+    <w:basedOn w:val="Absatz-Standardschriftart"/>
+    <w:link w:val="Sprechblasentext"/>
     <w:semiHidden/>
     <w:rsid w:val="00D9080B"/>
     <w:rPr>
@@ -5856,10 +5857,10 @@
       <w:lang w:val="en-GB"/>
     </w:rPr>
   </w:style>
-  <w:style w:type="paragraph" w:styleId="Header">
+  <w:style w:type="paragraph" w:styleId="Kopfzeile">
     <w:name w:val="header"/>
-    <w:basedOn w:val="Normal"/>
-    <w:link w:val="HeaderChar"/>
+    <w:basedOn w:val="Standard"/>
+    <w:link w:val="KopfzeileZchn"/>
     <w:unhideWhenUsed/>
     <w:rsid w:val="005D2AC0"/>
     <w:pPr>
@@ -5869,10 +5870,10 @@
       </w:tabs>
     </w:pPr>
   </w:style>
-  <w:style w:type="character" w:customStyle="1" w:styleId="HeaderChar">
-    <w:name w:val="Header Char"/>
-    <w:basedOn w:val="DefaultParagraphFont"/>
-    <w:link w:val="Header"/>
+  <w:style w:type="character" w:customStyle="1" w:styleId="KopfzeileZchn">
+    <w:name w:val="Kopfzeile Zchn"/>
+    <w:basedOn w:val="Absatz-Standardschriftart"/>
+    <w:link w:val="Kopfzeile"/>
     <w:rsid w:val="005D2AC0"/>
     <w:rPr>
       <w:rFonts w:ascii="Arial" w:eastAsia="Kochi Mincho" w:hAnsi="Arial"/>
@@ -5881,10 +5882,10 @@
       <w:lang w:val="en-GB"/>
     </w:rPr>
   </w:style>
-  <w:style w:type="paragraph" w:styleId="Footer">
+  <w:style w:type="paragraph" w:styleId="Fuzeile">
     <w:name w:val="footer"/>
-    <w:basedOn w:val="Normal"/>
-    <w:link w:val="FooterChar"/>
+    <w:basedOn w:val="Standard"/>
+    <w:link w:val="FuzeileZchn"/>
     <w:uiPriority w:val="99"/>
     <w:unhideWhenUsed/>
     <w:rsid w:val="005D2AC0"/>
@@ -5895,10 +5896,10 @@
       </w:tabs>
     </w:pPr>
   </w:style>
-  <w:style w:type="character" w:customStyle="1" w:styleId="FooterChar">
-    <w:name w:val="Footer Char"/>
-    <w:basedOn w:val="DefaultParagraphFont"/>
-    <w:link w:val="Footer"/>
+  <w:style w:type="character" w:customStyle="1" w:styleId="FuzeileZchn">
+    <w:name w:val="Fußzeile Zchn"/>
+    <w:basedOn w:val="Absatz-Standardschriftart"/>
+    <w:link w:val="Fuzeile"/>
     <w:uiPriority w:val="99"/>
     <w:rsid w:val="005D2AC0"/>
     <w:rPr>
@@ -5910,7 +5911,7 @@
   </w:style>
   <w:style w:type="paragraph" w:customStyle="1" w:styleId="CLIinline">
     <w:name w:val="CLIinline"/>
-    <w:basedOn w:val="Normal"/>
+    <w:basedOn w:val="Standard"/>
     <w:link w:val="CLIinlineChar"/>
     <w:qFormat/>
     <w:rsid w:val="000C5F9A"/>
@@ -5924,7 +5925,7 @@
   </w:style>
   <w:style w:type="character" w:customStyle="1" w:styleId="CLIinlineChar">
     <w:name w:val="CLIinline Char"/>
-    <w:basedOn w:val="DefaultParagraphFont"/>
+    <w:basedOn w:val="Absatz-Standardschriftart"/>
     <w:link w:val="CLIinline"/>
     <w:rsid w:val="000C5F9A"/>
     <w:rPr>
@@ -6239,7 +6240,7 @@
 </file>
 
 <file path=customXml/itemProps2.xml><?xml version="1.0" encoding="utf-8"?>
-<ds:datastoreItem xmlns:ds="http://schemas.openxmlformats.org/officeDocument/2006/customXml" ds:itemID="{02757E6E-C155-401C-BE6B-35731F7829B8}">
+<ds:datastoreItem xmlns:ds="http://schemas.openxmlformats.org/officeDocument/2006/customXml" ds:itemID="{95811EF8-A0EE-446D-948C-E0D8B1536E54}">
   <ds:schemaRefs>
     <ds:schemaRef ds:uri="http://schemas.openxmlformats.org/officeDocument/2006/bibliography"/>
   </ds:schemaRefs>

</xml_diff>